<commit_message>
working on responses to reviews
</commit_message>
<xml_diff>
--- a/manuscript/tables_figures/Table1.docx
+++ b/manuscript/tables_figures/Table1.docx
@@ -785,25 +785,14 @@
                 <w:szCs w:val="15"/>
               </w:rPr>
             </w:pPr>
-            <w:proofErr w:type="spellStart"/>
-            <w:r>
-              <w:rPr>
-                <w:rFonts w:ascii="Times" w:eastAsia="Times New Roman" w:hAnsi="Times" w:cs="Calibri"/>
-                <w:color w:val="000000"/>
-                <w:sz w:val="15"/>
-                <w:szCs w:val="15"/>
-              </w:rPr>
-              <w:t>n.s</w:t>
-            </w:r>
-            <w:proofErr w:type="spellEnd"/>
-            <w:r>
-              <w:rPr>
-                <w:rFonts w:ascii="Times" w:eastAsia="Times New Roman" w:hAnsi="Times" w:cs="Calibri"/>
-                <w:color w:val="000000"/>
-                <w:sz w:val="15"/>
-                <w:szCs w:val="15"/>
-              </w:rPr>
-              <w:t>.</w:t>
+            <w:r>
+              <w:rPr>
+                <w:rFonts w:ascii="Times" w:eastAsia="Times New Roman" w:hAnsi="Times" w:cs="Calibri"/>
+                <w:color w:val="000000"/>
+                <w:sz w:val="15"/>
+                <w:szCs w:val="15"/>
+              </w:rPr>
+              <w:t>n.s.</w:t>
             </w:r>
           </w:p>
         </w:tc>
@@ -836,19 +825,8 @@
                 <w:sz w:val="15"/>
                 <w:szCs w:val="15"/>
               </w:rPr>
-              <w:t xml:space="preserve">+; </w:t>
-            </w:r>
-            <w:proofErr w:type="spellStart"/>
-            <w:r>
-              <w:rPr>
-                <w:rFonts w:ascii="Times" w:eastAsia="Times New Roman" w:hAnsi="Times" w:cs="Calibri"/>
-                <w:color w:val="000000"/>
-                <w:sz w:val="15"/>
-                <w:szCs w:val="15"/>
-              </w:rPr>
-              <w:t>xB</w:t>
-            </w:r>
-            <w:proofErr w:type="spellEnd"/>
+              <w:t>+; xB</w:t>
+            </w:r>
           </w:p>
         </w:tc>
       </w:tr>
@@ -944,7 +922,6 @@
               </w:rPr>
               <w:t xml:space="preserve"> + </w:t>
             </w:r>
-            <w:proofErr w:type="spellStart"/>
             <w:r>
               <w:rPr>
                 <w:rFonts w:ascii="Times" w:eastAsia="Times New Roman" w:hAnsi="Times" w:cs="Calibri"/>
@@ -968,7 +945,6 @@
               </w:rPr>
               <w:t>auto</w:t>
             </w:r>
-            <w:proofErr w:type="spellEnd"/>
             <w:r>
               <w:rPr>
                 <w:rFonts w:ascii="Times" w:eastAsia="Times New Roman" w:hAnsi="Times" w:cs="Calibri"/>
@@ -978,7 +954,6 @@
               </w:rPr>
               <w:t xml:space="preserve"> or </w:t>
             </w:r>
-            <w:proofErr w:type="spellStart"/>
             <w:r>
               <w:rPr>
                 <w:rFonts w:ascii="Times" w:eastAsia="Times New Roman" w:hAnsi="Times" w:cs="Calibri"/>
@@ -1002,7 +977,6 @@
               </w:rPr>
               <w:t>eco</w:t>
             </w:r>
-            <w:proofErr w:type="spellEnd"/>
             <w:r>
               <w:rPr>
                 <w:rFonts w:ascii="Times" w:eastAsia="Times New Roman" w:hAnsi="Times" w:cs="Calibri"/>
@@ -1021,7 +995,18 @@
                 <w:sz w:val="15"/>
                 <w:szCs w:val="15"/>
               </w:rPr>
-              <w:t>NEE</w:t>
+              <w:t>NE</w:t>
+            </w:r>
+            <w:r>
+              <w:rPr>
+                <w:rFonts w:ascii="Times" w:eastAsia="Times New Roman" w:hAnsi="Times" w:cs="Calibri"/>
+                <w:i/>
+                <w:iCs/>
+                <w:color w:val="000000"/>
+                <w:sz w:val="15"/>
+                <w:szCs w:val="15"/>
+              </w:rPr>
+              <w:t>P</w:t>
             </w:r>
             <w:r>
               <w:rPr>
@@ -1155,45 +1140,14 @@
                 <w:szCs w:val="15"/>
               </w:rPr>
             </w:pPr>
-            <w:proofErr w:type="spellStart"/>
-            <w:r>
-              <w:rPr>
-                <w:rFonts w:ascii="Times" w:eastAsia="Times New Roman" w:hAnsi="Times" w:cs="Calibri"/>
-                <w:color w:val="000000"/>
-                <w:sz w:val="15"/>
-                <w:szCs w:val="15"/>
-              </w:rPr>
-              <w:t>TrB</w:t>
-            </w:r>
-            <w:proofErr w:type="spellEnd"/>
-            <w:r>
-              <w:rPr>
-                <w:rFonts w:ascii="Times" w:eastAsia="Times New Roman" w:hAnsi="Times" w:cs="Calibri"/>
-                <w:color w:val="000000"/>
-                <w:sz w:val="15"/>
-                <w:szCs w:val="15"/>
-              </w:rPr>
-              <w:t xml:space="preserve"> &gt; </w:t>
-            </w:r>
-            <w:proofErr w:type="spellStart"/>
-            <w:r>
-              <w:rPr>
-                <w:rFonts w:ascii="Times" w:eastAsia="Times New Roman" w:hAnsi="Times" w:cs="Calibri"/>
-                <w:color w:val="000000"/>
-                <w:sz w:val="15"/>
-                <w:szCs w:val="15"/>
-              </w:rPr>
-              <w:t>TeB</w:t>
-            </w:r>
-            <w:proofErr w:type="spellEnd"/>
-            <w:r>
-              <w:rPr>
-                <w:rFonts w:ascii="Times" w:eastAsia="Times New Roman" w:hAnsi="Times" w:cs="Calibri"/>
-                <w:color w:val="000000"/>
-                <w:sz w:val="15"/>
-                <w:szCs w:val="15"/>
-              </w:rPr>
-              <w:t xml:space="preserve"> </w:t>
+            <w:r>
+              <w:rPr>
+                <w:rFonts w:ascii="Times" w:eastAsia="Times New Roman" w:hAnsi="Times" w:cs="Calibri"/>
+                <w:color w:val="000000"/>
+                <w:sz w:val="15"/>
+                <w:szCs w:val="15"/>
+              </w:rPr>
+              <w:t xml:space="preserve">TrB &gt; TeB </w:t>
             </w:r>
             <w:r>
               <w:rPr>
@@ -1204,25 +1158,14 @@
               </w:rPr>
               <w:t>≥</w:t>
             </w:r>
-            <w:proofErr w:type="spellStart"/>
-            <w:r>
-              <w:rPr>
-                <w:rFonts w:ascii="Times" w:eastAsia="Times New Roman" w:hAnsi="Times" w:cs="Calibri"/>
-                <w:color w:val="000000"/>
-                <w:sz w:val="15"/>
-                <w:szCs w:val="15"/>
-              </w:rPr>
-              <w:t>TeN</w:t>
-            </w:r>
-            <w:proofErr w:type="spellEnd"/>
-            <w:r>
-              <w:rPr>
-                <w:rFonts w:ascii="Times" w:eastAsia="Times New Roman" w:hAnsi="Times" w:cs="Calibri"/>
-                <w:color w:val="000000"/>
-                <w:sz w:val="15"/>
-                <w:szCs w:val="15"/>
-              </w:rPr>
-              <w:t xml:space="preserve"> </w:t>
+            <w:r>
+              <w:rPr>
+                <w:rFonts w:ascii="Times" w:eastAsia="Times New Roman" w:hAnsi="Times" w:cs="Calibri"/>
+                <w:color w:val="000000"/>
+                <w:sz w:val="15"/>
+                <w:szCs w:val="15"/>
+              </w:rPr>
+              <w:t xml:space="preserve">TeN </w:t>
             </w:r>
             <w:r>
               <w:rPr>
@@ -1233,7 +1176,6 @@
               </w:rPr>
               <w:t>≥</w:t>
             </w:r>
-            <w:proofErr w:type="spellStart"/>
             <w:r>
               <w:rPr>
                 <w:rFonts w:ascii="Times" w:eastAsia="Times New Roman" w:hAnsi="Times" w:cs="Calibri"/>
@@ -1243,7 +1185,6 @@
               </w:rPr>
               <w:t>BoN</w:t>
             </w:r>
-            <w:proofErr w:type="spellEnd"/>
           </w:p>
         </w:tc>
         <w:tc>
@@ -1275,19 +1216,8 @@
                 <w:sz w:val="15"/>
                 <w:szCs w:val="15"/>
               </w:rPr>
-              <w:t xml:space="preserve">+; </w:t>
-            </w:r>
-            <w:proofErr w:type="spellStart"/>
-            <w:r>
-              <w:rPr>
-                <w:rFonts w:ascii="Times" w:eastAsia="Times New Roman" w:hAnsi="Times" w:cs="Calibri"/>
-                <w:color w:val="000000"/>
-                <w:sz w:val="15"/>
-                <w:szCs w:val="15"/>
-              </w:rPr>
-              <w:t>xB</w:t>
-            </w:r>
-            <w:proofErr w:type="spellEnd"/>
+              <w:t>+; xB</w:t>
+            </w:r>
           </w:p>
         </w:tc>
       </w:tr>
@@ -1526,45 +1456,14 @@
                 <w:szCs w:val="15"/>
               </w:rPr>
             </w:pPr>
-            <w:proofErr w:type="spellStart"/>
-            <w:r>
-              <w:rPr>
-                <w:rFonts w:ascii="Times" w:eastAsia="Times New Roman" w:hAnsi="Times" w:cs="Calibri"/>
-                <w:color w:val="000000"/>
-                <w:sz w:val="15"/>
-                <w:szCs w:val="15"/>
-              </w:rPr>
-              <w:t>TrB</w:t>
-            </w:r>
-            <w:proofErr w:type="spellEnd"/>
-            <w:r>
-              <w:rPr>
-                <w:rFonts w:ascii="Times" w:eastAsia="Times New Roman" w:hAnsi="Times" w:cs="Calibri"/>
-                <w:color w:val="000000"/>
-                <w:sz w:val="15"/>
-                <w:szCs w:val="15"/>
-              </w:rPr>
-              <w:t xml:space="preserve"> &gt; </w:t>
-            </w:r>
-            <w:proofErr w:type="spellStart"/>
-            <w:r>
-              <w:rPr>
-                <w:rFonts w:ascii="Times" w:eastAsia="Times New Roman" w:hAnsi="Times" w:cs="Calibri"/>
-                <w:color w:val="000000"/>
-                <w:sz w:val="15"/>
-                <w:szCs w:val="15"/>
-              </w:rPr>
-              <w:t>TeB</w:t>
-            </w:r>
-            <w:proofErr w:type="spellEnd"/>
-            <w:r>
-              <w:rPr>
-                <w:rFonts w:ascii="Times" w:eastAsia="Times New Roman" w:hAnsi="Times" w:cs="Calibri"/>
-                <w:color w:val="000000"/>
-                <w:sz w:val="15"/>
-                <w:szCs w:val="15"/>
-              </w:rPr>
-              <w:t xml:space="preserve"> </w:t>
+            <w:r>
+              <w:rPr>
+                <w:rFonts w:ascii="Times" w:eastAsia="Times New Roman" w:hAnsi="Times" w:cs="Calibri"/>
+                <w:color w:val="000000"/>
+                <w:sz w:val="15"/>
+                <w:szCs w:val="15"/>
+              </w:rPr>
+              <w:t xml:space="preserve">TrB &gt; TeB </w:t>
             </w:r>
             <w:r>
               <w:rPr>
@@ -1575,37 +1474,15 @@
               </w:rPr>
               <w:t>≥</w:t>
             </w:r>
-            <w:proofErr w:type="spellStart"/>
-            <w:r>
-              <w:rPr>
-                <w:rFonts w:ascii="Times" w:eastAsia="Times New Roman" w:hAnsi="Times" w:cs="Calibri"/>
-                <w:color w:val="000000"/>
-                <w:sz w:val="15"/>
-                <w:szCs w:val="15"/>
-              </w:rPr>
-              <w:t>TeN</w:t>
-            </w:r>
-            <w:proofErr w:type="spellEnd"/>
-            <w:r>
-              <w:rPr>
-                <w:rFonts w:ascii="Times" w:eastAsia="Times New Roman" w:hAnsi="Times" w:cs="Calibri"/>
-                <w:color w:val="000000"/>
-                <w:sz w:val="15"/>
-                <w:szCs w:val="15"/>
-              </w:rPr>
-              <w:t xml:space="preserve"> &gt; </w:t>
-            </w:r>
-            <w:proofErr w:type="spellStart"/>
-            <w:r>
-              <w:rPr>
-                <w:rFonts w:ascii="Times" w:eastAsia="Times New Roman" w:hAnsi="Times" w:cs="Calibri"/>
-                <w:color w:val="000000"/>
-                <w:sz w:val="15"/>
-                <w:szCs w:val="15"/>
-              </w:rPr>
-              <w:t>BoN</w:t>
-            </w:r>
-            <w:proofErr w:type="spellEnd"/>
+            <w:r>
+              <w:rPr>
+                <w:rFonts w:ascii="Times" w:eastAsia="Times New Roman" w:hAnsi="Times" w:cs="Calibri"/>
+                <w:color w:val="000000"/>
+                <w:sz w:val="15"/>
+                <w:szCs w:val="15"/>
+              </w:rPr>
+              <w:t>TeN &gt; BoN</w:t>
+            </w:r>
           </w:p>
         </w:tc>
         <w:tc>
@@ -1630,25 +1507,14 @@
                 <w:szCs w:val="15"/>
               </w:rPr>
             </w:pPr>
-            <w:proofErr w:type="spellStart"/>
-            <w:r>
-              <w:rPr>
-                <w:rFonts w:ascii="Times" w:eastAsia="Times New Roman" w:hAnsi="Times" w:cs="Calibri"/>
-                <w:color w:val="000000"/>
-                <w:sz w:val="15"/>
-                <w:szCs w:val="15"/>
-              </w:rPr>
-              <w:t>n.s</w:t>
-            </w:r>
-            <w:proofErr w:type="spellEnd"/>
-            <w:r>
-              <w:rPr>
-                <w:rFonts w:ascii="Times" w:eastAsia="Times New Roman" w:hAnsi="Times" w:cs="Calibri"/>
-                <w:color w:val="000000"/>
-                <w:sz w:val="15"/>
-                <w:szCs w:val="15"/>
-              </w:rPr>
-              <w:t>.</w:t>
+            <w:r>
+              <w:rPr>
+                <w:rFonts w:ascii="Times" w:eastAsia="Times New Roman" w:hAnsi="Times" w:cs="Calibri"/>
+                <w:color w:val="000000"/>
+                <w:sz w:val="15"/>
+                <w:szCs w:val="15"/>
+              </w:rPr>
+              <w:t>n.s.</w:t>
             </w:r>
           </w:p>
         </w:tc>
@@ -1859,45 +1725,14 @@
                 <w:szCs w:val="15"/>
               </w:rPr>
             </w:pPr>
-            <w:proofErr w:type="spellStart"/>
-            <w:r>
-              <w:rPr>
-                <w:rFonts w:ascii="Times" w:eastAsia="Times New Roman" w:hAnsi="Times" w:cs="Calibri"/>
-                <w:color w:val="000000"/>
-                <w:sz w:val="15"/>
-                <w:szCs w:val="15"/>
-              </w:rPr>
-              <w:t>TrB</w:t>
-            </w:r>
-            <w:proofErr w:type="spellEnd"/>
-            <w:r>
-              <w:rPr>
-                <w:rFonts w:ascii="Times" w:eastAsia="Times New Roman" w:hAnsi="Times" w:cs="Calibri"/>
-                <w:color w:val="000000"/>
-                <w:sz w:val="15"/>
-                <w:szCs w:val="15"/>
-              </w:rPr>
-              <w:t xml:space="preserve"> &gt; </w:t>
-            </w:r>
-            <w:proofErr w:type="spellStart"/>
-            <w:r>
-              <w:rPr>
-                <w:rFonts w:ascii="Times" w:eastAsia="Times New Roman" w:hAnsi="Times" w:cs="Calibri"/>
-                <w:color w:val="000000"/>
-                <w:sz w:val="15"/>
-                <w:szCs w:val="15"/>
-              </w:rPr>
-              <w:t>TeB</w:t>
-            </w:r>
-            <w:proofErr w:type="spellEnd"/>
-            <w:r>
-              <w:rPr>
-                <w:rFonts w:ascii="Times" w:eastAsia="Times New Roman" w:hAnsi="Times" w:cs="Calibri"/>
-                <w:color w:val="000000"/>
-                <w:sz w:val="15"/>
-                <w:szCs w:val="15"/>
-              </w:rPr>
-              <w:t xml:space="preserve"> </w:t>
+            <w:r>
+              <w:rPr>
+                <w:rFonts w:ascii="Times" w:eastAsia="Times New Roman" w:hAnsi="Times" w:cs="Calibri"/>
+                <w:color w:val="000000"/>
+                <w:sz w:val="15"/>
+                <w:szCs w:val="15"/>
+              </w:rPr>
+              <w:t xml:space="preserve">TrB &gt; TeB </w:t>
             </w:r>
             <w:r>
               <w:rPr>
@@ -1908,37 +1743,15 @@
               </w:rPr>
               <w:t>≥</w:t>
             </w:r>
-            <w:proofErr w:type="spellStart"/>
-            <w:r>
-              <w:rPr>
-                <w:rFonts w:ascii="Times" w:eastAsia="Times New Roman" w:hAnsi="Times" w:cs="Calibri"/>
-                <w:color w:val="000000"/>
-                <w:sz w:val="15"/>
-                <w:szCs w:val="15"/>
-              </w:rPr>
-              <w:t>TeN</w:t>
-            </w:r>
-            <w:proofErr w:type="spellEnd"/>
-            <w:r>
-              <w:rPr>
-                <w:rFonts w:ascii="Times" w:eastAsia="Times New Roman" w:hAnsi="Times" w:cs="Calibri"/>
-                <w:color w:val="000000"/>
-                <w:sz w:val="15"/>
-                <w:szCs w:val="15"/>
-              </w:rPr>
-              <w:t xml:space="preserve"> &gt; </w:t>
-            </w:r>
-            <w:proofErr w:type="spellStart"/>
-            <w:r>
-              <w:rPr>
-                <w:rFonts w:ascii="Times" w:eastAsia="Times New Roman" w:hAnsi="Times" w:cs="Calibri"/>
-                <w:color w:val="000000"/>
-                <w:sz w:val="15"/>
-                <w:szCs w:val="15"/>
-              </w:rPr>
-              <w:t>BoN</w:t>
-            </w:r>
-            <w:proofErr w:type="spellEnd"/>
+            <w:r>
+              <w:rPr>
+                <w:rFonts w:ascii="Times" w:eastAsia="Times New Roman" w:hAnsi="Times" w:cs="Calibri"/>
+                <w:color w:val="000000"/>
+                <w:sz w:val="15"/>
+                <w:szCs w:val="15"/>
+              </w:rPr>
+              <w:t>TeN &gt; BoN</w:t>
+            </w:r>
           </w:p>
         </w:tc>
         <w:tc>
@@ -1970,19 +1783,8 @@
                 <w:sz w:val="15"/>
                 <w:szCs w:val="15"/>
               </w:rPr>
-              <w:t xml:space="preserve">+; </w:t>
-            </w:r>
-            <w:proofErr w:type="spellStart"/>
-            <w:r>
-              <w:rPr>
-                <w:rFonts w:ascii="Times" w:eastAsia="Times New Roman" w:hAnsi="Times" w:cs="Calibri"/>
-                <w:color w:val="000000"/>
-                <w:sz w:val="15"/>
-                <w:szCs w:val="15"/>
-              </w:rPr>
-              <w:t>xB</w:t>
-            </w:r>
-            <w:proofErr w:type="spellEnd"/>
+              <w:t>+; xB</w:t>
+            </w:r>
           </w:p>
         </w:tc>
       </w:tr>
@@ -2014,7 +1816,6 @@
                 <w:szCs w:val="15"/>
               </w:rPr>
             </w:pPr>
-            <w:proofErr w:type="spellStart"/>
             <w:r>
               <w:rPr>
                 <w:rFonts w:ascii="Times" w:eastAsia="Times New Roman" w:hAnsi="Times" w:cs="Calibri"/>
@@ -2038,7 +1839,6 @@
               </w:rPr>
               <w:t>woody</w:t>
             </w:r>
-            <w:proofErr w:type="spellEnd"/>
           </w:p>
         </w:tc>
         <w:tc>
@@ -2104,7 +1904,6 @@
               </w:rPr>
               <w:t xml:space="preserve"> + </w:t>
             </w:r>
-            <w:proofErr w:type="spellStart"/>
             <w:r>
               <w:rPr>
                 <w:rFonts w:ascii="Times" w:eastAsia="Times New Roman" w:hAnsi="Times" w:cs="Calibri"/>
@@ -2128,7 +1927,6 @@
               </w:rPr>
               <w:t>branch</w:t>
             </w:r>
-            <w:proofErr w:type="spellEnd"/>
             <w:r>
               <w:rPr>
                 <w:rFonts w:ascii="Times" w:eastAsia="Times New Roman" w:hAnsi="Times" w:cs="Calibri"/>
@@ -2261,25 +2059,14 @@
                 <w:szCs w:val="15"/>
               </w:rPr>
             </w:pPr>
-            <w:proofErr w:type="spellStart"/>
-            <w:r>
-              <w:rPr>
-                <w:rFonts w:ascii="Times" w:eastAsia="Times New Roman" w:hAnsi="Times" w:cs="Calibri"/>
-                <w:color w:val="000000"/>
-                <w:sz w:val="15"/>
-                <w:szCs w:val="15"/>
-              </w:rPr>
-              <w:t>n.s</w:t>
-            </w:r>
-            <w:proofErr w:type="spellEnd"/>
-            <w:r>
-              <w:rPr>
-                <w:rFonts w:ascii="Times" w:eastAsia="Times New Roman" w:hAnsi="Times" w:cs="Calibri"/>
-                <w:color w:val="000000"/>
-                <w:sz w:val="15"/>
-                <w:szCs w:val="15"/>
-              </w:rPr>
-              <w:t>.</w:t>
+            <w:r>
+              <w:rPr>
+                <w:rFonts w:ascii="Times" w:eastAsia="Times New Roman" w:hAnsi="Times" w:cs="Calibri"/>
+                <w:color w:val="000000"/>
+                <w:sz w:val="15"/>
+                <w:szCs w:val="15"/>
+              </w:rPr>
+              <w:t>n.s.</w:t>
             </w:r>
           </w:p>
         </w:tc>
@@ -2524,45 +2311,14 @@
                 <w:szCs w:val="15"/>
               </w:rPr>
             </w:pPr>
-            <w:proofErr w:type="spellStart"/>
-            <w:r>
-              <w:rPr>
-                <w:rFonts w:ascii="Times" w:eastAsia="Times New Roman" w:hAnsi="Times" w:cs="Calibri"/>
-                <w:color w:val="000000"/>
-                <w:sz w:val="15"/>
-                <w:szCs w:val="15"/>
-              </w:rPr>
-              <w:t>TrB</w:t>
-            </w:r>
-            <w:proofErr w:type="spellEnd"/>
-            <w:r>
-              <w:rPr>
-                <w:rFonts w:ascii="Times" w:eastAsia="Times New Roman" w:hAnsi="Times" w:cs="Calibri"/>
-                <w:color w:val="000000"/>
-                <w:sz w:val="15"/>
-                <w:szCs w:val="15"/>
-              </w:rPr>
-              <w:t xml:space="preserve"> &gt; </w:t>
-            </w:r>
-            <w:proofErr w:type="spellStart"/>
-            <w:r>
-              <w:rPr>
-                <w:rFonts w:ascii="Times" w:eastAsia="Times New Roman" w:hAnsi="Times" w:cs="Calibri"/>
-                <w:color w:val="000000"/>
-                <w:sz w:val="15"/>
-                <w:szCs w:val="15"/>
-              </w:rPr>
-              <w:t>TeN</w:t>
-            </w:r>
-            <w:proofErr w:type="spellEnd"/>
-            <w:r>
-              <w:rPr>
-                <w:rFonts w:ascii="Times" w:eastAsia="Times New Roman" w:hAnsi="Times" w:cs="Calibri"/>
-                <w:color w:val="000000"/>
-                <w:sz w:val="15"/>
-                <w:szCs w:val="15"/>
-              </w:rPr>
-              <w:t xml:space="preserve"> </w:t>
+            <w:r>
+              <w:rPr>
+                <w:rFonts w:ascii="Times" w:eastAsia="Times New Roman" w:hAnsi="Times" w:cs="Calibri"/>
+                <w:color w:val="000000"/>
+                <w:sz w:val="15"/>
+                <w:szCs w:val="15"/>
+              </w:rPr>
+              <w:t xml:space="preserve">TrB &gt; TeN </w:t>
             </w:r>
             <w:r>
               <w:rPr>
@@ -2573,25 +2329,14 @@
               </w:rPr>
               <w:t>≥</w:t>
             </w:r>
-            <w:proofErr w:type="spellStart"/>
-            <w:r>
-              <w:rPr>
-                <w:rFonts w:ascii="Times" w:eastAsia="Times New Roman" w:hAnsi="Times" w:cs="Calibri"/>
-                <w:color w:val="000000"/>
-                <w:sz w:val="15"/>
-                <w:szCs w:val="15"/>
-              </w:rPr>
-              <w:t>TeB</w:t>
-            </w:r>
-            <w:proofErr w:type="spellEnd"/>
-            <w:r>
-              <w:rPr>
-                <w:rFonts w:ascii="Times" w:eastAsia="Times New Roman" w:hAnsi="Times" w:cs="Calibri"/>
-                <w:color w:val="000000"/>
-                <w:sz w:val="15"/>
-                <w:szCs w:val="15"/>
-              </w:rPr>
-              <w:t xml:space="preserve"> </w:t>
+            <w:r>
+              <w:rPr>
+                <w:rFonts w:ascii="Times" w:eastAsia="Times New Roman" w:hAnsi="Times" w:cs="Calibri"/>
+                <w:color w:val="000000"/>
+                <w:sz w:val="15"/>
+                <w:szCs w:val="15"/>
+              </w:rPr>
+              <w:t xml:space="preserve">TeB </w:t>
             </w:r>
             <w:r>
               <w:rPr>
@@ -2602,7 +2347,6 @@
               </w:rPr>
               <w:t>≥</w:t>
             </w:r>
-            <w:proofErr w:type="spellStart"/>
             <w:r>
               <w:rPr>
                 <w:rFonts w:ascii="Times" w:eastAsia="Times New Roman" w:hAnsi="Times" w:cs="Calibri"/>
@@ -2612,7 +2356,6 @@
               </w:rPr>
               <w:t>BoN</w:t>
             </w:r>
-            <w:proofErr w:type="spellEnd"/>
           </w:p>
         </w:tc>
         <w:tc>
@@ -2637,25 +2380,14 @@
                 <w:szCs w:val="15"/>
               </w:rPr>
             </w:pPr>
-            <w:proofErr w:type="spellStart"/>
-            <w:r>
-              <w:rPr>
-                <w:rFonts w:ascii="Times" w:eastAsia="Times New Roman" w:hAnsi="Times" w:cs="Calibri"/>
-                <w:color w:val="000000"/>
-                <w:sz w:val="15"/>
-                <w:szCs w:val="15"/>
-              </w:rPr>
-              <w:t>n.s</w:t>
-            </w:r>
-            <w:proofErr w:type="spellEnd"/>
-            <w:r>
-              <w:rPr>
-                <w:rFonts w:ascii="Times" w:eastAsia="Times New Roman" w:hAnsi="Times" w:cs="Calibri"/>
-                <w:color w:val="000000"/>
-                <w:sz w:val="15"/>
-                <w:szCs w:val="15"/>
-              </w:rPr>
-              <w:t>.</w:t>
+            <w:r>
+              <w:rPr>
+                <w:rFonts w:ascii="Times" w:eastAsia="Times New Roman" w:hAnsi="Times" w:cs="Calibri"/>
+                <w:color w:val="000000"/>
+                <w:sz w:val="15"/>
+                <w:szCs w:val="15"/>
+              </w:rPr>
+              <w:t>n.s.</w:t>
             </w:r>
           </w:p>
         </w:tc>
@@ -2688,7 +2420,6 @@
                 <w:szCs w:val="15"/>
               </w:rPr>
             </w:pPr>
-            <w:proofErr w:type="spellStart"/>
             <w:r>
               <w:rPr>
                 <w:rFonts w:ascii="Times" w:eastAsia="Times New Roman" w:hAnsi="Times" w:cs="Calibri"/>
@@ -2712,7 +2443,6 @@
               </w:rPr>
               <w:t>branch</w:t>
             </w:r>
-            <w:proofErr w:type="spellEnd"/>
           </w:p>
         </w:tc>
         <w:tc>
@@ -2869,45 +2599,14 @@
                 <w:szCs w:val="15"/>
               </w:rPr>
             </w:pPr>
-            <w:proofErr w:type="spellStart"/>
-            <w:r>
-              <w:rPr>
-                <w:rFonts w:ascii="Times" w:eastAsia="Times New Roman" w:hAnsi="Times" w:cs="Calibri"/>
-                <w:color w:val="000000"/>
-                <w:sz w:val="15"/>
-                <w:szCs w:val="15"/>
-              </w:rPr>
-              <w:t>TrB</w:t>
-            </w:r>
-            <w:proofErr w:type="spellEnd"/>
-            <w:r>
-              <w:rPr>
-                <w:rFonts w:ascii="Times" w:eastAsia="Times New Roman" w:hAnsi="Times" w:cs="Calibri"/>
-                <w:color w:val="000000"/>
-                <w:sz w:val="15"/>
-                <w:szCs w:val="15"/>
-              </w:rPr>
-              <w:t xml:space="preserve"> &gt; </w:t>
-            </w:r>
-            <w:proofErr w:type="spellStart"/>
-            <w:r>
-              <w:rPr>
-                <w:rFonts w:ascii="Times" w:eastAsia="Times New Roman" w:hAnsi="Times" w:cs="Calibri"/>
-                <w:color w:val="000000"/>
-                <w:sz w:val="15"/>
-                <w:szCs w:val="15"/>
-              </w:rPr>
-              <w:t>TeB</w:t>
-            </w:r>
-            <w:proofErr w:type="spellEnd"/>
-            <w:r>
-              <w:rPr>
-                <w:rFonts w:ascii="Times" w:eastAsia="Times New Roman" w:hAnsi="Times" w:cs="Calibri"/>
-                <w:color w:val="000000"/>
-                <w:sz w:val="15"/>
-                <w:szCs w:val="15"/>
-              </w:rPr>
-              <w:t xml:space="preserve"> </w:t>
+            <w:r>
+              <w:rPr>
+                <w:rFonts w:ascii="Times" w:eastAsia="Times New Roman" w:hAnsi="Times" w:cs="Calibri"/>
+                <w:color w:val="000000"/>
+                <w:sz w:val="15"/>
+                <w:szCs w:val="15"/>
+              </w:rPr>
+              <w:t xml:space="preserve">TrB &gt; TeB </w:t>
             </w:r>
             <w:r>
               <w:rPr>
@@ -2918,7 +2617,6 @@
               </w:rPr>
               <w:t>≥</w:t>
             </w:r>
-            <w:proofErr w:type="spellStart"/>
             <w:r>
               <w:rPr>
                 <w:rFonts w:ascii="Times" w:eastAsia="Times New Roman" w:hAnsi="Times" w:cs="Calibri"/>
@@ -2928,7 +2626,6 @@
               </w:rPr>
               <w:t>TeN</w:t>
             </w:r>
-            <w:proofErr w:type="spellEnd"/>
           </w:p>
         </w:tc>
         <w:tc>
@@ -2953,25 +2650,14 @@
                 <w:szCs w:val="15"/>
               </w:rPr>
             </w:pPr>
-            <w:proofErr w:type="spellStart"/>
-            <w:r>
-              <w:rPr>
-                <w:rFonts w:ascii="Times" w:eastAsia="Times New Roman" w:hAnsi="Times" w:cs="Calibri"/>
-                <w:color w:val="000000"/>
-                <w:sz w:val="15"/>
-                <w:szCs w:val="15"/>
-              </w:rPr>
-              <w:t>n.s</w:t>
-            </w:r>
-            <w:proofErr w:type="spellEnd"/>
-            <w:r>
-              <w:rPr>
-                <w:rFonts w:ascii="Times" w:eastAsia="Times New Roman" w:hAnsi="Times" w:cs="Calibri"/>
-                <w:color w:val="000000"/>
-                <w:sz w:val="15"/>
-                <w:szCs w:val="15"/>
-              </w:rPr>
-              <w:t>.</w:t>
+            <w:r>
+              <w:rPr>
+                <w:rFonts w:ascii="Times" w:eastAsia="Times New Roman" w:hAnsi="Times" w:cs="Calibri"/>
+                <w:color w:val="000000"/>
+                <w:sz w:val="15"/>
+                <w:szCs w:val="15"/>
+              </w:rPr>
+              <w:t>n.s.</w:t>
             </w:r>
           </w:p>
         </w:tc>
@@ -3004,7 +2690,6 @@
                 <w:szCs w:val="15"/>
               </w:rPr>
             </w:pPr>
-            <w:proofErr w:type="spellStart"/>
             <w:r>
               <w:rPr>
                 <w:rFonts w:ascii="Times" w:eastAsia="Times New Roman" w:hAnsi="Times" w:cs="Calibri"/>
@@ -3028,7 +2713,6 @@
               </w:rPr>
               <w:t>foliage</w:t>
             </w:r>
-            <w:proofErr w:type="spellEnd"/>
           </w:p>
         </w:tc>
         <w:tc>
@@ -3185,45 +2869,14 @@
                 <w:szCs w:val="15"/>
               </w:rPr>
             </w:pPr>
-            <w:proofErr w:type="spellStart"/>
-            <w:r>
-              <w:rPr>
-                <w:rFonts w:ascii="Times" w:eastAsia="Times New Roman" w:hAnsi="Times" w:cs="Calibri"/>
-                <w:color w:val="000000"/>
-                <w:sz w:val="15"/>
-                <w:szCs w:val="15"/>
-              </w:rPr>
-              <w:t>TrB</w:t>
-            </w:r>
-            <w:proofErr w:type="spellEnd"/>
-            <w:r>
-              <w:rPr>
-                <w:rFonts w:ascii="Times" w:eastAsia="Times New Roman" w:hAnsi="Times" w:cs="Calibri"/>
-                <w:color w:val="000000"/>
-                <w:sz w:val="15"/>
-                <w:szCs w:val="15"/>
-              </w:rPr>
-              <w:t xml:space="preserve"> &gt; </w:t>
-            </w:r>
-            <w:proofErr w:type="spellStart"/>
-            <w:r>
-              <w:rPr>
-                <w:rFonts w:ascii="Times" w:eastAsia="Times New Roman" w:hAnsi="Times" w:cs="Calibri"/>
-                <w:color w:val="000000"/>
-                <w:sz w:val="15"/>
-                <w:szCs w:val="15"/>
-              </w:rPr>
-              <w:t>TeB</w:t>
-            </w:r>
-            <w:proofErr w:type="spellEnd"/>
-            <w:r>
-              <w:rPr>
-                <w:rFonts w:ascii="Times" w:eastAsia="Times New Roman" w:hAnsi="Times" w:cs="Calibri"/>
-                <w:color w:val="000000"/>
-                <w:sz w:val="15"/>
-                <w:szCs w:val="15"/>
-              </w:rPr>
-              <w:t xml:space="preserve"> </w:t>
+            <w:r>
+              <w:rPr>
+                <w:rFonts w:ascii="Times" w:eastAsia="Times New Roman" w:hAnsi="Times" w:cs="Calibri"/>
+                <w:color w:val="000000"/>
+                <w:sz w:val="15"/>
+                <w:szCs w:val="15"/>
+              </w:rPr>
+              <w:t xml:space="preserve">TrB &gt; TeB </w:t>
             </w:r>
             <w:r>
               <w:rPr>
@@ -3234,37 +2887,15 @@
               </w:rPr>
               <w:t>≥</w:t>
             </w:r>
-            <w:proofErr w:type="spellStart"/>
-            <w:r>
-              <w:rPr>
-                <w:rFonts w:ascii="Times" w:eastAsia="Times New Roman" w:hAnsi="Times" w:cs="Calibri"/>
-                <w:color w:val="000000"/>
-                <w:sz w:val="15"/>
-                <w:szCs w:val="15"/>
-              </w:rPr>
-              <w:t>TeN</w:t>
-            </w:r>
-            <w:proofErr w:type="spellEnd"/>
-            <w:r>
-              <w:rPr>
-                <w:rFonts w:ascii="Times" w:eastAsia="Times New Roman" w:hAnsi="Times" w:cs="Calibri"/>
-                <w:color w:val="000000"/>
-                <w:sz w:val="15"/>
-                <w:szCs w:val="15"/>
-              </w:rPr>
-              <w:t xml:space="preserve"> &gt; </w:t>
-            </w:r>
-            <w:proofErr w:type="spellStart"/>
-            <w:r>
-              <w:rPr>
-                <w:rFonts w:ascii="Times" w:eastAsia="Times New Roman" w:hAnsi="Times" w:cs="Calibri"/>
-                <w:color w:val="000000"/>
-                <w:sz w:val="15"/>
-                <w:szCs w:val="15"/>
-              </w:rPr>
-              <w:t>BoN</w:t>
-            </w:r>
-            <w:proofErr w:type="spellEnd"/>
+            <w:r>
+              <w:rPr>
+                <w:rFonts w:ascii="Times" w:eastAsia="Times New Roman" w:hAnsi="Times" w:cs="Calibri"/>
+                <w:color w:val="000000"/>
+                <w:sz w:val="15"/>
+                <w:szCs w:val="15"/>
+              </w:rPr>
+              <w:t>TeN &gt; BoN</w:t>
+            </w:r>
           </w:p>
         </w:tc>
         <w:tc>
@@ -3329,7 +2960,6 @@
                 <w:szCs w:val="15"/>
               </w:rPr>
             </w:pPr>
-            <w:proofErr w:type="spellStart"/>
             <w:r>
               <w:rPr>
                 <w:rFonts w:ascii="Times" w:eastAsia="Times New Roman" w:hAnsi="Times" w:cs="Calibri"/>
@@ -3353,7 +2983,6 @@
               </w:rPr>
               <w:t>litterfall</w:t>
             </w:r>
-            <w:proofErr w:type="spellEnd"/>
           </w:p>
         </w:tc>
         <w:tc>
@@ -3510,25 +3139,14 @@
                 <w:szCs w:val="15"/>
               </w:rPr>
             </w:pPr>
-            <w:proofErr w:type="spellStart"/>
-            <w:r>
-              <w:rPr>
-                <w:rFonts w:ascii="Times" w:eastAsia="Times New Roman" w:hAnsi="Times" w:cs="Calibri"/>
-                <w:color w:val="000000"/>
-                <w:sz w:val="15"/>
-                <w:szCs w:val="15"/>
-              </w:rPr>
-              <w:t>n.s</w:t>
-            </w:r>
-            <w:proofErr w:type="spellEnd"/>
-            <w:r>
-              <w:rPr>
-                <w:rFonts w:ascii="Times" w:eastAsia="Times New Roman" w:hAnsi="Times" w:cs="Calibri"/>
-                <w:color w:val="000000"/>
-                <w:sz w:val="15"/>
-                <w:szCs w:val="15"/>
-              </w:rPr>
-              <w:t>.</w:t>
+            <w:r>
+              <w:rPr>
+                <w:rFonts w:ascii="Times" w:eastAsia="Times New Roman" w:hAnsi="Times" w:cs="Calibri"/>
+                <w:color w:val="000000"/>
+                <w:sz w:val="15"/>
+                <w:szCs w:val="15"/>
+              </w:rPr>
+              <w:t>n.s.</w:t>
             </w:r>
           </w:p>
         </w:tc>
@@ -3594,7 +3212,6 @@
                 <w:szCs w:val="15"/>
               </w:rPr>
             </w:pPr>
-            <w:proofErr w:type="spellStart"/>
             <w:r>
               <w:rPr>
                 <w:rFonts w:ascii="Times" w:eastAsia="Times New Roman" w:hAnsi="Times" w:cs="Calibri"/>
@@ -3618,7 +3235,6 @@
               </w:rPr>
               <w:t>repro</w:t>
             </w:r>
-            <w:proofErr w:type="spellEnd"/>
           </w:p>
         </w:tc>
         <w:tc>
@@ -3775,7 +3391,6 @@
                 <w:szCs w:val="15"/>
               </w:rPr>
             </w:pPr>
-            <w:proofErr w:type="spellStart"/>
             <w:r>
               <w:rPr>
                 <w:rFonts w:ascii="Times" w:eastAsia="Times New Roman" w:hAnsi="Times" w:cs="Calibri"/>
@@ -3785,7 +3400,6 @@
               </w:rPr>
               <w:t>n.t.</w:t>
             </w:r>
-            <w:proofErr w:type="spellEnd"/>
           </w:p>
         </w:tc>
         <w:tc>
@@ -3810,7 +3424,6 @@
                 <w:szCs w:val="15"/>
               </w:rPr>
             </w:pPr>
-            <w:proofErr w:type="spellStart"/>
             <w:r>
               <w:rPr>
                 <w:rFonts w:ascii="Times" w:eastAsia="Times New Roman" w:hAnsi="Times" w:cs="Calibri"/>
@@ -3820,7 +3433,6 @@
               </w:rPr>
               <w:t>n.t.</w:t>
             </w:r>
-            <w:proofErr w:type="spellEnd"/>
           </w:p>
         </w:tc>
       </w:tr>
@@ -3852,7 +3464,6 @@
                 <w:szCs w:val="15"/>
               </w:rPr>
             </w:pPr>
-            <w:proofErr w:type="spellStart"/>
             <w:r>
               <w:rPr>
                 <w:rFonts w:ascii="Times" w:eastAsia="Times New Roman" w:hAnsi="Times" w:cs="Calibri"/>
@@ -3876,7 +3487,6 @@
               </w:rPr>
               <w:t>folivory</w:t>
             </w:r>
-            <w:proofErr w:type="spellEnd"/>
           </w:p>
         </w:tc>
         <w:tc>
@@ -4033,7 +3643,6 @@
                 <w:szCs w:val="15"/>
               </w:rPr>
             </w:pPr>
-            <w:proofErr w:type="spellStart"/>
             <w:r>
               <w:rPr>
                 <w:rFonts w:ascii="Times" w:eastAsia="Times New Roman" w:hAnsi="Times" w:cs="Calibri"/>
@@ -4043,7 +3652,6 @@
               </w:rPr>
               <w:t>n.t.</w:t>
             </w:r>
-            <w:proofErr w:type="spellEnd"/>
           </w:p>
         </w:tc>
         <w:tc>
@@ -4068,7 +3676,6 @@
                 <w:szCs w:val="15"/>
               </w:rPr>
             </w:pPr>
-            <w:proofErr w:type="spellStart"/>
             <w:r>
               <w:rPr>
                 <w:rFonts w:ascii="Times" w:eastAsia="Times New Roman" w:hAnsi="Times" w:cs="Calibri"/>
@@ -4078,7 +3685,6 @@
               </w:rPr>
               <w:t>n.t.</w:t>
             </w:r>
-            <w:proofErr w:type="spellEnd"/>
           </w:p>
         </w:tc>
       </w:tr>
@@ -4110,7 +3716,6 @@
                 <w:szCs w:val="15"/>
               </w:rPr>
             </w:pPr>
-            <w:proofErr w:type="spellStart"/>
             <w:r>
               <w:rPr>
                 <w:rFonts w:ascii="Times" w:eastAsia="Times New Roman" w:hAnsi="Times" w:cs="Calibri"/>
@@ -4134,7 +3739,6 @@
               </w:rPr>
               <w:t>woody</w:t>
             </w:r>
-            <w:proofErr w:type="spellEnd"/>
           </w:p>
         </w:tc>
         <w:tc>
@@ -4323,7 +3927,6 @@
                 <w:szCs w:val="15"/>
               </w:rPr>
             </w:pPr>
-            <w:proofErr w:type="spellStart"/>
             <w:r>
               <w:rPr>
                 <w:rFonts w:ascii="Times" w:eastAsia="Times New Roman" w:hAnsi="Times" w:cs="Calibri"/>
@@ -4333,7 +3936,6 @@
               </w:rPr>
               <w:t>n.t.</w:t>
             </w:r>
-            <w:proofErr w:type="spellEnd"/>
           </w:p>
         </w:tc>
         <w:tc>
@@ -4358,7 +3960,6 @@
                 <w:szCs w:val="15"/>
               </w:rPr>
             </w:pPr>
-            <w:proofErr w:type="spellStart"/>
             <w:r>
               <w:rPr>
                 <w:rFonts w:ascii="Times" w:eastAsia="Times New Roman" w:hAnsi="Times" w:cs="Calibri"/>
@@ -4368,7 +3969,6 @@
               </w:rPr>
               <w:t>n.t.</w:t>
             </w:r>
-            <w:proofErr w:type="spellEnd"/>
           </w:p>
         </w:tc>
       </w:tr>
@@ -4444,7 +4044,6 @@
               </w:rPr>
               <w:t>belowground NPP (</w:t>
             </w:r>
-            <w:proofErr w:type="spellStart"/>
             <w:r>
               <w:rPr>
                 <w:rFonts w:ascii="Times" w:eastAsia="Times New Roman" w:hAnsi="Times" w:cs="Calibri"/>
@@ -4468,7 +4067,6 @@
               </w:rPr>
               <w:t>coarse</w:t>
             </w:r>
-            <w:proofErr w:type="spellEnd"/>
             <w:r>
               <w:rPr>
                 <w:rFonts w:ascii="Times" w:eastAsia="Times New Roman" w:hAnsi="Times" w:cs="Calibri"/>
@@ -4478,7 +4076,6 @@
               </w:rPr>
               <w:t xml:space="preserve">+ </w:t>
             </w:r>
-            <w:proofErr w:type="spellStart"/>
             <w:r>
               <w:rPr>
                 <w:rFonts w:ascii="Times" w:eastAsia="Times New Roman" w:hAnsi="Times" w:cs="Calibri"/>
@@ -4502,7 +4099,6 @@
               </w:rPr>
               <w:t>fine</w:t>
             </w:r>
-            <w:proofErr w:type="spellEnd"/>
             <w:r>
               <w:rPr>
                 <w:rFonts w:ascii="Times" w:eastAsia="Times New Roman" w:hAnsi="Times" w:cs="Calibri"/>
@@ -4635,45 +4231,14 @@
                 <w:szCs w:val="15"/>
               </w:rPr>
             </w:pPr>
-            <w:proofErr w:type="spellStart"/>
-            <w:r>
-              <w:rPr>
-                <w:rFonts w:ascii="Times" w:eastAsia="Times New Roman" w:hAnsi="Times" w:cs="Calibri"/>
-                <w:color w:val="000000"/>
-                <w:sz w:val="15"/>
-                <w:szCs w:val="15"/>
-              </w:rPr>
-              <w:t>TrB</w:t>
-            </w:r>
-            <w:proofErr w:type="spellEnd"/>
-            <w:r>
-              <w:rPr>
-                <w:rFonts w:ascii="Times" w:eastAsia="Times New Roman" w:hAnsi="Times" w:cs="Calibri"/>
-                <w:color w:val="000000"/>
-                <w:sz w:val="15"/>
-                <w:szCs w:val="15"/>
-              </w:rPr>
-              <w:t xml:space="preserve"> &gt; </w:t>
-            </w:r>
-            <w:proofErr w:type="spellStart"/>
-            <w:r>
-              <w:rPr>
-                <w:rFonts w:ascii="Times" w:eastAsia="Times New Roman" w:hAnsi="Times" w:cs="Calibri"/>
-                <w:color w:val="000000"/>
-                <w:sz w:val="15"/>
-                <w:szCs w:val="15"/>
-              </w:rPr>
-              <w:t>TeN</w:t>
-            </w:r>
-            <w:proofErr w:type="spellEnd"/>
-            <w:r>
-              <w:rPr>
-                <w:rFonts w:ascii="Times" w:eastAsia="Times New Roman" w:hAnsi="Times" w:cs="Calibri"/>
-                <w:color w:val="000000"/>
-                <w:sz w:val="15"/>
-                <w:szCs w:val="15"/>
-              </w:rPr>
-              <w:t xml:space="preserve"> </w:t>
+            <w:r>
+              <w:rPr>
+                <w:rFonts w:ascii="Times" w:eastAsia="Times New Roman" w:hAnsi="Times" w:cs="Calibri"/>
+                <w:color w:val="000000"/>
+                <w:sz w:val="15"/>
+                <w:szCs w:val="15"/>
+              </w:rPr>
+              <w:t xml:space="preserve">TrB &gt; TeN </w:t>
             </w:r>
             <w:r>
               <w:rPr>
@@ -4684,25 +4249,14 @@
               </w:rPr>
               <w:t>≥</w:t>
             </w:r>
-            <w:proofErr w:type="spellStart"/>
-            <w:r>
-              <w:rPr>
-                <w:rFonts w:ascii="Times" w:eastAsia="Times New Roman" w:hAnsi="Times" w:cs="Calibri"/>
-                <w:color w:val="000000"/>
-                <w:sz w:val="15"/>
-                <w:szCs w:val="15"/>
-              </w:rPr>
-              <w:t>TeB</w:t>
-            </w:r>
-            <w:proofErr w:type="spellEnd"/>
-            <w:r>
-              <w:rPr>
-                <w:rFonts w:ascii="Times" w:eastAsia="Times New Roman" w:hAnsi="Times" w:cs="Calibri"/>
-                <w:color w:val="000000"/>
-                <w:sz w:val="15"/>
-                <w:szCs w:val="15"/>
-              </w:rPr>
-              <w:t xml:space="preserve"> </w:t>
+            <w:r>
+              <w:rPr>
+                <w:rFonts w:ascii="Times" w:eastAsia="Times New Roman" w:hAnsi="Times" w:cs="Calibri"/>
+                <w:color w:val="000000"/>
+                <w:sz w:val="15"/>
+                <w:szCs w:val="15"/>
+              </w:rPr>
+              <w:t xml:space="preserve">TeB </w:t>
             </w:r>
             <w:r>
               <w:rPr>
@@ -4713,7 +4267,6 @@
               </w:rPr>
               <w:t>≥</w:t>
             </w:r>
-            <w:proofErr w:type="spellStart"/>
             <w:r>
               <w:rPr>
                 <w:rFonts w:ascii="Times" w:eastAsia="Times New Roman" w:hAnsi="Times" w:cs="Calibri"/>
@@ -4723,7 +4276,6 @@
               </w:rPr>
               <w:t>BoN</w:t>
             </w:r>
-            <w:proofErr w:type="spellEnd"/>
           </w:p>
         </w:tc>
         <w:tc>
@@ -4788,7 +4340,6 @@
                 <w:szCs w:val="15"/>
               </w:rPr>
             </w:pPr>
-            <w:proofErr w:type="spellStart"/>
             <w:r>
               <w:rPr>
                 <w:rFonts w:ascii="Times" w:eastAsia="Times New Roman" w:hAnsi="Times" w:cs="Calibri"/>
@@ -4812,7 +4363,6 @@
               </w:rPr>
               <w:t>coarse</w:t>
             </w:r>
-            <w:proofErr w:type="spellEnd"/>
           </w:p>
         </w:tc>
         <w:tc>
@@ -4969,25 +4519,14 @@
                 <w:szCs w:val="15"/>
               </w:rPr>
             </w:pPr>
-            <w:proofErr w:type="spellStart"/>
-            <w:r>
-              <w:rPr>
-                <w:rFonts w:ascii="Times" w:eastAsia="Times New Roman" w:hAnsi="Times" w:cs="Calibri"/>
-                <w:color w:val="000000"/>
-                <w:sz w:val="15"/>
-                <w:szCs w:val="15"/>
-              </w:rPr>
-              <w:t>TeN</w:t>
-            </w:r>
-            <w:proofErr w:type="spellEnd"/>
-            <w:r>
-              <w:rPr>
-                <w:rFonts w:ascii="Times" w:eastAsia="Times New Roman" w:hAnsi="Times" w:cs="Calibri"/>
-                <w:color w:val="000000"/>
-                <w:sz w:val="15"/>
-                <w:szCs w:val="15"/>
-              </w:rPr>
-              <w:t xml:space="preserve"> </w:t>
+            <w:r>
+              <w:rPr>
+                <w:rFonts w:ascii="Times" w:eastAsia="Times New Roman" w:hAnsi="Times" w:cs="Calibri"/>
+                <w:color w:val="000000"/>
+                <w:sz w:val="15"/>
+                <w:szCs w:val="15"/>
+              </w:rPr>
+              <w:t xml:space="preserve">TeN </w:t>
             </w:r>
             <w:r>
               <w:rPr>
@@ -4998,7 +4537,6 @@
               </w:rPr>
               <w:t>≥</w:t>
             </w:r>
-            <w:proofErr w:type="spellStart"/>
             <w:r>
               <w:rPr>
                 <w:rFonts w:ascii="Times" w:eastAsia="Times New Roman" w:hAnsi="Times" w:cs="Calibri"/>
@@ -5008,7 +4546,6 @@
               </w:rPr>
               <w:t>TrB</w:t>
             </w:r>
-            <w:proofErr w:type="spellEnd"/>
           </w:p>
         </w:tc>
         <w:tc>
@@ -5033,25 +4570,14 @@
                 <w:szCs w:val="15"/>
               </w:rPr>
             </w:pPr>
-            <w:proofErr w:type="spellStart"/>
-            <w:r>
-              <w:rPr>
-                <w:rFonts w:ascii="Times" w:eastAsia="Times New Roman" w:hAnsi="Times" w:cs="Calibri"/>
-                <w:color w:val="000000"/>
-                <w:sz w:val="15"/>
-                <w:szCs w:val="15"/>
-              </w:rPr>
-              <w:t>n.s</w:t>
-            </w:r>
-            <w:proofErr w:type="spellEnd"/>
-            <w:r>
-              <w:rPr>
-                <w:rFonts w:ascii="Times" w:eastAsia="Times New Roman" w:hAnsi="Times" w:cs="Calibri"/>
-                <w:color w:val="000000"/>
-                <w:sz w:val="15"/>
-                <w:szCs w:val="15"/>
-              </w:rPr>
-              <w:t>.</w:t>
+            <w:r>
+              <w:rPr>
+                <w:rFonts w:ascii="Times" w:eastAsia="Times New Roman" w:hAnsi="Times" w:cs="Calibri"/>
+                <w:color w:val="000000"/>
+                <w:sz w:val="15"/>
+                <w:szCs w:val="15"/>
+              </w:rPr>
+              <w:t>n.s.</w:t>
             </w:r>
           </w:p>
         </w:tc>
@@ -5084,7 +4610,6 @@
                 <w:szCs w:val="15"/>
               </w:rPr>
             </w:pPr>
-            <w:proofErr w:type="spellStart"/>
             <w:r>
               <w:rPr>
                 <w:rFonts w:ascii="Times" w:eastAsia="Times New Roman" w:hAnsi="Times" w:cs="Calibri"/>
@@ -5106,20 +4631,7 @@
                 <w:szCs w:val="15"/>
                 <w:vertAlign w:val="subscript"/>
               </w:rPr>
-              <w:t>fine</w:t>
-            </w:r>
-            <w:proofErr w:type="spellEnd"/>
-            <w:r>
-              <w:rPr>
-                <w:rFonts w:ascii="Times" w:eastAsia="Times New Roman" w:hAnsi="Times" w:cs="Calibri"/>
-                <w:i/>
-                <w:iCs/>
-                <w:color w:val="000000"/>
-                <w:sz w:val="15"/>
-                <w:szCs w:val="15"/>
-                <w:vertAlign w:val="subscript"/>
-              </w:rPr>
-              <w:t xml:space="preserve"> </w:t>
+              <w:t xml:space="preserve">fine </w:t>
             </w:r>
           </w:p>
         </w:tc>
@@ -5277,25 +4789,14 @@
                 <w:szCs w:val="15"/>
               </w:rPr>
             </w:pPr>
-            <w:proofErr w:type="spellStart"/>
-            <w:r>
-              <w:rPr>
-                <w:rFonts w:ascii="Times" w:eastAsia="Times New Roman" w:hAnsi="Times" w:cs="Calibri"/>
-                <w:color w:val="000000"/>
-                <w:sz w:val="15"/>
-                <w:szCs w:val="15"/>
-              </w:rPr>
-              <w:t>n.s</w:t>
-            </w:r>
-            <w:proofErr w:type="spellEnd"/>
-            <w:r>
-              <w:rPr>
-                <w:rFonts w:ascii="Times" w:eastAsia="Times New Roman" w:hAnsi="Times" w:cs="Calibri"/>
-                <w:color w:val="000000"/>
-                <w:sz w:val="15"/>
-                <w:szCs w:val="15"/>
-              </w:rPr>
-              <w:t>.</w:t>
+            <w:r>
+              <w:rPr>
+                <w:rFonts w:ascii="Times" w:eastAsia="Times New Roman" w:hAnsi="Times" w:cs="Calibri"/>
+                <w:color w:val="000000"/>
+                <w:sz w:val="15"/>
+                <w:szCs w:val="15"/>
+              </w:rPr>
+              <w:t>n.s.</w:t>
             </w:r>
           </w:p>
         </w:tc>
@@ -5361,7 +4862,6 @@
                 <w:szCs w:val="15"/>
               </w:rPr>
             </w:pPr>
-            <w:proofErr w:type="spellStart"/>
             <w:r>
               <w:rPr>
                 <w:rFonts w:ascii="Times" w:eastAsia="Times New Roman" w:hAnsi="Times" w:cs="Calibri"/>
@@ -5385,7 +4885,6 @@
               </w:rPr>
               <w:t>eco</w:t>
             </w:r>
-            <w:proofErr w:type="spellEnd"/>
           </w:p>
         </w:tc>
         <w:tc>
@@ -5417,17 +4916,7 @@
                 <w:sz w:val="15"/>
                 <w:szCs w:val="15"/>
               </w:rPr>
-              <w:t>ecosystem respiration (</w:t>
-            </w:r>
-            <w:proofErr w:type="spellStart"/>
-            <w:r>
-              <w:rPr>
-                <w:rFonts w:ascii="Times" w:eastAsia="Times New Roman" w:hAnsi="Times" w:cs="Calibri"/>
-                <w:color w:val="000000"/>
-                <w:sz w:val="15"/>
-                <w:szCs w:val="15"/>
-              </w:rPr>
-              <w:t>R</w:t>
+              <w:t>ecosystem respiration (R</w:t>
             </w:r>
             <w:r>
               <w:rPr>
@@ -5439,25 +4928,14 @@
               </w:rPr>
               <w:t>auto</w:t>
             </w:r>
-            <w:proofErr w:type="spellEnd"/>
-            <w:r>
-              <w:rPr>
-                <w:rFonts w:ascii="Times" w:eastAsia="Times New Roman" w:hAnsi="Times" w:cs="Calibri"/>
-                <w:color w:val="000000"/>
-                <w:sz w:val="15"/>
-                <w:szCs w:val="15"/>
-              </w:rPr>
-              <w:t xml:space="preserve">+ </w:t>
-            </w:r>
-            <w:proofErr w:type="spellStart"/>
-            <w:r>
-              <w:rPr>
-                <w:rFonts w:ascii="Times" w:eastAsia="Times New Roman" w:hAnsi="Times" w:cs="Calibri"/>
-                <w:color w:val="000000"/>
-                <w:sz w:val="15"/>
-                <w:szCs w:val="15"/>
-              </w:rPr>
-              <w:t>R</w:t>
+            <w:r>
+              <w:rPr>
+                <w:rFonts w:ascii="Times" w:eastAsia="Times New Roman" w:hAnsi="Times" w:cs="Calibri"/>
+                <w:color w:val="000000"/>
+                <w:sz w:val="15"/>
+                <w:szCs w:val="15"/>
+              </w:rPr>
+              <w:t>+ R</w:t>
             </w:r>
             <w:r>
               <w:rPr>
@@ -5469,7 +4947,6 @@
               </w:rPr>
               <w:t>het</w:t>
             </w:r>
-            <w:proofErr w:type="spellEnd"/>
             <w:r>
               <w:rPr>
                 <w:rFonts w:ascii="Times" w:eastAsia="Times New Roman" w:hAnsi="Times" w:cs="Calibri"/>
@@ -5602,45 +5079,14 @@
                 <w:szCs w:val="15"/>
               </w:rPr>
             </w:pPr>
-            <w:proofErr w:type="spellStart"/>
-            <w:r>
-              <w:rPr>
-                <w:rFonts w:ascii="Times" w:eastAsia="Times New Roman" w:hAnsi="Times" w:cs="Calibri"/>
-                <w:color w:val="000000"/>
-                <w:sz w:val="15"/>
-                <w:szCs w:val="15"/>
-              </w:rPr>
-              <w:t>TrB</w:t>
-            </w:r>
-            <w:proofErr w:type="spellEnd"/>
-            <w:r>
-              <w:rPr>
-                <w:rFonts w:ascii="Times" w:eastAsia="Times New Roman" w:hAnsi="Times" w:cs="Calibri"/>
-                <w:color w:val="000000"/>
-                <w:sz w:val="15"/>
-                <w:szCs w:val="15"/>
-              </w:rPr>
-              <w:t xml:space="preserve"> &gt; </w:t>
-            </w:r>
-            <w:proofErr w:type="spellStart"/>
-            <w:r>
-              <w:rPr>
-                <w:rFonts w:ascii="Times" w:eastAsia="Times New Roman" w:hAnsi="Times" w:cs="Calibri"/>
-                <w:color w:val="000000"/>
-                <w:sz w:val="15"/>
-                <w:szCs w:val="15"/>
-              </w:rPr>
-              <w:t>TeB</w:t>
-            </w:r>
-            <w:proofErr w:type="spellEnd"/>
-            <w:r>
-              <w:rPr>
-                <w:rFonts w:ascii="Times" w:eastAsia="Times New Roman" w:hAnsi="Times" w:cs="Calibri"/>
-                <w:color w:val="000000"/>
-                <w:sz w:val="15"/>
-                <w:szCs w:val="15"/>
-              </w:rPr>
-              <w:t xml:space="preserve"> </w:t>
+            <w:r>
+              <w:rPr>
+                <w:rFonts w:ascii="Times" w:eastAsia="Times New Roman" w:hAnsi="Times" w:cs="Calibri"/>
+                <w:color w:val="000000"/>
+                <w:sz w:val="15"/>
+                <w:szCs w:val="15"/>
+              </w:rPr>
+              <w:t xml:space="preserve">TrB &gt; TeB </w:t>
             </w:r>
             <w:r>
               <w:rPr>
@@ -5651,7 +5097,6 @@
               </w:rPr>
               <w:t>≥</w:t>
             </w:r>
-            <w:proofErr w:type="spellStart"/>
             <w:r>
               <w:rPr>
                 <w:rFonts w:ascii="Times" w:eastAsia="Times New Roman" w:hAnsi="Times" w:cs="Calibri"/>
@@ -5661,7 +5106,6 @@
               </w:rPr>
               <w:t>TeN</w:t>
             </w:r>
-            <w:proofErr w:type="spellEnd"/>
           </w:p>
         </w:tc>
         <w:tc>
@@ -5726,7 +5170,6 @@
                 <w:szCs w:val="15"/>
               </w:rPr>
             </w:pPr>
-            <w:proofErr w:type="spellStart"/>
             <w:r>
               <w:rPr>
                 <w:rFonts w:ascii="Times" w:eastAsia="Times New Roman" w:hAnsi="Times" w:cs="Calibri"/>
@@ -5750,7 +5193,6 @@
               </w:rPr>
               <w:t>auto</w:t>
             </w:r>
-            <w:proofErr w:type="spellEnd"/>
           </w:p>
         </w:tc>
         <w:tc>
@@ -5784,7 +5226,6 @@
               </w:rPr>
               <w:t>autotrophic respiration (</w:t>
             </w:r>
-            <w:proofErr w:type="spellStart"/>
             <w:r>
               <w:rPr>
                 <w:rFonts w:ascii="Times" w:eastAsia="Times New Roman" w:hAnsi="Times" w:cs="Calibri"/>
@@ -5806,9 +5247,28 @@
                 <w:szCs w:val="15"/>
                 <w:vertAlign w:val="subscript"/>
               </w:rPr>
-              <w:t>auto</w:t>
-            </w:r>
-            <w:proofErr w:type="spellEnd"/>
+              <w:t>auto-ag</w:t>
+            </w:r>
+            <w:r>
+              <w:rPr>
+                <w:rFonts w:ascii="Times" w:eastAsia="Times New Roman" w:hAnsi="Times" w:cs="Calibri"/>
+                <w:color w:val="000000"/>
+                <w:sz w:val="15"/>
+                <w:szCs w:val="15"/>
+              </w:rPr>
+              <w:t xml:space="preserve">+ </w:t>
+            </w:r>
+            <w:r>
+              <w:rPr>
+                <w:rFonts w:ascii="Times" w:eastAsia="Times New Roman" w:hAnsi="Times" w:cs="Calibri"/>
+                <w:i/>
+                <w:iCs/>
+                <w:color w:val="000000"/>
+                <w:sz w:val="15"/>
+                <w:szCs w:val="15"/>
+              </w:rPr>
+              <w:t>R</w:t>
+            </w:r>
             <w:r>
               <w:rPr>
                 <w:rFonts w:ascii="Times" w:eastAsia="Times New Roman" w:hAnsi="Times" w:cs="Calibri"/>
@@ -5819,42 +5279,8 @@
                 <w:szCs w:val="15"/>
                 <w:vertAlign w:val="subscript"/>
               </w:rPr>
-              <w:t>-ag</w:t>
-            </w:r>
-            <w:r>
-              <w:rPr>
-                <w:rFonts w:ascii="Times" w:eastAsia="Times New Roman" w:hAnsi="Times" w:cs="Calibri"/>
-                <w:color w:val="000000"/>
-                <w:sz w:val="15"/>
-                <w:szCs w:val="15"/>
-              </w:rPr>
-              <w:t xml:space="preserve">+ </w:t>
-            </w:r>
-            <w:proofErr w:type="spellStart"/>
-            <w:r>
-              <w:rPr>
-                <w:rFonts w:ascii="Times" w:eastAsia="Times New Roman" w:hAnsi="Times" w:cs="Calibri"/>
-                <w:i/>
-                <w:iCs/>
-                <w:color w:val="000000"/>
-                <w:sz w:val="15"/>
-                <w:szCs w:val="15"/>
-              </w:rPr>
-              <w:t>R</w:t>
-            </w:r>
-            <w:r>
-              <w:rPr>
-                <w:rFonts w:ascii="Times" w:eastAsia="Times New Roman" w:hAnsi="Times" w:cs="Calibri"/>
-                <w:i/>
-                <w:iCs/>
-                <w:color w:val="000000"/>
-                <w:sz w:val="15"/>
-                <w:szCs w:val="15"/>
-                <w:vertAlign w:val="subscript"/>
-              </w:rPr>
               <w:t>root</w:t>
             </w:r>
-            <w:proofErr w:type="spellEnd"/>
             <w:r>
               <w:rPr>
                 <w:rFonts w:ascii="Times" w:eastAsia="Times New Roman" w:hAnsi="Times" w:cs="Calibri"/>
@@ -5987,7 +5413,6 @@
                 <w:szCs w:val="15"/>
               </w:rPr>
             </w:pPr>
-            <w:proofErr w:type="spellStart"/>
             <w:r>
               <w:rPr>
                 <w:rFonts w:ascii="Times" w:eastAsia="Times New Roman" w:hAnsi="Times" w:cs="Calibri"/>
@@ -5997,7 +5422,6 @@
               </w:rPr>
               <w:t>n.t.</w:t>
             </w:r>
-            <w:proofErr w:type="spellEnd"/>
           </w:p>
         </w:tc>
         <w:tc>
@@ -6022,7 +5446,6 @@
                 <w:szCs w:val="15"/>
               </w:rPr>
             </w:pPr>
-            <w:proofErr w:type="spellStart"/>
             <w:r>
               <w:rPr>
                 <w:rFonts w:ascii="Times" w:eastAsia="Times New Roman" w:hAnsi="Times" w:cs="Calibri"/>
@@ -6032,7 +5455,6 @@
               </w:rPr>
               <w:t>n.t.</w:t>
             </w:r>
-            <w:proofErr w:type="spellEnd"/>
           </w:p>
         </w:tc>
       </w:tr>
@@ -6064,7 +5486,6 @@
                 <w:szCs w:val="15"/>
               </w:rPr>
             </w:pPr>
-            <w:proofErr w:type="spellStart"/>
             <w:r>
               <w:rPr>
                 <w:rFonts w:ascii="Times" w:eastAsia="Times New Roman" w:hAnsi="Times" w:cs="Calibri"/>
@@ -6086,20 +5507,7 @@
                 <w:szCs w:val="15"/>
                 <w:vertAlign w:val="subscript"/>
               </w:rPr>
-              <w:t>auto</w:t>
-            </w:r>
-            <w:proofErr w:type="spellEnd"/>
-            <w:r>
-              <w:rPr>
-                <w:rFonts w:ascii="Times" w:eastAsia="Times New Roman" w:hAnsi="Times" w:cs="Calibri"/>
-                <w:i/>
-                <w:iCs/>
-                <w:color w:val="000000"/>
-                <w:sz w:val="15"/>
-                <w:szCs w:val="15"/>
-                <w:vertAlign w:val="subscript"/>
-              </w:rPr>
-              <w:t>-ag</w:t>
+              <w:t>auto-ag</w:t>
             </w:r>
           </w:p>
         </w:tc>
@@ -6257,7 +5665,6 @@
                 <w:szCs w:val="15"/>
               </w:rPr>
             </w:pPr>
-            <w:proofErr w:type="spellStart"/>
             <w:r>
               <w:rPr>
                 <w:rFonts w:ascii="Times" w:eastAsia="Times New Roman" w:hAnsi="Times" w:cs="Calibri"/>
@@ -6267,7 +5674,6 @@
               </w:rPr>
               <w:t>n.t.</w:t>
             </w:r>
-            <w:proofErr w:type="spellEnd"/>
           </w:p>
         </w:tc>
         <w:tc>
@@ -6292,7 +5698,6 @@
                 <w:szCs w:val="15"/>
               </w:rPr>
             </w:pPr>
-            <w:proofErr w:type="spellStart"/>
             <w:r>
               <w:rPr>
                 <w:rFonts w:ascii="Times" w:eastAsia="Times New Roman" w:hAnsi="Times" w:cs="Calibri"/>
@@ -6302,7 +5707,6 @@
               </w:rPr>
               <w:t>n.t.</w:t>
             </w:r>
-            <w:proofErr w:type="spellEnd"/>
           </w:p>
         </w:tc>
       </w:tr>
@@ -6334,7 +5738,6 @@
                 <w:szCs w:val="15"/>
               </w:rPr>
             </w:pPr>
-            <w:proofErr w:type="spellStart"/>
             <w:r>
               <w:rPr>
                 <w:rFonts w:ascii="Times" w:eastAsia="Times New Roman" w:hAnsi="Times" w:cs="Calibri"/>
@@ -6358,7 +5761,6 @@
               </w:rPr>
               <w:t>root</w:t>
             </w:r>
-            <w:proofErr w:type="spellEnd"/>
           </w:p>
         </w:tc>
         <w:tc>
@@ -6515,25 +5917,14 @@
                 <w:szCs w:val="15"/>
               </w:rPr>
             </w:pPr>
-            <w:proofErr w:type="spellStart"/>
-            <w:r>
-              <w:rPr>
-                <w:rFonts w:ascii="Times" w:eastAsia="Times New Roman" w:hAnsi="Times" w:cs="Calibri"/>
-                <w:color w:val="000000"/>
-                <w:sz w:val="15"/>
-                <w:szCs w:val="15"/>
-              </w:rPr>
-              <w:t>TrB</w:t>
-            </w:r>
-            <w:proofErr w:type="spellEnd"/>
-            <w:r>
-              <w:rPr>
-                <w:rFonts w:ascii="Times" w:eastAsia="Times New Roman" w:hAnsi="Times" w:cs="Calibri"/>
-                <w:color w:val="000000"/>
-                <w:sz w:val="15"/>
-                <w:szCs w:val="15"/>
-              </w:rPr>
-              <w:t xml:space="preserve"> </w:t>
+            <w:r>
+              <w:rPr>
+                <w:rFonts w:ascii="Times" w:eastAsia="Times New Roman" w:hAnsi="Times" w:cs="Calibri"/>
+                <w:color w:val="000000"/>
+                <w:sz w:val="15"/>
+                <w:szCs w:val="15"/>
+              </w:rPr>
+              <w:t xml:space="preserve">TrB </w:t>
             </w:r>
             <w:r>
               <w:rPr>
@@ -6544,7 +5935,6 @@
               </w:rPr>
               <w:t>≥</w:t>
             </w:r>
-            <w:proofErr w:type="spellStart"/>
             <w:r>
               <w:rPr>
                 <w:rFonts w:ascii="Times" w:eastAsia="Times New Roman" w:hAnsi="Times" w:cs="Calibri"/>
@@ -6554,7 +5944,6 @@
               </w:rPr>
               <w:t>TeB</w:t>
             </w:r>
-            <w:proofErr w:type="spellEnd"/>
           </w:p>
         </w:tc>
         <w:tc>
@@ -6619,7 +6008,6 @@
                 <w:szCs w:val="15"/>
               </w:rPr>
             </w:pPr>
-            <w:proofErr w:type="spellStart"/>
             <w:r>
               <w:rPr>
                 <w:rFonts w:ascii="Times" w:eastAsia="Times New Roman" w:hAnsi="Times" w:cs="Calibri"/>
@@ -6643,7 +6031,6 @@
               </w:rPr>
               <w:t>soil</w:t>
             </w:r>
-            <w:proofErr w:type="spellEnd"/>
           </w:p>
         </w:tc>
         <w:tc>
@@ -6677,7 +6064,6 @@
               </w:rPr>
               <w:t>soil respiration (</w:t>
             </w:r>
-            <w:proofErr w:type="spellStart"/>
             <w:r>
               <w:rPr>
                 <w:rFonts w:ascii="Times" w:eastAsia="Times New Roman" w:hAnsi="Times" w:cs="Calibri"/>
@@ -6699,65 +6085,50 @@
                 <w:szCs w:val="15"/>
                 <w:vertAlign w:val="subscript"/>
               </w:rPr>
-              <w:t>het</w:t>
-            </w:r>
-            <w:proofErr w:type="spellEnd"/>
-            <w:r>
-              <w:rPr>
-                <w:rFonts w:ascii="Times" w:eastAsia="Times New Roman" w:hAnsi="Times" w:cs="Calibri"/>
-                <w:i/>
-                <w:iCs/>
+              <w:t>het-soil</w:t>
+            </w:r>
+            <w:r>
+              <w:rPr>
+                <w:rFonts w:ascii="Times" w:eastAsia="Times New Roman" w:hAnsi="Times" w:cs="Calibri"/>
                 <w:color w:val="000000"/>
                 <w:sz w:val="15"/>
                 <w:szCs w:val="15"/>
                 <w:vertAlign w:val="subscript"/>
               </w:rPr>
-              <w:t>-soil</w:t>
-            </w:r>
-            <w:r>
-              <w:rPr>
-                <w:rFonts w:ascii="Times" w:eastAsia="Times New Roman" w:hAnsi="Times" w:cs="Calibri"/>
+              <w:t xml:space="preserve"> </w:t>
+            </w:r>
+            <w:r>
+              <w:rPr>
+                <w:rFonts w:ascii="Times" w:eastAsia="Times New Roman" w:hAnsi="Times" w:cs="Calibri"/>
+                <w:color w:val="000000"/>
+                <w:sz w:val="15"/>
+                <w:szCs w:val="15"/>
+              </w:rPr>
+              <w:t xml:space="preserve">+ </w:t>
+            </w:r>
+            <w:r>
+              <w:rPr>
+                <w:rFonts w:ascii="Times" w:eastAsia="Times New Roman" w:hAnsi="Times" w:cs="Calibri"/>
+                <w:i/>
+                <w:iCs/>
+                <w:color w:val="000000"/>
+                <w:sz w:val="15"/>
+                <w:szCs w:val="15"/>
+              </w:rPr>
+              <w:t>R</w:t>
+            </w:r>
+            <w:r>
+              <w:rPr>
+                <w:rFonts w:ascii="Times" w:eastAsia="Times New Roman" w:hAnsi="Times" w:cs="Calibri"/>
+                <w:i/>
+                <w:iCs/>
                 <w:color w:val="000000"/>
                 <w:sz w:val="15"/>
                 <w:szCs w:val="15"/>
                 <w:vertAlign w:val="subscript"/>
               </w:rPr>
-              <w:t xml:space="preserve"> </w:t>
-            </w:r>
-            <w:r>
-              <w:rPr>
-                <w:rFonts w:ascii="Times" w:eastAsia="Times New Roman" w:hAnsi="Times" w:cs="Calibri"/>
-                <w:color w:val="000000"/>
-                <w:sz w:val="15"/>
-                <w:szCs w:val="15"/>
-              </w:rPr>
-              <w:t xml:space="preserve">+ </w:t>
-            </w:r>
-            <w:proofErr w:type="spellStart"/>
-            <w:r>
-              <w:rPr>
-                <w:rFonts w:ascii="Times" w:eastAsia="Times New Roman" w:hAnsi="Times" w:cs="Calibri"/>
-                <w:i/>
-                <w:iCs/>
-                <w:color w:val="000000"/>
-                <w:sz w:val="15"/>
-                <w:szCs w:val="15"/>
-              </w:rPr>
-              <w:t>R</w:t>
-            </w:r>
-            <w:r>
-              <w:rPr>
-                <w:rFonts w:ascii="Times" w:eastAsia="Times New Roman" w:hAnsi="Times" w:cs="Calibri"/>
-                <w:i/>
-                <w:iCs/>
-                <w:color w:val="000000"/>
-                <w:sz w:val="15"/>
-                <w:szCs w:val="15"/>
-                <w:vertAlign w:val="subscript"/>
-              </w:rPr>
               <w:t>root</w:t>
             </w:r>
-            <w:proofErr w:type="spellEnd"/>
             <w:r>
               <w:rPr>
                 <w:rFonts w:ascii="Times" w:eastAsia="Times New Roman" w:hAnsi="Times" w:cs="Calibri"/>
@@ -6890,65 +6261,14 @@
                 <w:szCs w:val="15"/>
               </w:rPr>
             </w:pPr>
-            <w:proofErr w:type="spellStart"/>
-            <w:r>
-              <w:rPr>
-                <w:rFonts w:ascii="Times" w:eastAsia="Times New Roman" w:hAnsi="Times" w:cs="Calibri"/>
-                <w:color w:val="000000"/>
-                <w:sz w:val="15"/>
-                <w:szCs w:val="15"/>
-              </w:rPr>
-              <w:t>TrB</w:t>
-            </w:r>
-            <w:proofErr w:type="spellEnd"/>
-            <w:r>
-              <w:rPr>
-                <w:rFonts w:ascii="Times" w:eastAsia="Times New Roman" w:hAnsi="Times" w:cs="Calibri"/>
-                <w:color w:val="000000"/>
-                <w:sz w:val="15"/>
-                <w:szCs w:val="15"/>
-              </w:rPr>
-              <w:t xml:space="preserve"> &gt; </w:t>
-            </w:r>
-            <w:proofErr w:type="spellStart"/>
-            <w:r>
-              <w:rPr>
-                <w:rFonts w:ascii="Times" w:eastAsia="Times New Roman" w:hAnsi="Times" w:cs="Calibri"/>
-                <w:color w:val="000000"/>
-                <w:sz w:val="15"/>
-                <w:szCs w:val="15"/>
-              </w:rPr>
-              <w:t>TeB</w:t>
-            </w:r>
-            <w:proofErr w:type="spellEnd"/>
-            <w:r>
-              <w:rPr>
-                <w:rFonts w:ascii="Times" w:eastAsia="Times New Roman" w:hAnsi="Times" w:cs="Calibri"/>
-                <w:color w:val="000000"/>
-                <w:sz w:val="15"/>
-                <w:szCs w:val="15"/>
-              </w:rPr>
-              <w:t xml:space="preserve"> &gt; </w:t>
-            </w:r>
-            <w:proofErr w:type="spellStart"/>
-            <w:r>
-              <w:rPr>
-                <w:rFonts w:ascii="Times" w:eastAsia="Times New Roman" w:hAnsi="Times" w:cs="Calibri"/>
-                <w:color w:val="000000"/>
-                <w:sz w:val="15"/>
-                <w:szCs w:val="15"/>
-              </w:rPr>
-              <w:t>TeN</w:t>
-            </w:r>
-            <w:proofErr w:type="spellEnd"/>
-            <w:r>
-              <w:rPr>
-                <w:rFonts w:ascii="Times" w:eastAsia="Times New Roman" w:hAnsi="Times" w:cs="Calibri"/>
-                <w:color w:val="000000"/>
-                <w:sz w:val="15"/>
-                <w:szCs w:val="15"/>
-              </w:rPr>
-              <w:t xml:space="preserve"> </w:t>
+            <w:r>
+              <w:rPr>
+                <w:rFonts w:ascii="Times" w:eastAsia="Times New Roman" w:hAnsi="Times" w:cs="Calibri"/>
+                <w:color w:val="000000"/>
+                <w:sz w:val="15"/>
+                <w:szCs w:val="15"/>
+              </w:rPr>
+              <w:t xml:space="preserve">TrB &gt; TeB &gt; TeN </w:t>
             </w:r>
             <w:r>
               <w:rPr>
@@ -6959,7 +6279,6 @@
               </w:rPr>
               <w:t>≥</w:t>
             </w:r>
-            <w:proofErr w:type="spellStart"/>
             <w:r>
               <w:rPr>
                 <w:rFonts w:ascii="Times" w:eastAsia="Times New Roman" w:hAnsi="Times" w:cs="Calibri"/>
@@ -6969,7 +6288,6 @@
               </w:rPr>
               <w:t>BoN</w:t>
             </w:r>
-            <w:proofErr w:type="spellEnd"/>
           </w:p>
         </w:tc>
         <w:tc>
@@ -6994,25 +6312,14 @@
                 <w:szCs w:val="15"/>
               </w:rPr>
             </w:pPr>
-            <w:proofErr w:type="spellStart"/>
-            <w:r>
-              <w:rPr>
-                <w:rFonts w:ascii="Times" w:eastAsia="Times New Roman" w:hAnsi="Times" w:cs="Calibri"/>
-                <w:color w:val="000000"/>
-                <w:sz w:val="15"/>
-                <w:szCs w:val="15"/>
-              </w:rPr>
-              <w:t>n.s</w:t>
-            </w:r>
-            <w:proofErr w:type="spellEnd"/>
-            <w:r>
-              <w:rPr>
-                <w:rFonts w:ascii="Times" w:eastAsia="Times New Roman" w:hAnsi="Times" w:cs="Calibri"/>
-                <w:color w:val="000000"/>
-                <w:sz w:val="15"/>
-                <w:szCs w:val="15"/>
-              </w:rPr>
-              <w:t>.</w:t>
+            <w:r>
+              <w:rPr>
+                <w:rFonts w:ascii="Times" w:eastAsia="Times New Roman" w:hAnsi="Times" w:cs="Calibri"/>
+                <w:color w:val="000000"/>
+                <w:sz w:val="15"/>
+                <w:szCs w:val="15"/>
+              </w:rPr>
+              <w:t>n.s.</w:t>
             </w:r>
           </w:p>
         </w:tc>
@@ -7045,7 +6352,6 @@
                 <w:szCs w:val="15"/>
               </w:rPr>
             </w:pPr>
-            <w:proofErr w:type="spellStart"/>
             <w:r>
               <w:rPr>
                 <w:rFonts w:ascii="Times" w:eastAsia="Times New Roman" w:hAnsi="Times" w:cs="Calibri"/>
@@ -7067,20 +6373,7 @@
                 <w:szCs w:val="15"/>
                 <w:vertAlign w:val="subscript"/>
               </w:rPr>
-              <w:t>het</w:t>
-            </w:r>
-            <w:proofErr w:type="spellEnd"/>
-            <w:r>
-              <w:rPr>
-                <w:rFonts w:ascii="Times" w:eastAsia="Times New Roman" w:hAnsi="Times" w:cs="Calibri"/>
-                <w:i/>
-                <w:iCs/>
-                <w:color w:val="000000"/>
-                <w:sz w:val="15"/>
-                <w:szCs w:val="15"/>
-                <w:vertAlign w:val="subscript"/>
-              </w:rPr>
-              <w:t>-soil</w:t>
+              <w:t>het-soil</w:t>
             </w:r>
           </w:p>
         </w:tc>
@@ -7238,45 +6531,14 @@
                 <w:szCs w:val="15"/>
               </w:rPr>
             </w:pPr>
-            <w:proofErr w:type="spellStart"/>
-            <w:r>
-              <w:rPr>
-                <w:rFonts w:ascii="Times" w:eastAsia="Times New Roman" w:hAnsi="Times" w:cs="Calibri"/>
-                <w:color w:val="000000"/>
-                <w:sz w:val="15"/>
-                <w:szCs w:val="15"/>
-              </w:rPr>
-              <w:t>TrB</w:t>
-            </w:r>
-            <w:proofErr w:type="spellEnd"/>
-            <w:r>
-              <w:rPr>
-                <w:rFonts w:ascii="Times" w:eastAsia="Times New Roman" w:hAnsi="Times" w:cs="Calibri"/>
-                <w:color w:val="000000"/>
-                <w:sz w:val="15"/>
-                <w:szCs w:val="15"/>
-              </w:rPr>
-              <w:t xml:space="preserve"> &gt; </w:t>
-            </w:r>
-            <w:proofErr w:type="spellStart"/>
-            <w:r>
-              <w:rPr>
-                <w:rFonts w:ascii="Times" w:eastAsia="Times New Roman" w:hAnsi="Times" w:cs="Calibri"/>
-                <w:color w:val="000000"/>
-                <w:sz w:val="15"/>
-                <w:szCs w:val="15"/>
-              </w:rPr>
-              <w:t>TeB</w:t>
-            </w:r>
-            <w:proofErr w:type="spellEnd"/>
-            <w:r>
-              <w:rPr>
-                <w:rFonts w:ascii="Times" w:eastAsia="Times New Roman" w:hAnsi="Times" w:cs="Calibri"/>
-                <w:color w:val="000000"/>
-                <w:sz w:val="15"/>
-                <w:szCs w:val="15"/>
-              </w:rPr>
-              <w:t xml:space="preserve"> </w:t>
+            <w:r>
+              <w:rPr>
+                <w:rFonts w:ascii="Times" w:eastAsia="Times New Roman" w:hAnsi="Times" w:cs="Calibri"/>
+                <w:color w:val="000000"/>
+                <w:sz w:val="15"/>
+                <w:szCs w:val="15"/>
+              </w:rPr>
+              <w:t xml:space="preserve">TrB &gt; TeB </w:t>
             </w:r>
             <w:r>
               <w:rPr>
@@ -7287,7 +6549,6 @@
               </w:rPr>
               <w:t>≥</w:t>
             </w:r>
-            <w:proofErr w:type="spellStart"/>
             <w:r>
               <w:rPr>
                 <w:rFonts w:ascii="Times" w:eastAsia="Times New Roman" w:hAnsi="Times" w:cs="Calibri"/>
@@ -7297,7 +6558,6 @@
               </w:rPr>
               <w:t>TeN</w:t>
             </w:r>
-            <w:proofErr w:type="spellEnd"/>
           </w:p>
         </w:tc>
         <w:tc>
@@ -7322,25 +6582,14 @@
                 <w:szCs w:val="15"/>
               </w:rPr>
             </w:pPr>
-            <w:proofErr w:type="spellStart"/>
-            <w:r>
-              <w:rPr>
-                <w:rFonts w:ascii="Times" w:eastAsia="Times New Roman" w:hAnsi="Times" w:cs="Calibri"/>
-                <w:color w:val="000000"/>
-                <w:sz w:val="15"/>
-                <w:szCs w:val="15"/>
-              </w:rPr>
-              <w:t>n.s</w:t>
-            </w:r>
-            <w:proofErr w:type="spellEnd"/>
-            <w:r>
-              <w:rPr>
-                <w:rFonts w:ascii="Times" w:eastAsia="Times New Roman" w:hAnsi="Times" w:cs="Calibri"/>
-                <w:color w:val="000000"/>
-                <w:sz w:val="15"/>
-                <w:szCs w:val="15"/>
-              </w:rPr>
-              <w:t>.</w:t>
+            <w:r>
+              <w:rPr>
+                <w:rFonts w:ascii="Times" w:eastAsia="Times New Roman" w:hAnsi="Times" w:cs="Calibri"/>
+                <w:color w:val="000000"/>
+                <w:sz w:val="15"/>
+                <w:szCs w:val="15"/>
+              </w:rPr>
+              <w:t>n.s.</w:t>
             </w:r>
           </w:p>
         </w:tc>
@@ -7373,7 +6622,6 @@
                 <w:szCs w:val="15"/>
               </w:rPr>
             </w:pPr>
-            <w:proofErr w:type="spellStart"/>
             <w:r>
               <w:rPr>
                 <w:rFonts w:ascii="Times" w:eastAsia="Times New Roman" w:hAnsi="Times" w:cs="Calibri"/>
@@ -7395,20 +6643,7 @@
                 <w:szCs w:val="15"/>
                 <w:vertAlign w:val="subscript"/>
               </w:rPr>
-              <w:t>het</w:t>
-            </w:r>
-            <w:proofErr w:type="spellEnd"/>
-            <w:r>
-              <w:rPr>
-                <w:rFonts w:ascii="Times" w:eastAsia="Times New Roman" w:hAnsi="Times" w:cs="Calibri"/>
-                <w:i/>
-                <w:iCs/>
-                <w:color w:val="000000"/>
-                <w:sz w:val="15"/>
-                <w:szCs w:val="15"/>
-                <w:vertAlign w:val="subscript"/>
-              </w:rPr>
-              <w:t>-ag</w:t>
+              <w:t>het-ag</w:t>
             </w:r>
           </w:p>
         </w:tc>
@@ -7639,7 +6874,6 @@
                 <w:szCs w:val="15"/>
               </w:rPr>
             </w:pPr>
-            <w:proofErr w:type="spellStart"/>
             <w:r>
               <w:rPr>
                 <w:rFonts w:ascii="Times" w:eastAsia="Times New Roman" w:hAnsi="Times" w:cs="Calibri"/>
@@ -7663,7 +6897,6 @@
               </w:rPr>
               <w:t>het</w:t>
             </w:r>
-            <w:proofErr w:type="spellEnd"/>
           </w:p>
         </w:tc>
         <w:tc>
@@ -7697,7 +6930,6 @@
               </w:rPr>
               <w:t>heterotrophic respiration (</w:t>
             </w:r>
-            <w:proofErr w:type="spellStart"/>
             <w:r>
               <w:rPr>
                 <w:rFonts w:ascii="Times" w:eastAsia="Times New Roman" w:hAnsi="Times" w:cs="Calibri"/>
@@ -7719,76 +6951,49 @@
                 <w:szCs w:val="15"/>
                 <w:vertAlign w:val="subscript"/>
               </w:rPr>
-              <w:t>het</w:t>
-            </w:r>
-            <w:proofErr w:type="spellEnd"/>
-            <w:r>
-              <w:rPr>
-                <w:rFonts w:ascii="Times" w:eastAsia="Times New Roman" w:hAnsi="Times" w:cs="Calibri"/>
-                <w:i/>
-                <w:iCs/>
+              <w:t>het-ag</w:t>
+            </w:r>
+            <w:r>
+              <w:rPr>
+                <w:rFonts w:ascii="Times" w:eastAsia="Times New Roman" w:hAnsi="Times" w:cs="Calibri"/>
                 <w:color w:val="000000"/>
                 <w:sz w:val="15"/>
                 <w:szCs w:val="15"/>
                 <w:vertAlign w:val="subscript"/>
               </w:rPr>
-              <w:t>-ag</w:t>
-            </w:r>
-            <w:r>
-              <w:rPr>
-                <w:rFonts w:ascii="Times" w:eastAsia="Times New Roman" w:hAnsi="Times" w:cs="Calibri"/>
+              <w:t xml:space="preserve"> </w:t>
+            </w:r>
+            <w:r>
+              <w:rPr>
+                <w:rFonts w:ascii="Times" w:eastAsia="Times New Roman" w:hAnsi="Times" w:cs="Calibri"/>
+                <w:color w:val="000000"/>
+                <w:sz w:val="15"/>
+                <w:szCs w:val="15"/>
+              </w:rPr>
+              <w:t>+</w:t>
+            </w:r>
+            <w:r>
+              <w:rPr>
+                <w:rFonts w:ascii="Times" w:eastAsia="Times New Roman" w:hAnsi="Times" w:cs="Calibri"/>
+                <w:i/>
+                <w:iCs/>
+                <w:color w:val="000000"/>
+                <w:sz w:val="15"/>
+                <w:szCs w:val="15"/>
+              </w:rPr>
+              <w:t>R</w:t>
+            </w:r>
+            <w:r>
+              <w:rPr>
+                <w:rFonts w:ascii="Times" w:eastAsia="Times New Roman" w:hAnsi="Times" w:cs="Calibri"/>
+                <w:i/>
+                <w:iCs/>
                 <w:color w:val="000000"/>
                 <w:sz w:val="15"/>
                 <w:szCs w:val="15"/>
                 <w:vertAlign w:val="subscript"/>
               </w:rPr>
-              <w:t xml:space="preserve"> </w:t>
-            </w:r>
-            <w:r>
-              <w:rPr>
-                <w:rFonts w:ascii="Times" w:eastAsia="Times New Roman" w:hAnsi="Times" w:cs="Calibri"/>
-                <w:color w:val="000000"/>
-                <w:sz w:val="15"/>
-                <w:szCs w:val="15"/>
-              </w:rPr>
-              <w:t>+</w:t>
-            </w:r>
-            <w:proofErr w:type="spellStart"/>
-            <w:r>
-              <w:rPr>
-                <w:rFonts w:ascii="Times" w:eastAsia="Times New Roman" w:hAnsi="Times" w:cs="Calibri"/>
-                <w:i/>
-                <w:iCs/>
-                <w:color w:val="000000"/>
-                <w:sz w:val="15"/>
-                <w:szCs w:val="15"/>
-              </w:rPr>
-              <w:t>R</w:t>
-            </w:r>
-            <w:r>
-              <w:rPr>
-                <w:rFonts w:ascii="Times" w:eastAsia="Times New Roman" w:hAnsi="Times" w:cs="Calibri"/>
-                <w:i/>
-                <w:iCs/>
-                <w:color w:val="000000"/>
-                <w:sz w:val="15"/>
-                <w:szCs w:val="15"/>
-                <w:vertAlign w:val="subscript"/>
-              </w:rPr>
-              <w:t>het</w:t>
-            </w:r>
-            <w:proofErr w:type="spellEnd"/>
-            <w:r>
-              <w:rPr>
-                <w:rFonts w:ascii="Times" w:eastAsia="Times New Roman" w:hAnsi="Times" w:cs="Calibri"/>
-                <w:i/>
-                <w:iCs/>
-                <w:color w:val="000000"/>
-                <w:sz w:val="15"/>
-                <w:szCs w:val="15"/>
-                <w:vertAlign w:val="subscript"/>
-              </w:rPr>
-              <w:t>-soil</w:t>
+              <w:t>het-soil</w:t>
             </w:r>
             <w:r>
               <w:rPr>
@@ -8174,7 +7379,6 @@
                 <w:szCs w:val="15"/>
               </w:rPr>
             </w:pPr>
-            <w:proofErr w:type="spellStart"/>
             <w:r>
               <w:rPr>
                 <w:rFonts w:ascii="Times" w:eastAsia="Times New Roman" w:hAnsi="Times" w:cs="Calibri"/>
@@ -8198,7 +7402,6 @@
               </w:rPr>
               <w:t>tot</w:t>
             </w:r>
-            <w:proofErr w:type="spellEnd"/>
           </w:p>
         </w:tc>
         <w:tc>
@@ -8285,7 +7488,6 @@
               </w:rPr>
               <w:t xml:space="preserve"> </w:t>
             </w:r>
-            <w:proofErr w:type="spellStart"/>
             <w:r>
               <w:rPr>
                 <w:rFonts w:ascii="Times" w:eastAsia="Times New Roman" w:hAnsi="Times" w:cs="Calibri"/>
@@ -8309,7 +7511,6 @@
               </w:rPr>
               <w:t>root</w:t>
             </w:r>
-            <w:proofErr w:type="spellEnd"/>
             <w:r>
               <w:rPr>
                 <w:rFonts w:ascii="Times" w:eastAsia="Times New Roman" w:hAnsi="Times" w:cs="Calibri"/>
@@ -8442,25 +7643,14 @@
                 <w:szCs w:val="15"/>
               </w:rPr>
             </w:pPr>
-            <w:proofErr w:type="spellStart"/>
-            <w:r>
-              <w:rPr>
-                <w:rFonts w:ascii="Times" w:eastAsia="Times New Roman" w:hAnsi="Times" w:cs="Calibri"/>
-                <w:color w:val="000000"/>
-                <w:sz w:val="15"/>
-                <w:szCs w:val="15"/>
-              </w:rPr>
-              <w:t>TrB</w:t>
-            </w:r>
-            <w:proofErr w:type="spellEnd"/>
-            <w:r>
-              <w:rPr>
-                <w:rFonts w:ascii="Times" w:eastAsia="Times New Roman" w:hAnsi="Times" w:cs="Calibri"/>
-                <w:color w:val="000000"/>
-                <w:sz w:val="15"/>
-                <w:szCs w:val="15"/>
-              </w:rPr>
-              <w:t xml:space="preserve"> </w:t>
+            <w:r>
+              <w:rPr>
+                <w:rFonts w:ascii="Times" w:eastAsia="Times New Roman" w:hAnsi="Times" w:cs="Calibri"/>
+                <w:color w:val="000000"/>
+                <w:sz w:val="15"/>
+                <w:szCs w:val="15"/>
+              </w:rPr>
+              <w:t xml:space="preserve">TrB </w:t>
             </w:r>
             <w:r>
               <w:rPr>
@@ -8471,37 +7661,15 @@
               </w:rPr>
               <w:t>≥</w:t>
             </w:r>
-            <w:proofErr w:type="spellStart"/>
-            <w:r>
-              <w:rPr>
-                <w:rFonts w:ascii="Times" w:eastAsia="Times New Roman" w:hAnsi="Times" w:cs="Calibri"/>
-                <w:color w:val="000000"/>
-                <w:sz w:val="15"/>
-                <w:szCs w:val="15"/>
-              </w:rPr>
-              <w:t>TeB</w:t>
-            </w:r>
-            <w:proofErr w:type="spellEnd"/>
-            <w:r>
-              <w:rPr>
-                <w:rFonts w:ascii="Times" w:eastAsia="Times New Roman" w:hAnsi="Times" w:cs="Calibri"/>
-                <w:color w:val="000000"/>
-                <w:sz w:val="15"/>
-                <w:szCs w:val="15"/>
-              </w:rPr>
-              <w:t xml:space="preserve"> &gt; </w:t>
-            </w:r>
-            <w:proofErr w:type="spellStart"/>
-            <w:r>
-              <w:rPr>
-                <w:rFonts w:ascii="Times" w:eastAsia="Times New Roman" w:hAnsi="Times" w:cs="Calibri"/>
-                <w:color w:val="000000"/>
-                <w:sz w:val="15"/>
-                <w:szCs w:val="15"/>
-              </w:rPr>
-              <w:t>BoN</w:t>
-            </w:r>
-            <w:proofErr w:type="spellEnd"/>
+            <w:r>
+              <w:rPr>
+                <w:rFonts w:ascii="Times" w:eastAsia="Times New Roman" w:hAnsi="Times" w:cs="Calibri"/>
+                <w:color w:val="000000"/>
+                <w:sz w:val="15"/>
+                <w:szCs w:val="15"/>
+              </w:rPr>
+              <w:t>TeB &gt; BoN</w:t>
+            </w:r>
           </w:p>
         </w:tc>
         <w:tc>
@@ -8533,19 +7701,8 @@
                 <w:sz w:val="15"/>
                 <w:szCs w:val="15"/>
               </w:rPr>
-              <w:t xml:space="preserve">+; </w:t>
-            </w:r>
-            <w:proofErr w:type="spellStart"/>
-            <w:r>
-              <w:rPr>
-                <w:rFonts w:ascii="Times" w:eastAsia="Times New Roman" w:hAnsi="Times" w:cs="Calibri"/>
-                <w:color w:val="000000"/>
-                <w:sz w:val="15"/>
-                <w:szCs w:val="15"/>
-              </w:rPr>
-              <w:t>xB</w:t>
-            </w:r>
-            <w:proofErr w:type="spellEnd"/>
+              <w:t>+; xB</w:t>
+            </w:r>
           </w:p>
         </w:tc>
       </w:tr>
@@ -8708,7 +7865,6 @@
               </w:rPr>
               <w:t xml:space="preserve"> </w:t>
             </w:r>
-            <w:proofErr w:type="spellStart"/>
             <w:r>
               <w:rPr>
                 <w:rFonts w:ascii="Times" w:eastAsia="Times New Roman" w:hAnsi="Times" w:cs="Calibri"/>
@@ -8732,7 +7888,6 @@
               </w:rPr>
               <w:t>foliage</w:t>
             </w:r>
-            <w:proofErr w:type="spellEnd"/>
             <w:r>
               <w:rPr>
                 <w:rFonts w:ascii="Times" w:eastAsia="Times New Roman" w:hAnsi="Times" w:cs="Calibri"/>
@@ -8865,25 +8020,14 @@
                 <w:szCs w:val="15"/>
               </w:rPr>
             </w:pPr>
-            <w:proofErr w:type="spellStart"/>
-            <w:r>
-              <w:rPr>
-                <w:rFonts w:ascii="Times" w:eastAsia="Times New Roman" w:hAnsi="Times" w:cs="Calibri"/>
-                <w:color w:val="000000"/>
-                <w:sz w:val="15"/>
-                <w:szCs w:val="15"/>
-              </w:rPr>
-              <w:t>TrB</w:t>
-            </w:r>
-            <w:proofErr w:type="spellEnd"/>
-            <w:r>
-              <w:rPr>
-                <w:rFonts w:ascii="Times" w:eastAsia="Times New Roman" w:hAnsi="Times" w:cs="Calibri"/>
-                <w:color w:val="000000"/>
-                <w:sz w:val="15"/>
-                <w:szCs w:val="15"/>
-              </w:rPr>
-              <w:t xml:space="preserve"> </w:t>
+            <w:r>
+              <w:rPr>
+                <w:rFonts w:ascii="Times" w:eastAsia="Times New Roman" w:hAnsi="Times" w:cs="Calibri"/>
+                <w:color w:val="000000"/>
+                <w:sz w:val="15"/>
+                <w:szCs w:val="15"/>
+              </w:rPr>
+              <w:t xml:space="preserve">TrB </w:t>
             </w:r>
             <w:r>
               <w:rPr>
@@ -8894,25 +8038,14 @@
               </w:rPr>
               <w:t>≥</w:t>
             </w:r>
-            <w:proofErr w:type="spellStart"/>
-            <w:r>
-              <w:rPr>
-                <w:rFonts w:ascii="Times" w:eastAsia="Times New Roman" w:hAnsi="Times" w:cs="Calibri"/>
-                <w:color w:val="000000"/>
-                <w:sz w:val="15"/>
-                <w:szCs w:val="15"/>
-              </w:rPr>
-              <w:t>TeN</w:t>
-            </w:r>
-            <w:proofErr w:type="spellEnd"/>
-            <w:r>
-              <w:rPr>
-                <w:rFonts w:ascii="Times" w:eastAsia="Times New Roman" w:hAnsi="Times" w:cs="Calibri"/>
-                <w:color w:val="000000"/>
-                <w:sz w:val="15"/>
-                <w:szCs w:val="15"/>
-              </w:rPr>
-              <w:t xml:space="preserve"> </w:t>
+            <w:r>
+              <w:rPr>
+                <w:rFonts w:ascii="Times" w:eastAsia="Times New Roman" w:hAnsi="Times" w:cs="Calibri"/>
+                <w:color w:val="000000"/>
+                <w:sz w:val="15"/>
+                <w:szCs w:val="15"/>
+              </w:rPr>
+              <w:t xml:space="preserve">TeN </w:t>
             </w:r>
             <w:r>
               <w:rPr>
@@ -8923,37 +8056,15 @@
               </w:rPr>
               <w:t>≥</w:t>
             </w:r>
-            <w:proofErr w:type="spellStart"/>
-            <w:r>
-              <w:rPr>
-                <w:rFonts w:ascii="Times" w:eastAsia="Times New Roman" w:hAnsi="Times" w:cs="Calibri"/>
-                <w:color w:val="000000"/>
-                <w:sz w:val="15"/>
-                <w:szCs w:val="15"/>
-              </w:rPr>
-              <w:t>TeB</w:t>
-            </w:r>
-            <w:proofErr w:type="spellEnd"/>
-            <w:r>
-              <w:rPr>
-                <w:rFonts w:ascii="Times" w:eastAsia="Times New Roman" w:hAnsi="Times" w:cs="Calibri"/>
-                <w:color w:val="000000"/>
-                <w:sz w:val="15"/>
-                <w:szCs w:val="15"/>
-              </w:rPr>
-              <w:t xml:space="preserve"> &gt; </w:t>
-            </w:r>
-            <w:proofErr w:type="spellStart"/>
-            <w:r>
-              <w:rPr>
-                <w:rFonts w:ascii="Times" w:eastAsia="Times New Roman" w:hAnsi="Times" w:cs="Calibri"/>
-                <w:color w:val="000000"/>
-                <w:sz w:val="15"/>
-                <w:szCs w:val="15"/>
-              </w:rPr>
-              <w:t>BoN</w:t>
-            </w:r>
-            <w:proofErr w:type="spellEnd"/>
+            <w:r>
+              <w:rPr>
+                <w:rFonts w:ascii="Times" w:eastAsia="Times New Roman" w:hAnsi="Times" w:cs="Calibri"/>
+                <w:color w:val="000000"/>
+                <w:sz w:val="15"/>
+                <w:szCs w:val="15"/>
+              </w:rPr>
+              <w:t>TeB &gt; BoN</w:t>
+            </w:r>
           </w:p>
         </w:tc>
         <w:tc>
@@ -8985,19 +8096,8 @@
                 <w:sz w:val="15"/>
                 <w:szCs w:val="15"/>
               </w:rPr>
-              <w:t xml:space="preserve">+; </w:t>
-            </w:r>
-            <w:proofErr w:type="spellStart"/>
-            <w:r>
-              <w:rPr>
-                <w:rFonts w:ascii="Times" w:eastAsia="Times New Roman" w:hAnsi="Times" w:cs="Calibri"/>
-                <w:color w:val="000000"/>
-                <w:sz w:val="15"/>
-                <w:szCs w:val="15"/>
-              </w:rPr>
-              <w:t>xB</w:t>
-            </w:r>
-            <w:proofErr w:type="spellEnd"/>
+              <w:t>+; xB</w:t>
+            </w:r>
           </w:p>
         </w:tc>
       </w:tr>
@@ -9208,45 +8308,14 @@
                 <w:szCs w:val="15"/>
               </w:rPr>
             </w:pPr>
-            <w:proofErr w:type="spellStart"/>
-            <w:r>
-              <w:rPr>
-                <w:rFonts w:ascii="Times" w:eastAsia="Times New Roman" w:hAnsi="Times" w:cs="Calibri"/>
-                <w:color w:val="000000"/>
-                <w:sz w:val="15"/>
-                <w:szCs w:val="15"/>
-              </w:rPr>
-              <w:t>TeN</w:t>
-            </w:r>
-            <w:proofErr w:type="spellEnd"/>
-            <w:r>
-              <w:rPr>
-                <w:rFonts w:ascii="Times" w:eastAsia="Times New Roman" w:hAnsi="Times" w:cs="Calibri"/>
-                <w:color w:val="000000"/>
-                <w:sz w:val="15"/>
-                <w:szCs w:val="15"/>
-              </w:rPr>
-              <w:t xml:space="preserve"> &gt; </w:t>
-            </w:r>
-            <w:proofErr w:type="spellStart"/>
-            <w:r>
-              <w:rPr>
-                <w:rFonts w:ascii="Times" w:eastAsia="Times New Roman" w:hAnsi="Times" w:cs="Calibri"/>
-                <w:color w:val="000000"/>
-                <w:sz w:val="15"/>
-                <w:szCs w:val="15"/>
-              </w:rPr>
-              <w:t>TrB</w:t>
-            </w:r>
-            <w:proofErr w:type="spellEnd"/>
-            <w:r>
-              <w:rPr>
-                <w:rFonts w:ascii="Times" w:eastAsia="Times New Roman" w:hAnsi="Times" w:cs="Calibri"/>
-                <w:color w:val="000000"/>
-                <w:sz w:val="15"/>
-                <w:szCs w:val="15"/>
-              </w:rPr>
-              <w:t xml:space="preserve"> </w:t>
+            <w:r>
+              <w:rPr>
+                <w:rFonts w:ascii="Times" w:eastAsia="Times New Roman" w:hAnsi="Times" w:cs="Calibri"/>
+                <w:color w:val="000000"/>
+                <w:sz w:val="15"/>
+                <w:szCs w:val="15"/>
+              </w:rPr>
+              <w:t xml:space="preserve">TeN &gt; TrB </w:t>
             </w:r>
             <w:r>
               <w:rPr>
@@ -9257,7 +8326,6 @@
               </w:rPr>
               <w:t>≥</w:t>
             </w:r>
-            <w:proofErr w:type="spellStart"/>
             <w:r>
               <w:rPr>
                 <w:rFonts w:ascii="Times" w:eastAsia="Times New Roman" w:hAnsi="Times" w:cs="Calibri"/>
@@ -9267,7 +8335,6 @@
               </w:rPr>
               <w:t>BoN</w:t>
             </w:r>
-            <w:proofErr w:type="spellEnd"/>
           </w:p>
         </w:tc>
         <w:tc>
@@ -9299,19 +8366,8 @@
                 <w:sz w:val="15"/>
                 <w:szCs w:val="15"/>
               </w:rPr>
-              <w:t xml:space="preserve">+; </w:t>
-            </w:r>
-            <w:proofErr w:type="spellStart"/>
-            <w:r>
-              <w:rPr>
-                <w:rFonts w:ascii="Times" w:eastAsia="Times New Roman" w:hAnsi="Times" w:cs="Calibri"/>
-                <w:color w:val="000000"/>
-                <w:sz w:val="15"/>
-                <w:szCs w:val="15"/>
-              </w:rPr>
-              <w:t>xB</w:t>
-            </w:r>
-            <w:proofErr w:type="spellEnd"/>
+              <w:t>+; xB</w:t>
+            </w:r>
           </w:p>
         </w:tc>
       </w:tr>
@@ -9343,7 +8399,6 @@
                 <w:szCs w:val="15"/>
               </w:rPr>
             </w:pPr>
-            <w:proofErr w:type="spellStart"/>
             <w:r>
               <w:rPr>
                 <w:rFonts w:ascii="Times" w:eastAsia="Times New Roman" w:hAnsi="Times" w:cs="Calibri"/>
@@ -9367,7 +8422,6 @@
               </w:rPr>
               <w:t>foliage</w:t>
             </w:r>
-            <w:proofErr w:type="spellEnd"/>
           </w:p>
         </w:tc>
         <w:tc>
@@ -9524,45 +8578,14 @@
                 <w:szCs w:val="15"/>
               </w:rPr>
             </w:pPr>
-            <w:proofErr w:type="spellStart"/>
-            <w:r>
-              <w:rPr>
-                <w:rFonts w:ascii="Times" w:eastAsia="Times New Roman" w:hAnsi="Times" w:cs="Calibri"/>
-                <w:color w:val="000000"/>
-                <w:sz w:val="15"/>
-                <w:szCs w:val="15"/>
-              </w:rPr>
-              <w:t>TeN</w:t>
-            </w:r>
-            <w:proofErr w:type="spellEnd"/>
-            <w:r>
-              <w:rPr>
-                <w:rFonts w:ascii="Times" w:eastAsia="Times New Roman" w:hAnsi="Times" w:cs="Calibri"/>
-                <w:color w:val="000000"/>
-                <w:sz w:val="15"/>
-                <w:szCs w:val="15"/>
-              </w:rPr>
-              <w:t xml:space="preserve"> &gt; </w:t>
-            </w:r>
-            <w:proofErr w:type="spellStart"/>
-            <w:r>
-              <w:rPr>
-                <w:rFonts w:ascii="Times" w:eastAsia="Times New Roman" w:hAnsi="Times" w:cs="Calibri"/>
-                <w:color w:val="000000"/>
-                <w:sz w:val="15"/>
-                <w:szCs w:val="15"/>
-              </w:rPr>
-              <w:t>TrB</w:t>
-            </w:r>
-            <w:proofErr w:type="spellEnd"/>
-            <w:r>
-              <w:rPr>
-                <w:rFonts w:ascii="Times" w:eastAsia="Times New Roman" w:hAnsi="Times" w:cs="Calibri"/>
-                <w:color w:val="000000"/>
-                <w:sz w:val="15"/>
-                <w:szCs w:val="15"/>
-              </w:rPr>
-              <w:t xml:space="preserve"> </w:t>
+            <w:r>
+              <w:rPr>
+                <w:rFonts w:ascii="Times" w:eastAsia="Times New Roman" w:hAnsi="Times" w:cs="Calibri"/>
+                <w:color w:val="000000"/>
+                <w:sz w:val="15"/>
+                <w:szCs w:val="15"/>
+              </w:rPr>
+              <w:t xml:space="preserve">TeN &gt; TrB </w:t>
             </w:r>
             <w:r>
               <w:rPr>
@@ -9573,25 +8596,14 @@
               </w:rPr>
               <w:t>≥</w:t>
             </w:r>
-            <w:proofErr w:type="spellStart"/>
-            <w:r>
-              <w:rPr>
-                <w:rFonts w:ascii="Times" w:eastAsia="Times New Roman" w:hAnsi="Times" w:cs="Calibri"/>
-                <w:color w:val="000000"/>
-                <w:sz w:val="15"/>
-                <w:szCs w:val="15"/>
-              </w:rPr>
-              <w:t>BoN</w:t>
-            </w:r>
-            <w:proofErr w:type="spellEnd"/>
-            <w:r>
-              <w:rPr>
-                <w:rFonts w:ascii="Times" w:eastAsia="Times New Roman" w:hAnsi="Times" w:cs="Calibri"/>
-                <w:color w:val="000000"/>
-                <w:sz w:val="15"/>
-                <w:szCs w:val="15"/>
-              </w:rPr>
-              <w:t xml:space="preserve"> </w:t>
+            <w:r>
+              <w:rPr>
+                <w:rFonts w:ascii="Times" w:eastAsia="Times New Roman" w:hAnsi="Times" w:cs="Calibri"/>
+                <w:color w:val="000000"/>
+                <w:sz w:val="15"/>
+                <w:szCs w:val="15"/>
+              </w:rPr>
+              <w:t xml:space="preserve">BoN </w:t>
             </w:r>
             <w:r>
               <w:rPr>
@@ -9602,7 +8614,6 @@
               </w:rPr>
               <w:t>≥</w:t>
             </w:r>
-            <w:proofErr w:type="spellStart"/>
             <w:r>
               <w:rPr>
                 <w:rFonts w:ascii="Times" w:eastAsia="Times New Roman" w:hAnsi="Times" w:cs="Calibri"/>
@@ -9612,7 +8623,6 @@
               </w:rPr>
               <w:t>TeB</w:t>
             </w:r>
-            <w:proofErr w:type="spellEnd"/>
           </w:p>
         </w:tc>
         <w:tc>
@@ -9644,19 +8654,8 @@
                 <w:sz w:val="15"/>
                 <w:szCs w:val="15"/>
               </w:rPr>
-              <w:t xml:space="preserve">+; </w:t>
-            </w:r>
-            <w:proofErr w:type="spellStart"/>
-            <w:r>
-              <w:rPr>
-                <w:rFonts w:ascii="Times" w:eastAsia="Times New Roman" w:hAnsi="Times" w:cs="Calibri"/>
-                <w:color w:val="000000"/>
-                <w:sz w:val="15"/>
-                <w:szCs w:val="15"/>
-              </w:rPr>
-              <w:t>xB</w:t>
-            </w:r>
-            <w:proofErr w:type="spellEnd"/>
+              <w:t>+; xB</w:t>
+            </w:r>
           </w:p>
         </w:tc>
       </w:tr>
@@ -9688,7 +8687,6 @@
                 <w:szCs w:val="15"/>
               </w:rPr>
             </w:pPr>
-            <w:proofErr w:type="spellStart"/>
             <w:r>
               <w:rPr>
                 <w:rFonts w:ascii="Times" w:eastAsia="Times New Roman" w:hAnsi="Times" w:cs="Calibri"/>
@@ -9712,7 +8710,6 @@
               </w:rPr>
               <w:t>root</w:t>
             </w:r>
-            <w:proofErr w:type="spellEnd"/>
           </w:p>
         </w:tc>
         <w:tc>
@@ -9746,7 +8743,6 @@
               </w:rPr>
               <w:t>total root biomass (</w:t>
             </w:r>
-            <w:proofErr w:type="spellStart"/>
             <w:r>
               <w:rPr>
                 <w:rFonts w:ascii="Times" w:eastAsia="Times New Roman" w:hAnsi="Times" w:cs="Calibri"/>
@@ -9793,7 +8789,6 @@
               </w:rPr>
               <w:t>root-fine</w:t>
             </w:r>
-            <w:proofErr w:type="spellEnd"/>
             <w:r>
               <w:rPr>
                 <w:rFonts w:ascii="Times" w:eastAsia="Times New Roman" w:hAnsi="Times" w:cs="Calibri"/>
@@ -9926,25 +8921,14 @@
                 <w:szCs w:val="15"/>
               </w:rPr>
             </w:pPr>
-            <w:proofErr w:type="spellStart"/>
-            <w:r>
-              <w:rPr>
-                <w:rFonts w:ascii="Times" w:eastAsia="Times New Roman" w:hAnsi="Times" w:cs="Calibri"/>
-                <w:color w:val="000000"/>
-                <w:sz w:val="15"/>
-                <w:szCs w:val="15"/>
-              </w:rPr>
-              <w:t>n.s</w:t>
-            </w:r>
-            <w:proofErr w:type="spellEnd"/>
-            <w:r>
-              <w:rPr>
-                <w:rFonts w:ascii="Times" w:eastAsia="Times New Roman" w:hAnsi="Times" w:cs="Calibri"/>
-                <w:color w:val="000000"/>
-                <w:sz w:val="15"/>
-                <w:szCs w:val="15"/>
-              </w:rPr>
-              <w:t>.</w:t>
+            <w:r>
+              <w:rPr>
+                <w:rFonts w:ascii="Times" w:eastAsia="Times New Roman" w:hAnsi="Times" w:cs="Calibri"/>
+                <w:color w:val="000000"/>
+                <w:sz w:val="15"/>
+                <w:szCs w:val="15"/>
+              </w:rPr>
+              <w:t>n.s.</w:t>
             </w:r>
           </w:p>
         </w:tc>
@@ -9977,19 +8961,8 @@
                 <w:sz w:val="15"/>
                 <w:szCs w:val="15"/>
               </w:rPr>
-              <w:t xml:space="preserve">+; </w:t>
-            </w:r>
-            <w:proofErr w:type="spellStart"/>
-            <w:r>
-              <w:rPr>
-                <w:rFonts w:ascii="Times" w:eastAsia="Times New Roman" w:hAnsi="Times" w:cs="Calibri"/>
-                <w:color w:val="000000"/>
-                <w:sz w:val="15"/>
-                <w:szCs w:val="15"/>
-              </w:rPr>
-              <w:t>xB</w:t>
-            </w:r>
-            <w:proofErr w:type="spellEnd"/>
+              <w:t>+; xB</w:t>
+            </w:r>
           </w:p>
         </w:tc>
       </w:tr>
@@ -10021,7 +8994,6 @@
                 <w:szCs w:val="15"/>
               </w:rPr>
             </w:pPr>
-            <w:proofErr w:type="spellStart"/>
             <w:r>
               <w:rPr>
                 <w:rFonts w:ascii="Times" w:eastAsia="Times New Roman" w:hAnsi="Times" w:cs="Calibri"/>
@@ -10043,20 +9015,7 @@
                 <w:szCs w:val="15"/>
                 <w:vertAlign w:val="subscript"/>
               </w:rPr>
-              <w:t>root</w:t>
-            </w:r>
-            <w:proofErr w:type="spellEnd"/>
-            <w:r>
-              <w:rPr>
-                <w:rFonts w:ascii="Times" w:eastAsia="Times New Roman" w:hAnsi="Times" w:cs="Calibri"/>
-                <w:i/>
-                <w:iCs/>
-                <w:color w:val="000000"/>
-                <w:sz w:val="15"/>
-                <w:szCs w:val="15"/>
-                <w:vertAlign w:val="subscript"/>
-              </w:rPr>
-              <w:t>-coarse</w:t>
+              <w:t>root-coarse</w:t>
             </w:r>
           </w:p>
         </w:tc>
@@ -10214,45 +9173,14 @@
                 <w:szCs w:val="15"/>
               </w:rPr>
             </w:pPr>
-            <w:proofErr w:type="spellStart"/>
-            <w:r>
-              <w:rPr>
-                <w:rFonts w:ascii="Times" w:eastAsia="Times New Roman" w:hAnsi="Times" w:cs="Calibri"/>
-                <w:color w:val="000000"/>
-                <w:sz w:val="15"/>
-                <w:szCs w:val="15"/>
-              </w:rPr>
-              <w:t>TeN</w:t>
-            </w:r>
-            <w:proofErr w:type="spellEnd"/>
-            <w:r>
-              <w:rPr>
-                <w:rFonts w:ascii="Times" w:eastAsia="Times New Roman" w:hAnsi="Times" w:cs="Calibri"/>
-                <w:color w:val="000000"/>
-                <w:sz w:val="15"/>
-                <w:szCs w:val="15"/>
-              </w:rPr>
-              <w:t xml:space="preserve"> &gt; </w:t>
-            </w:r>
-            <w:proofErr w:type="spellStart"/>
-            <w:r>
-              <w:rPr>
-                <w:rFonts w:ascii="Times" w:eastAsia="Times New Roman" w:hAnsi="Times" w:cs="Calibri"/>
-                <w:color w:val="000000"/>
-                <w:sz w:val="15"/>
-                <w:szCs w:val="15"/>
-              </w:rPr>
-              <w:t>TeB</w:t>
-            </w:r>
-            <w:proofErr w:type="spellEnd"/>
-            <w:r>
-              <w:rPr>
-                <w:rFonts w:ascii="Times" w:eastAsia="Times New Roman" w:hAnsi="Times" w:cs="Calibri"/>
-                <w:color w:val="000000"/>
-                <w:sz w:val="15"/>
-                <w:szCs w:val="15"/>
-              </w:rPr>
-              <w:t xml:space="preserve"> </w:t>
+            <w:r>
+              <w:rPr>
+                <w:rFonts w:ascii="Times" w:eastAsia="Times New Roman" w:hAnsi="Times" w:cs="Calibri"/>
+                <w:color w:val="000000"/>
+                <w:sz w:val="15"/>
+                <w:szCs w:val="15"/>
+              </w:rPr>
+              <w:t xml:space="preserve">TeN &gt; TeB </w:t>
             </w:r>
             <w:r>
               <w:rPr>
@@ -10263,7 +9191,6 @@
               </w:rPr>
               <w:t>≥</w:t>
             </w:r>
-            <w:proofErr w:type="spellStart"/>
             <w:r>
               <w:rPr>
                 <w:rFonts w:ascii="Times" w:eastAsia="Times New Roman" w:hAnsi="Times" w:cs="Calibri"/>
@@ -10273,7 +9200,6 @@
               </w:rPr>
               <w:t>BoN</w:t>
             </w:r>
-            <w:proofErr w:type="spellEnd"/>
           </w:p>
         </w:tc>
         <w:tc>
@@ -10305,19 +9231,8 @@
                 <w:sz w:val="15"/>
                 <w:szCs w:val="15"/>
               </w:rPr>
-              <w:t xml:space="preserve">+; </w:t>
-            </w:r>
-            <w:proofErr w:type="spellStart"/>
-            <w:r>
-              <w:rPr>
-                <w:rFonts w:ascii="Times" w:eastAsia="Times New Roman" w:hAnsi="Times" w:cs="Calibri"/>
-                <w:color w:val="000000"/>
-                <w:sz w:val="15"/>
-                <w:szCs w:val="15"/>
-              </w:rPr>
-              <w:t>xB</w:t>
-            </w:r>
-            <w:proofErr w:type="spellEnd"/>
+              <w:t>+; xB</w:t>
+            </w:r>
           </w:p>
         </w:tc>
       </w:tr>
@@ -10349,7 +9264,6 @@
                 <w:szCs w:val="15"/>
               </w:rPr>
             </w:pPr>
-            <w:proofErr w:type="spellStart"/>
             <w:r>
               <w:rPr>
                 <w:rFonts w:ascii="Times" w:eastAsia="Times New Roman" w:hAnsi="Times" w:cs="Calibri"/>
@@ -10371,20 +9285,7 @@
                 <w:szCs w:val="15"/>
                 <w:vertAlign w:val="subscript"/>
               </w:rPr>
-              <w:t>root</w:t>
-            </w:r>
-            <w:proofErr w:type="spellEnd"/>
-            <w:r>
-              <w:rPr>
-                <w:rFonts w:ascii="Times" w:eastAsia="Times New Roman" w:hAnsi="Times" w:cs="Calibri"/>
-                <w:i/>
-                <w:iCs/>
-                <w:color w:val="000000"/>
-                <w:sz w:val="15"/>
-                <w:szCs w:val="15"/>
-                <w:vertAlign w:val="subscript"/>
-              </w:rPr>
-              <w:t>-fine</w:t>
+              <w:t>root-fine</w:t>
             </w:r>
           </w:p>
         </w:tc>
@@ -10542,25 +9443,14 @@
                 <w:szCs w:val="15"/>
               </w:rPr>
             </w:pPr>
-            <w:proofErr w:type="spellStart"/>
-            <w:r>
-              <w:rPr>
-                <w:rFonts w:ascii="Times" w:eastAsia="Times New Roman" w:hAnsi="Times" w:cs="Calibri"/>
-                <w:color w:val="000000"/>
-                <w:sz w:val="15"/>
-                <w:szCs w:val="15"/>
-              </w:rPr>
-              <w:t>n.s</w:t>
-            </w:r>
-            <w:proofErr w:type="spellEnd"/>
-            <w:r>
-              <w:rPr>
-                <w:rFonts w:ascii="Times" w:eastAsia="Times New Roman" w:hAnsi="Times" w:cs="Calibri"/>
-                <w:color w:val="000000"/>
-                <w:sz w:val="15"/>
-                <w:szCs w:val="15"/>
-              </w:rPr>
-              <w:t>.</w:t>
+            <w:r>
+              <w:rPr>
+                <w:rFonts w:ascii="Times" w:eastAsia="Times New Roman" w:hAnsi="Times" w:cs="Calibri"/>
+                <w:color w:val="000000"/>
+                <w:sz w:val="15"/>
+                <w:szCs w:val="15"/>
+              </w:rPr>
+              <w:t>n.s.</w:t>
             </w:r>
           </w:p>
         </w:tc>
@@ -10593,19 +9483,8 @@
                 <w:sz w:val="15"/>
                 <w:szCs w:val="15"/>
               </w:rPr>
-              <w:t xml:space="preserve">+; </w:t>
-            </w:r>
-            <w:proofErr w:type="spellStart"/>
-            <w:r>
-              <w:rPr>
-                <w:rFonts w:ascii="Times" w:eastAsia="Times New Roman" w:hAnsi="Times" w:cs="Calibri"/>
-                <w:color w:val="000000"/>
-                <w:sz w:val="15"/>
-                <w:szCs w:val="15"/>
-              </w:rPr>
-              <w:t>xB</w:t>
-            </w:r>
-            <w:proofErr w:type="spellEnd"/>
+              <w:t>+; xB</w:t>
+            </w:r>
           </w:p>
         </w:tc>
       </w:tr>
@@ -10637,7 +9516,6 @@
                 <w:szCs w:val="15"/>
               </w:rPr>
             </w:pPr>
-            <w:proofErr w:type="spellStart"/>
             <w:r>
               <w:rPr>
                 <w:rFonts w:ascii="Times" w:eastAsia="Times New Roman" w:hAnsi="Times" w:cs="Calibri"/>
@@ -10661,7 +9539,6 @@
               </w:rPr>
               <w:t>tot</w:t>
             </w:r>
-            <w:proofErr w:type="spellEnd"/>
           </w:p>
         </w:tc>
         <w:tc>
@@ -10695,7 +9572,6 @@
               </w:rPr>
               <w:t>deadwood (</w:t>
             </w:r>
-            <w:proofErr w:type="spellStart"/>
             <w:r>
               <w:rPr>
                 <w:rFonts w:ascii="Times" w:eastAsia="Times New Roman" w:hAnsi="Times" w:cs="Calibri"/>
@@ -10742,7 +9618,6 @@
               </w:rPr>
               <w:t>down</w:t>
             </w:r>
-            <w:proofErr w:type="spellEnd"/>
             <w:r>
               <w:rPr>
                 <w:rFonts w:ascii="Times" w:eastAsia="Times New Roman" w:hAnsi="Times" w:cs="Calibri"/>
@@ -10875,7 +9750,6 @@
                 <w:szCs w:val="15"/>
               </w:rPr>
             </w:pPr>
-            <w:proofErr w:type="spellStart"/>
             <w:r>
               <w:rPr>
                 <w:rFonts w:ascii="Times" w:eastAsia="Times New Roman" w:hAnsi="Times" w:cs="Calibri"/>
@@ -10885,7 +9759,6 @@
               </w:rPr>
               <w:t>n.t.</w:t>
             </w:r>
-            <w:proofErr w:type="spellEnd"/>
           </w:p>
         </w:tc>
         <w:tc>
@@ -10917,19 +9790,8 @@
                 <w:sz w:val="15"/>
                 <w:szCs w:val="15"/>
               </w:rPr>
-              <w:t xml:space="preserve">+; </w:t>
-            </w:r>
-            <w:proofErr w:type="spellStart"/>
-            <w:r>
-              <w:rPr>
-                <w:rFonts w:ascii="Times" w:eastAsia="Times New Roman" w:hAnsi="Times" w:cs="Calibri"/>
-                <w:color w:val="000000"/>
-                <w:sz w:val="15"/>
-                <w:szCs w:val="15"/>
-              </w:rPr>
-              <w:t>xB</w:t>
-            </w:r>
-            <w:proofErr w:type="spellEnd"/>
+              <w:t>+; xB</w:t>
+            </w:r>
           </w:p>
         </w:tc>
       </w:tr>
@@ -10961,7 +9823,6 @@
                 <w:szCs w:val="15"/>
               </w:rPr>
             </w:pPr>
-            <w:proofErr w:type="spellStart"/>
             <w:r>
               <w:rPr>
                 <w:rFonts w:ascii="Times" w:eastAsia="Times New Roman" w:hAnsi="Times" w:cs="Calibri"/>
@@ -10985,7 +9846,6 @@
               </w:rPr>
               <w:t>standing</w:t>
             </w:r>
-            <w:proofErr w:type="spellEnd"/>
           </w:p>
         </w:tc>
         <w:tc>
@@ -11142,7 +10002,6 @@
                 <w:szCs w:val="15"/>
               </w:rPr>
             </w:pPr>
-            <w:proofErr w:type="spellStart"/>
             <w:r>
               <w:rPr>
                 <w:rFonts w:ascii="Times" w:eastAsia="Times New Roman" w:hAnsi="Times" w:cs="Calibri"/>
@@ -11152,7 +10011,6 @@
               </w:rPr>
               <w:t>n.t.</w:t>
             </w:r>
-            <w:proofErr w:type="spellEnd"/>
           </w:p>
         </w:tc>
         <w:tc>
@@ -11177,7 +10035,6 @@
                 <w:szCs w:val="15"/>
               </w:rPr>
             </w:pPr>
-            <w:proofErr w:type="spellStart"/>
             <w:r>
               <w:rPr>
                 <w:rFonts w:ascii="Times" w:eastAsia="Times New Roman" w:hAnsi="Times" w:cs="Calibri"/>
@@ -11187,7 +10044,6 @@
               </w:rPr>
               <w:t>n.t.</w:t>
             </w:r>
-            <w:proofErr w:type="spellEnd"/>
           </w:p>
         </w:tc>
       </w:tr>
@@ -11218,7 +10074,6 @@
                 <w:szCs w:val="15"/>
               </w:rPr>
             </w:pPr>
-            <w:proofErr w:type="spellStart"/>
             <w:r>
               <w:rPr>
                 <w:rFonts w:ascii="Times" w:eastAsia="Times New Roman" w:hAnsi="Times" w:cs="Calibri"/>
@@ -11242,7 +10097,6 @@
               </w:rPr>
               <w:t>down</w:t>
             </w:r>
-            <w:proofErr w:type="spellEnd"/>
           </w:p>
         </w:tc>
         <w:tc>
@@ -11394,7 +10248,6 @@
                 <w:szCs w:val="15"/>
               </w:rPr>
             </w:pPr>
-            <w:proofErr w:type="spellStart"/>
             <w:r>
               <w:rPr>
                 <w:rFonts w:ascii="Times" w:eastAsia="Times New Roman" w:hAnsi="Times" w:cs="Calibri"/>
@@ -11404,7 +10257,6 @@
               </w:rPr>
               <w:t>n.t.</w:t>
             </w:r>
-            <w:proofErr w:type="spellEnd"/>
           </w:p>
         </w:tc>
         <w:tc>
@@ -11435,19 +10287,8 @@
                 <w:sz w:val="15"/>
                 <w:szCs w:val="15"/>
               </w:rPr>
-              <w:t xml:space="preserve">+; </w:t>
-            </w:r>
-            <w:proofErr w:type="spellStart"/>
-            <w:r>
-              <w:rPr>
-                <w:rFonts w:ascii="Times" w:eastAsia="Times New Roman" w:hAnsi="Times" w:cs="Calibri"/>
-                <w:color w:val="000000"/>
-                <w:sz w:val="15"/>
-                <w:szCs w:val="15"/>
-              </w:rPr>
-              <w:t>xB</w:t>
-            </w:r>
-            <w:proofErr w:type="spellEnd"/>
+              <w:t>+; xB</w:t>
+            </w:r>
           </w:p>
         </w:tc>
       </w:tr>
@@ -11642,25 +10483,14 @@
                 <w:szCs w:val="15"/>
               </w:rPr>
             </w:pPr>
-            <w:proofErr w:type="spellStart"/>
-            <w:r>
-              <w:rPr>
-                <w:rFonts w:ascii="Times" w:eastAsia="Times New Roman" w:hAnsi="Times" w:cs="Calibri"/>
-                <w:color w:val="000000"/>
-                <w:sz w:val="15"/>
-                <w:szCs w:val="15"/>
-              </w:rPr>
-              <w:t>n.s</w:t>
-            </w:r>
-            <w:proofErr w:type="spellEnd"/>
-            <w:r>
-              <w:rPr>
-                <w:rFonts w:ascii="Times" w:eastAsia="Times New Roman" w:hAnsi="Times" w:cs="Calibri"/>
-                <w:color w:val="000000"/>
-                <w:sz w:val="15"/>
-                <w:szCs w:val="15"/>
-              </w:rPr>
-              <w:t>.</w:t>
+            <w:r>
+              <w:rPr>
+                <w:rFonts w:ascii="Times" w:eastAsia="Times New Roman" w:hAnsi="Times" w:cs="Calibri"/>
+                <w:color w:val="000000"/>
+                <w:sz w:val="15"/>
+                <w:szCs w:val="15"/>
+              </w:rPr>
+              <w:t>n.s.</w:t>
             </w:r>
           </w:p>
         </w:tc>
@@ -11693,19 +10523,8 @@
                 <w:sz w:val="15"/>
                 <w:szCs w:val="15"/>
               </w:rPr>
-              <w:t xml:space="preserve">+; </w:t>
-            </w:r>
-            <w:proofErr w:type="spellStart"/>
-            <w:r>
-              <w:rPr>
-                <w:rFonts w:ascii="Times" w:eastAsia="Times New Roman" w:hAnsi="Times" w:cs="Calibri"/>
-                <w:color w:val="000000"/>
-                <w:sz w:val="15"/>
-                <w:szCs w:val="15"/>
-              </w:rPr>
-              <w:t>xB</w:t>
-            </w:r>
-            <w:proofErr w:type="spellEnd"/>
+              <w:t>+; xB</w:t>
+            </w:r>
           </w:p>
         </w:tc>
       </w:tr>
@@ -11732,81 +10551,39 @@
           <w:sz w:val="15"/>
           <w:szCs w:val="15"/>
         </w:rPr>
-        <w:t xml:space="preserve">Tr: Tropical, </w:t>
+        <w:t>Tr</w:t>
       </w:r>
-      <w:proofErr w:type="spellStart"/>
       <w:r>
         <w:rPr>
           <w:rFonts w:ascii="Times" w:hAnsi="Times"/>
           <w:sz w:val="15"/>
           <w:szCs w:val="15"/>
         </w:rPr>
-        <w:t>TeB</w:t>
+        <w:t>B</w:t>
       </w:r>
-      <w:proofErr w:type="spellEnd"/>
       <w:r>
         <w:rPr>
           <w:rFonts w:ascii="Times" w:hAnsi="Times"/>
           <w:sz w:val="15"/>
           <w:szCs w:val="15"/>
         </w:rPr>
-        <w:t xml:space="preserve">: Temperate Broadleaf, </w:t>
+        <w:t>: Tropical, TeB: Temperate Broadleaf, TeN: Temperate Needleleaf, B</w:t>
       </w:r>
-      <w:proofErr w:type="spellStart"/>
-      <w:proofErr w:type="gramStart"/>
       <w:r>
         <w:rPr>
           <w:rFonts w:ascii="Times" w:hAnsi="Times"/>
           <w:sz w:val="15"/>
           <w:szCs w:val="15"/>
         </w:rPr>
-        <w:t>TeN</w:t>
+        <w:t>oN</w:t>
       </w:r>
-      <w:proofErr w:type="spellEnd"/>
-      <w:proofErr w:type="gramEnd"/>
       <w:r>
         <w:rPr>
           <w:rFonts w:ascii="Times" w:hAnsi="Times"/>
           <w:sz w:val="15"/>
           <w:szCs w:val="15"/>
         </w:rPr>
-        <w:t xml:space="preserve">: Temperate Needleleaf, B: Boreal, </w:t>
-      </w:r>
-      <w:proofErr w:type="spellStart"/>
-      <w:r>
-        <w:rPr>
-          <w:rFonts w:ascii="Times" w:hAnsi="Times"/>
-          <w:sz w:val="15"/>
-          <w:szCs w:val="15"/>
-        </w:rPr>
-        <w:t>n.s</w:t>
-      </w:r>
-      <w:proofErr w:type="spellEnd"/>
-      <w:r>
-        <w:rPr>
-          <w:rFonts w:ascii="Times" w:hAnsi="Times"/>
-          <w:sz w:val="15"/>
-          <w:szCs w:val="15"/>
-        </w:rPr>
-        <w:t xml:space="preserve">.: no significant differences, </w:t>
-      </w:r>
-      <w:proofErr w:type="spellStart"/>
-      <w:r>
-        <w:rPr>
-          <w:rFonts w:ascii="Times" w:hAnsi="Times"/>
-          <w:sz w:val="15"/>
-          <w:szCs w:val="15"/>
-        </w:rPr>
-        <w:t>n.t.</w:t>
-      </w:r>
-      <w:proofErr w:type="spellEnd"/>
-      <w:r>
-        <w:rPr>
-          <w:rFonts w:ascii="Times" w:hAnsi="Times"/>
-          <w:sz w:val="15"/>
-          <w:szCs w:val="15"/>
-        </w:rPr>
-        <w:t xml:space="preserve">: not tested </w:t>
+        <w:t xml:space="preserve">: Boreal, n.s.: no significant differences, n.t.: not tested </w:t>
       </w:r>
     </w:p>
     <w:p>
@@ -11831,61 +10608,7 @@
           <w:sz w:val="15"/>
           <w:szCs w:val="15"/>
         </w:rPr>
-        <w:t xml:space="preserve">+ or -: significant positive or negative trend, </w:t>
-      </w:r>
-      <w:proofErr w:type="spellStart"/>
-      <w:r>
-        <w:rPr>
-          <w:rFonts w:ascii="Times" w:hAnsi="Times"/>
-          <w:sz w:val="15"/>
-          <w:szCs w:val="15"/>
-        </w:rPr>
-        <w:t>xB</w:t>
-      </w:r>
-      <w:proofErr w:type="spellEnd"/>
-      <w:r>
-        <w:rPr>
-          <w:rFonts w:ascii="Times" w:hAnsi="Times"/>
-          <w:sz w:val="15"/>
-          <w:szCs w:val="15"/>
-        </w:rPr>
-        <w:t xml:space="preserve">: significant age x biome interaction, </w:t>
-      </w:r>
-      <w:proofErr w:type="spellStart"/>
-      <w:r>
-        <w:rPr>
-          <w:rFonts w:ascii="Times" w:hAnsi="Times"/>
-          <w:sz w:val="15"/>
-          <w:szCs w:val="15"/>
-        </w:rPr>
-        <w:t>n.s</w:t>
-      </w:r>
-      <w:proofErr w:type="spellEnd"/>
-      <w:r>
-        <w:rPr>
-          <w:rFonts w:ascii="Times" w:hAnsi="Times"/>
-          <w:sz w:val="15"/>
-          <w:szCs w:val="15"/>
-        </w:rPr>
-        <w:t xml:space="preserve">.: no significant age trend, </w:t>
-      </w:r>
-      <w:proofErr w:type="spellStart"/>
-      <w:r>
-        <w:rPr>
-          <w:rFonts w:ascii="Times" w:hAnsi="Times"/>
-          <w:sz w:val="15"/>
-          <w:szCs w:val="15"/>
-        </w:rPr>
-        <w:t>n.t.</w:t>
-      </w:r>
-      <w:proofErr w:type="spellEnd"/>
-      <w:r>
-        <w:rPr>
-          <w:rFonts w:ascii="Times" w:hAnsi="Times"/>
-          <w:sz w:val="15"/>
-          <w:szCs w:val="15"/>
-        </w:rPr>
-        <w:t>: not tested</w:t>
+        <w:t>+ or -: significant positive or negative trend, xB: significant age x biome interaction, n.s.: no significant age trend, n.t.: not tested</w:t>
       </w:r>
     </w:p>
     <w:sectPr>
@@ -12017,6 +10740,7 @@
     <w:lsdException w:name="HTML Sample" w:semiHidden="1" w:unhideWhenUsed="1"/>
     <w:lsdException w:name="HTML Typewriter" w:semiHidden="1" w:unhideWhenUsed="1"/>
     <w:lsdException w:name="HTML Variable" w:semiHidden="1" w:unhideWhenUsed="1"/>
+    <w:lsdException w:name="Normal Table" w:semiHidden="1" w:unhideWhenUsed="1"/>
     <w:lsdException w:name="annotation subject" w:semiHidden="1" w:unhideWhenUsed="1"/>
     <w:lsdException w:name="No List" w:semiHidden="1" w:unhideWhenUsed="1"/>
     <w:lsdException w:name="Outline List 1" w:semiHidden="1" w:unhideWhenUsed="1"/>
@@ -12063,8 +10787,10 @@
     <w:lsdException w:name="Table Subtle 2" w:semiHidden="1" w:unhideWhenUsed="1"/>
     <w:lsdException w:name="Table Web 1" w:semiHidden="1" w:unhideWhenUsed="1"/>
     <w:lsdException w:name="Table Web 2" w:semiHidden="1" w:unhideWhenUsed="1"/>
+    <w:lsdException w:name="Table Web 3" w:semiHidden="1" w:unhideWhenUsed="1"/>
     <w:lsdException w:name="Balloon Text" w:semiHidden="1" w:unhideWhenUsed="1"/>
     <w:lsdException w:name="Table Grid" w:uiPriority="39"/>
+    <w:lsdException w:name="Table Theme" w:semiHidden="1" w:unhideWhenUsed="1"/>
     <w:lsdException w:name="Placeholder Text" w:semiHidden="1"/>
     <w:lsdException w:name="No Spacing" w:uiPriority="1" w:qFormat="1"/>
     <w:lsdException w:name="Light Shading" w:uiPriority="60"/>

</xml_diff>

<commit_message>
cleanup, knitting for submission, create submission files
</commit_message>
<xml_diff>
--- a/manuscript/tables_figures/Table1.docx
+++ b/manuscript/tables_figures/Table1.docx
@@ -785,14 +785,25 @@
                 <w:szCs w:val="15"/>
               </w:rPr>
             </w:pPr>
-            <w:r>
-              <w:rPr>
-                <w:rFonts w:ascii="Times" w:eastAsia="Times New Roman" w:hAnsi="Times" w:cs="Calibri"/>
-                <w:color w:val="000000"/>
-                <w:sz w:val="15"/>
-                <w:szCs w:val="15"/>
-              </w:rPr>
-              <w:t>n.s.</w:t>
+            <w:proofErr w:type="spellStart"/>
+            <w:r>
+              <w:rPr>
+                <w:rFonts w:ascii="Times" w:eastAsia="Times New Roman" w:hAnsi="Times" w:cs="Calibri"/>
+                <w:color w:val="000000"/>
+                <w:sz w:val="15"/>
+                <w:szCs w:val="15"/>
+              </w:rPr>
+              <w:t>n.s</w:t>
+            </w:r>
+            <w:proofErr w:type="spellEnd"/>
+            <w:r>
+              <w:rPr>
+                <w:rFonts w:ascii="Times" w:eastAsia="Times New Roman" w:hAnsi="Times" w:cs="Calibri"/>
+                <w:color w:val="000000"/>
+                <w:sz w:val="15"/>
+                <w:szCs w:val="15"/>
+              </w:rPr>
+              <w:t>.</w:t>
             </w:r>
           </w:p>
         </w:tc>
@@ -825,8 +836,19 @@
                 <w:sz w:val="15"/>
                 <w:szCs w:val="15"/>
               </w:rPr>
-              <w:t>+; xB</w:t>
-            </w:r>
+              <w:t xml:space="preserve">+; </w:t>
+            </w:r>
+            <w:proofErr w:type="spellStart"/>
+            <w:r>
+              <w:rPr>
+                <w:rFonts w:ascii="Times" w:eastAsia="Times New Roman" w:hAnsi="Times" w:cs="Calibri"/>
+                <w:color w:val="000000"/>
+                <w:sz w:val="15"/>
+                <w:szCs w:val="15"/>
+              </w:rPr>
+              <w:t>xB</w:t>
+            </w:r>
+            <w:proofErr w:type="spellEnd"/>
           </w:p>
         </w:tc>
       </w:tr>
@@ -922,6 +944,7 @@
               </w:rPr>
               <w:t xml:space="preserve"> + </w:t>
             </w:r>
+            <w:proofErr w:type="spellStart"/>
             <w:r>
               <w:rPr>
                 <w:rFonts w:ascii="Times" w:eastAsia="Times New Roman" w:hAnsi="Times" w:cs="Calibri"/>
@@ -945,6 +968,7 @@
               </w:rPr>
               <w:t>auto</w:t>
             </w:r>
+            <w:proofErr w:type="spellEnd"/>
             <w:r>
               <w:rPr>
                 <w:rFonts w:ascii="Times" w:eastAsia="Times New Roman" w:hAnsi="Times" w:cs="Calibri"/>
@@ -954,6 +978,16 @@
               </w:rPr>
               <w:t xml:space="preserve"> or </w:t>
             </w:r>
+            <w:proofErr w:type="spellStart"/>
+            <w:r>
+              <w:rPr>
+                <w:rFonts w:ascii="Times" w:eastAsia="Times New Roman" w:hAnsi="Times" w:cs="Calibri"/>
+                <w:color w:val="000000"/>
+                <w:sz w:val="15"/>
+                <w:szCs w:val="15"/>
+              </w:rPr>
+              <w:t>NEP+</w:t>
+            </w:r>
             <w:r>
               <w:rPr>
                 <w:rFonts w:ascii="Times" w:eastAsia="Times New Roman" w:hAnsi="Times" w:cs="Calibri"/>
@@ -977,37 +1011,7 @@
               </w:rPr>
               <w:t>eco</w:t>
             </w:r>
-            <w:r>
-              <w:rPr>
-                <w:rFonts w:ascii="Times" w:eastAsia="Times New Roman" w:hAnsi="Times" w:cs="Calibri"/>
-                <w:color w:val="000000"/>
-                <w:sz w:val="15"/>
-                <w:szCs w:val="15"/>
-              </w:rPr>
-              <w:t>-</w:t>
-            </w:r>
-            <w:r>
-              <w:rPr>
-                <w:rFonts w:ascii="Times" w:eastAsia="Times New Roman" w:hAnsi="Times" w:cs="Calibri"/>
-                <w:i/>
-                <w:iCs/>
-                <w:color w:val="000000"/>
-                <w:sz w:val="15"/>
-                <w:szCs w:val="15"/>
-              </w:rPr>
-              <w:t>NE</w:t>
-            </w:r>
-            <w:r>
-              <w:rPr>
-                <w:rFonts w:ascii="Times" w:eastAsia="Times New Roman" w:hAnsi="Times" w:cs="Calibri"/>
-                <w:i/>
-                <w:iCs/>
-                <w:color w:val="000000"/>
-                <w:sz w:val="15"/>
-                <w:szCs w:val="15"/>
-              </w:rPr>
-              <w:t>P</w:t>
-            </w:r>
+            <w:proofErr w:type="spellEnd"/>
             <w:r>
               <w:rPr>
                 <w:rFonts w:ascii="Times" w:eastAsia="Times New Roman" w:hAnsi="Times" w:cs="Calibri"/>
@@ -1140,14 +1144,45 @@
                 <w:szCs w:val="15"/>
               </w:rPr>
             </w:pPr>
-            <w:r>
-              <w:rPr>
-                <w:rFonts w:ascii="Times" w:eastAsia="Times New Roman" w:hAnsi="Times" w:cs="Calibri"/>
-                <w:color w:val="000000"/>
-                <w:sz w:val="15"/>
-                <w:szCs w:val="15"/>
-              </w:rPr>
-              <w:t xml:space="preserve">TrB &gt; TeB </w:t>
+            <w:proofErr w:type="spellStart"/>
+            <w:r>
+              <w:rPr>
+                <w:rFonts w:ascii="Times" w:eastAsia="Times New Roman" w:hAnsi="Times" w:cs="Calibri"/>
+                <w:color w:val="000000"/>
+                <w:sz w:val="15"/>
+                <w:szCs w:val="15"/>
+              </w:rPr>
+              <w:t>TrB</w:t>
+            </w:r>
+            <w:proofErr w:type="spellEnd"/>
+            <w:r>
+              <w:rPr>
+                <w:rFonts w:ascii="Times" w:eastAsia="Times New Roman" w:hAnsi="Times" w:cs="Calibri"/>
+                <w:color w:val="000000"/>
+                <w:sz w:val="15"/>
+                <w:szCs w:val="15"/>
+              </w:rPr>
+              <w:t xml:space="preserve"> &gt; </w:t>
+            </w:r>
+            <w:proofErr w:type="spellStart"/>
+            <w:r>
+              <w:rPr>
+                <w:rFonts w:ascii="Times" w:eastAsia="Times New Roman" w:hAnsi="Times" w:cs="Calibri"/>
+                <w:color w:val="000000"/>
+                <w:sz w:val="15"/>
+                <w:szCs w:val="15"/>
+              </w:rPr>
+              <w:t>TeB</w:t>
+            </w:r>
+            <w:proofErr w:type="spellEnd"/>
+            <w:r>
+              <w:rPr>
+                <w:rFonts w:ascii="Times" w:eastAsia="Times New Roman" w:hAnsi="Times" w:cs="Calibri"/>
+                <w:color w:val="000000"/>
+                <w:sz w:val="15"/>
+                <w:szCs w:val="15"/>
+              </w:rPr>
+              <w:t xml:space="preserve"> </w:t>
             </w:r>
             <w:r>
               <w:rPr>
@@ -1158,14 +1193,25 @@
               </w:rPr>
               <w:t>≥</w:t>
             </w:r>
-            <w:r>
-              <w:rPr>
-                <w:rFonts w:ascii="Times" w:eastAsia="Times New Roman" w:hAnsi="Times" w:cs="Calibri"/>
-                <w:color w:val="000000"/>
-                <w:sz w:val="15"/>
-                <w:szCs w:val="15"/>
-              </w:rPr>
-              <w:t xml:space="preserve">TeN </w:t>
+            <w:proofErr w:type="spellStart"/>
+            <w:r>
+              <w:rPr>
+                <w:rFonts w:ascii="Times" w:eastAsia="Times New Roman" w:hAnsi="Times" w:cs="Calibri"/>
+                <w:color w:val="000000"/>
+                <w:sz w:val="15"/>
+                <w:szCs w:val="15"/>
+              </w:rPr>
+              <w:t>TeN</w:t>
+            </w:r>
+            <w:proofErr w:type="spellEnd"/>
+            <w:r>
+              <w:rPr>
+                <w:rFonts w:ascii="Times" w:eastAsia="Times New Roman" w:hAnsi="Times" w:cs="Calibri"/>
+                <w:color w:val="000000"/>
+                <w:sz w:val="15"/>
+                <w:szCs w:val="15"/>
+              </w:rPr>
+              <w:t xml:space="preserve"> </w:t>
             </w:r>
             <w:r>
               <w:rPr>
@@ -1176,6 +1222,7 @@
               </w:rPr>
               <w:t>≥</w:t>
             </w:r>
+            <w:proofErr w:type="spellStart"/>
             <w:r>
               <w:rPr>
                 <w:rFonts w:ascii="Times" w:eastAsia="Times New Roman" w:hAnsi="Times" w:cs="Calibri"/>
@@ -1185,6 +1232,7 @@
               </w:rPr>
               <w:t>BoN</w:t>
             </w:r>
+            <w:proofErr w:type="spellEnd"/>
           </w:p>
         </w:tc>
         <w:tc>
@@ -1216,8 +1264,19 @@
                 <w:sz w:val="15"/>
                 <w:szCs w:val="15"/>
               </w:rPr>
-              <w:t>+; xB</w:t>
-            </w:r>
+              <w:t xml:space="preserve">+; </w:t>
+            </w:r>
+            <w:proofErr w:type="spellStart"/>
+            <w:r>
+              <w:rPr>
+                <w:rFonts w:ascii="Times" w:eastAsia="Times New Roman" w:hAnsi="Times" w:cs="Calibri"/>
+                <w:color w:val="000000"/>
+                <w:sz w:val="15"/>
+                <w:szCs w:val="15"/>
+              </w:rPr>
+              <w:t>xB</w:t>
+            </w:r>
+            <w:proofErr w:type="spellEnd"/>
           </w:p>
         </w:tc>
       </w:tr>
@@ -1456,14 +1515,45 @@
                 <w:szCs w:val="15"/>
               </w:rPr>
             </w:pPr>
-            <w:r>
-              <w:rPr>
-                <w:rFonts w:ascii="Times" w:eastAsia="Times New Roman" w:hAnsi="Times" w:cs="Calibri"/>
-                <w:color w:val="000000"/>
-                <w:sz w:val="15"/>
-                <w:szCs w:val="15"/>
-              </w:rPr>
-              <w:t xml:space="preserve">TrB &gt; TeB </w:t>
+            <w:proofErr w:type="spellStart"/>
+            <w:r>
+              <w:rPr>
+                <w:rFonts w:ascii="Times" w:eastAsia="Times New Roman" w:hAnsi="Times" w:cs="Calibri"/>
+                <w:color w:val="000000"/>
+                <w:sz w:val="15"/>
+                <w:szCs w:val="15"/>
+              </w:rPr>
+              <w:t>TrB</w:t>
+            </w:r>
+            <w:proofErr w:type="spellEnd"/>
+            <w:r>
+              <w:rPr>
+                <w:rFonts w:ascii="Times" w:eastAsia="Times New Roman" w:hAnsi="Times" w:cs="Calibri"/>
+                <w:color w:val="000000"/>
+                <w:sz w:val="15"/>
+                <w:szCs w:val="15"/>
+              </w:rPr>
+              <w:t xml:space="preserve"> &gt; </w:t>
+            </w:r>
+            <w:proofErr w:type="spellStart"/>
+            <w:r>
+              <w:rPr>
+                <w:rFonts w:ascii="Times" w:eastAsia="Times New Roman" w:hAnsi="Times" w:cs="Calibri"/>
+                <w:color w:val="000000"/>
+                <w:sz w:val="15"/>
+                <w:szCs w:val="15"/>
+              </w:rPr>
+              <w:t>TeB</w:t>
+            </w:r>
+            <w:proofErr w:type="spellEnd"/>
+            <w:r>
+              <w:rPr>
+                <w:rFonts w:ascii="Times" w:eastAsia="Times New Roman" w:hAnsi="Times" w:cs="Calibri"/>
+                <w:color w:val="000000"/>
+                <w:sz w:val="15"/>
+                <w:szCs w:val="15"/>
+              </w:rPr>
+              <w:t xml:space="preserve"> </w:t>
             </w:r>
             <w:r>
               <w:rPr>
@@ -1474,15 +1564,37 @@
               </w:rPr>
               <w:t>≥</w:t>
             </w:r>
-            <w:r>
-              <w:rPr>
-                <w:rFonts w:ascii="Times" w:eastAsia="Times New Roman" w:hAnsi="Times" w:cs="Calibri"/>
-                <w:color w:val="000000"/>
-                <w:sz w:val="15"/>
-                <w:szCs w:val="15"/>
-              </w:rPr>
-              <w:t>TeN &gt; BoN</w:t>
-            </w:r>
+            <w:proofErr w:type="spellStart"/>
+            <w:r>
+              <w:rPr>
+                <w:rFonts w:ascii="Times" w:eastAsia="Times New Roman" w:hAnsi="Times" w:cs="Calibri"/>
+                <w:color w:val="000000"/>
+                <w:sz w:val="15"/>
+                <w:szCs w:val="15"/>
+              </w:rPr>
+              <w:t>TeN</w:t>
+            </w:r>
+            <w:proofErr w:type="spellEnd"/>
+            <w:r>
+              <w:rPr>
+                <w:rFonts w:ascii="Times" w:eastAsia="Times New Roman" w:hAnsi="Times" w:cs="Calibri"/>
+                <w:color w:val="000000"/>
+                <w:sz w:val="15"/>
+                <w:szCs w:val="15"/>
+              </w:rPr>
+              <w:t xml:space="preserve"> &gt; </w:t>
+            </w:r>
+            <w:proofErr w:type="spellStart"/>
+            <w:r>
+              <w:rPr>
+                <w:rFonts w:ascii="Times" w:eastAsia="Times New Roman" w:hAnsi="Times" w:cs="Calibri"/>
+                <w:color w:val="000000"/>
+                <w:sz w:val="15"/>
+                <w:szCs w:val="15"/>
+              </w:rPr>
+              <w:t>BoN</w:t>
+            </w:r>
+            <w:proofErr w:type="spellEnd"/>
           </w:p>
         </w:tc>
         <w:tc>
@@ -1507,14 +1619,25 @@
                 <w:szCs w:val="15"/>
               </w:rPr>
             </w:pPr>
-            <w:r>
-              <w:rPr>
-                <w:rFonts w:ascii="Times" w:eastAsia="Times New Roman" w:hAnsi="Times" w:cs="Calibri"/>
-                <w:color w:val="000000"/>
-                <w:sz w:val="15"/>
-                <w:szCs w:val="15"/>
-              </w:rPr>
-              <w:t>n.s.</w:t>
+            <w:proofErr w:type="spellStart"/>
+            <w:r>
+              <w:rPr>
+                <w:rFonts w:ascii="Times" w:eastAsia="Times New Roman" w:hAnsi="Times" w:cs="Calibri"/>
+                <w:color w:val="000000"/>
+                <w:sz w:val="15"/>
+                <w:szCs w:val="15"/>
+              </w:rPr>
+              <w:t>n.s</w:t>
+            </w:r>
+            <w:proofErr w:type="spellEnd"/>
+            <w:r>
+              <w:rPr>
+                <w:rFonts w:ascii="Times" w:eastAsia="Times New Roman" w:hAnsi="Times" w:cs="Calibri"/>
+                <w:color w:val="000000"/>
+                <w:sz w:val="15"/>
+                <w:szCs w:val="15"/>
+              </w:rPr>
+              <w:t>.</w:t>
             </w:r>
           </w:p>
         </w:tc>
@@ -1725,14 +1848,45 @@
                 <w:szCs w:val="15"/>
               </w:rPr>
             </w:pPr>
-            <w:r>
-              <w:rPr>
-                <w:rFonts w:ascii="Times" w:eastAsia="Times New Roman" w:hAnsi="Times" w:cs="Calibri"/>
-                <w:color w:val="000000"/>
-                <w:sz w:val="15"/>
-                <w:szCs w:val="15"/>
-              </w:rPr>
-              <w:t xml:space="preserve">TrB &gt; TeB </w:t>
+            <w:proofErr w:type="spellStart"/>
+            <w:r>
+              <w:rPr>
+                <w:rFonts w:ascii="Times" w:eastAsia="Times New Roman" w:hAnsi="Times" w:cs="Calibri"/>
+                <w:color w:val="000000"/>
+                <w:sz w:val="15"/>
+                <w:szCs w:val="15"/>
+              </w:rPr>
+              <w:t>TrB</w:t>
+            </w:r>
+            <w:proofErr w:type="spellEnd"/>
+            <w:r>
+              <w:rPr>
+                <w:rFonts w:ascii="Times" w:eastAsia="Times New Roman" w:hAnsi="Times" w:cs="Calibri"/>
+                <w:color w:val="000000"/>
+                <w:sz w:val="15"/>
+                <w:szCs w:val="15"/>
+              </w:rPr>
+              <w:t xml:space="preserve"> &gt; </w:t>
+            </w:r>
+            <w:proofErr w:type="spellStart"/>
+            <w:r>
+              <w:rPr>
+                <w:rFonts w:ascii="Times" w:eastAsia="Times New Roman" w:hAnsi="Times" w:cs="Calibri"/>
+                <w:color w:val="000000"/>
+                <w:sz w:val="15"/>
+                <w:szCs w:val="15"/>
+              </w:rPr>
+              <w:t>TeB</w:t>
+            </w:r>
+            <w:proofErr w:type="spellEnd"/>
+            <w:r>
+              <w:rPr>
+                <w:rFonts w:ascii="Times" w:eastAsia="Times New Roman" w:hAnsi="Times" w:cs="Calibri"/>
+                <w:color w:val="000000"/>
+                <w:sz w:val="15"/>
+                <w:szCs w:val="15"/>
+              </w:rPr>
+              <w:t xml:space="preserve"> </w:t>
             </w:r>
             <w:r>
               <w:rPr>
@@ -1743,15 +1897,37 @@
               </w:rPr>
               <w:t>≥</w:t>
             </w:r>
-            <w:r>
-              <w:rPr>
-                <w:rFonts w:ascii="Times" w:eastAsia="Times New Roman" w:hAnsi="Times" w:cs="Calibri"/>
-                <w:color w:val="000000"/>
-                <w:sz w:val="15"/>
-                <w:szCs w:val="15"/>
-              </w:rPr>
-              <w:t>TeN &gt; BoN</w:t>
-            </w:r>
+            <w:proofErr w:type="spellStart"/>
+            <w:r>
+              <w:rPr>
+                <w:rFonts w:ascii="Times" w:eastAsia="Times New Roman" w:hAnsi="Times" w:cs="Calibri"/>
+                <w:color w:val="000000"/>
+                <w:sz w:val="15"/>
+                <w:szCs w:val="15"/>
+              </w:rPr>
+              <w:t>TeN</w:t>
+            </w:r>
+            <w:proofErr w:type="spellEnd"/>
+            <w:r>
+              <w:rPr>
+                <w:rFonts w:ascii="Times" w:eastAsia="Times New Roman" w:hAnsi="Times" w:cs="Calibri"/>
+                <w:color w:val="000000"/>
+                <w:sz w:val="15"/>
+                <w:szCs w:val="15"/>
+              </w:rPr>
+              <w:t xml:space="preserve"> &gt; </w:t>
+            </w:r>
+            <w:proofErr w:type="spellStart"/>
+            <w:r>
+              <w:rPr>
+                <w:rFonts w:ascii="Times" w:eastAsia="Times New Roman" w:hAnsi="Times" w:cs="Calibri"/>
+                <w:color w:val="000000"/>
+                <w:sz w:val="15"/>
+                <w:szCs w:val="15"/>
+              </w:rPr>
+              <w:t>BoN</w:t>
+            </w:r>
+            <w:proofErr w:type="spellEnd"/>
           </w:p>
         </w:tc>
         <w:tc>
@@ -1783,8 +1959,19 @@
                 <w:sz w:val="15"/>
                 <w:szCs w:val="15"/>
               </w:rPr>
-              <w:t>+; xB</w:t>
-            </w:r>
+              <w:t xml:space="preserve">+; </w:t>
+            </w:r>
+            <w:proofErr w:type="spellStart"/>
+            <w:r>
+              <w:rPr>
+                <w:rFonts w:ascii="Times" w:eastAsia="Times New Roman" w:hAnsi="Times" w:cs="Calibri"/>
+                <w:color w:val="000000"/>
+                <w:sz w:val="15"/>
+                <w:szCs w:val="15"/>
+              </w:rPr>
+              <w:t>xB</w:t>
+            </w:r>
+            <w:proofErr w:type="spellEnd"/>
           </w:p>
         </w:tc>
       </w:tr>
@@ -1816,6 +2003,7 @@
                 <w:szCs w:val="15"/>
               </w:rPr>
             </w:pPr>
+            <w:proofErr w:type="spellStart"/>
             <w:r>
               <w:rPr>
                 <w:rFonts w:ascii="Times" w:eastAsia="Times New Roman" w:hAnsi="Times" w:cs="Calibri"/>
@@ -1839,6 +2027,7 @@
               </w:rPr>
               <w:t>woody</w:t>
             </w:r>
+            <w:proofErr w:type="spellEnd"/>
           </w:p>
         </w:tc>
         <w:tc>
@@ -1904,6 +2093,7 @@
               </w:rPr>
               <w:t xml:space="preserve"> + </w:t>
             </w:r>
+            <w:proofErr w:type="spellStart"/>
             <w:r>
               <w:rPr>
                 <w:rFonts w:ascii="Times" w:eastAsia="Times New Roman" w:hAnsi="Times" w:cs="Calibri"/>
@@ -1927,6 +2117,7 @@
               </w:rPr>
               <w:t>branch</w:t>
             </w:r>
+            <w:proofErr w:type="spellEnd"/>
             <w:r>
               <w:rPr>
                 <w:rFonts w:ascii="Times" w:eastAsia="Times New Roman" w:hAnsi="Times" w:cs="Calibri"/>
@@ -2059,14 +2250,25 @@
                 <w:szCs w:val="15"/>
               </w:rPr>
             </w:pPr>
-            <w:r>
-              <w:rPr>
-                <w:rFonts w:ascii="Times" w:eastAsia="Times New Roman" w:hAnsi="Times" w:cs="Calibri"/>
-                <w:color w:val="000000"/>
-                <w:sz w:val="15"/>
-                <w:szCs w:val="15"/>
-              </w:rPr>
-              <w:t>n.s.</w:t>
+            <w:proofErr w:type="spellStart"/>
+            <w:r>
+              <w:rPr>
+                <w:rFonts w:ascii="Times" w:eastAsia="Times New Roman" w:hAnsi="Times" w:cs="Calibri"/>
+                <w:color w:val="000000"/>
+                <w:sz w:val="15"/>
+                <w:szCs w:val="15"/>
+              </w:rPr>
+              <w:t>n.s</w:t>
+            </w:r>
+            <w:proofErr w:type="spellEnd"/>
+            <w:r>
+              <w:rPr>
+                <w:rFonts w:ascii="Times" w:eastAsia="Times New Roman" w:hAnsi="Times" w:cs="Calibri"/>
+                <w:color w:val="000000"/>
+                <w:sz w:val="15"/>
+                <w:szCs w:val="15"/>
+              </w:rPr>
+              <w:t>.</w:t>
             </w:r>
           </w:p>
         </w:tc>
@@ -2311,14 +2513,45 @@
                 <w:szCs w:val="15"/>
               </w:rPr>
             </w:pPr>
-            <w:r>
-              <w:rPr>
-                <w:rFonts w:ascii="Times" w:eastAsia="Times New Roman" w:hAnsi="Times" w:cs="Calibri"/>
-                <w:color w:val="000000"/>
-                <w:sz w:val="15"/>
-                <w:szCs w:val="15"/>
-              </w:rPr>
-              <w:t xml:space="preserve">TrB &gt; TeN </w:t>
+            <w:proofErr w:type="spellStart"/>
+            <w:r>
+              <w:rPr>
+                <w:rFonts w:ascii="Times" w:eastAsia="Times New Roman" w:hAnsi="Times" w:cs="Calibri"/>
+                <w:color w:val="000000"/>
+                <w:sz w:val="15"/>
+                <w:szCs w:val="15"/>
+              </w:rPr>
+              <w:t>TrB</w:t>
+            </w:r>
+            <w:proofErr w:type="spellEnd"/>
+            <w:r>
+              <w:rPr>
+                <w:rFonts w:ascii="Times" w:eastAsia="Times New Roman" w:hAnsi="Times" w:cs="Calibri"/>
+                <w:color w:val="000000"/>
+                <w:sz w:val="15"/>
+                <w:szCs w:val="15"/>
+              </w:rPr>
+              <w:t xml:space="preserve"> &gt; </w:t>
+            </w:r>
+            <w:proofErr w:type="spellStart"/>
+            <w:r>
+              <w:rPr>
+                <w:rFonts w:ascii="Times" w:eastAsia="Times New Roman" w:hAnsi="Times" w:cs="Calibri"/>
+                <w:color w:val="000000"/>
+                <w:sz w:val="15"/>
+                <w:szCs w:val="15"/>
+              </w:rPr>
+              <w:t>TeN</w:t>
+            </w:r>
+            <w:proofErr w:type="spellEnd"/>
+            <w:r>
+              <w:rPr>
+                <w:rFonts w:ascii="Times" w:eastAsia="Times New Roman" w:hAnsi="Times" w:cs="Calibri"/>
+                <w:color w:val="000000"/>
+                <w:sz w:val="15"/>
+                <w:szCs w:val="15"/>
+              </w:rPr>
+              <w:t xml:space="preserve"> </w:t>
             </w:r>
             <w:r>
               <w:rPr>
@@ -2329,14 +2562,25 @@
               </w:rPr>
               <w:t>≥</w:t>
             </w:r>
-            <w:r>
-              <w:rPr>
-                <w:rFonts w:ascii="Times" w:eastAsia="Times New Roman" w:hAnsi="Times" w:cs="Calibri"/>
-                <w:color w:val="000000"/>
-                <w:sz w:val="15"/>
-                <w:szCs w:val="15"/>
-              </w:rPr>
-              <w:t xml:space="preserve">TeB </w:t>
+            <w:proofErr w:type="spellStart"/>
+            <w:r>
+              <w:rPr>
+                <w:rFonts w:ascii="Times" w:eastAsia="Times New Roman" w:hAnsi="Times" w:cs="Calibri"/>
+                <w:color w:val="000000"/>
+                <w:sz w:val="15"/>
+                <w:szCs w:val="15"/>
+              </w:rPr>
+              <w:t>TeB</w:t>
+            </w:r>
+            <w:proofErr w:type="spellEnd"/>
+            <w:r>
+              <w:rPr>
+                <w:rFonts w:ascii="Times" w:eastAsia="Times New Roman" w:hAnsi="Times" w:cs="Calibri"/>
+                <w:color w:val="000000"/>
+                <w:sz w:val="15"/>
+                <w:szCs w:val="15"/>
+              </w:rPr>
+              <w:t xml:space="preserve"> </w:t>
             </w:r>
             <w:r>
               <w:rPr>
@@ -2347,6 +2591,7 @@
               </w:rPr>
               <w:t>≥</w:t>
             </w:r>
+            <w:proofErr w:type="spellStart"/>
             <w:r>
               <w:rPr>
                 <w:rFonts w:ascii="Times" w:eastAsia="Times New Roman" w:hAnsi="Times" w:cs="Calibri"/>
@@ -2356,6 +2601,7 @@
               </w:rPr>
               <w:t>BoN</w:t>
             </w:r>
+            <w:proofErr w:type="spellEnd"/>
           </w:p>
         </w:tc>
         <w:tc>
@@ -2380,14 +2626,25 @@
                 <w:szCs w:val="15"/>
               </w:rPr>
             </w:pPr>
-            <w:r>
-              <w:rPr>
-                <w:rFonts w:ascii="Times" w:eastAsia="Times New Roman" w:hAnsi="Times" w:cs="Calibri"/>
-                <w:color w:val="000000"/>
-                <w:sz w:val="15"/>
-                <w:szCs w:val="15"/>
-              </w:rPr>
-              <w:t>n.s.</w:t>
+            <w:proofErr w:type="spellStart"/>
+            <w:r>
+              <w:rPr>
+                <w:rFonts w:ascii="Times" w:eastAsia="Times New Roman" w:hAnsi="Times" w:cs="Calibri"/>
+                <w:color w:val="000000"/>
+                <w:sz w:val="15"/>
+                <w:szCs w:val="15"/>
+              </w:rPr>
+              <w:t>n.s</w:t>
+            </w:r>
+            <w:proofErr w:type="spellEnd"/>
+            <w:r>
+              <w:rPr>
+                <w:rFonts w:ascii="Times" w:eastAsia="Times New Roman" w:hAnsi="Times" w:cs="Calibri"/>
+                <w:color w:val="000000"/>
+                <w:sz w:val="15"/>
+                <w:szCs w:val="15"/>
+              </w:rPr>
+              <w:t>.</w:t>
             </w:r>
           </w:p>
         </w:tc>
@@ -2420,6 +2677,7 @@
                 <w:szCs w:val="15"/>
               </w:rPr>
             </w:pPr>
+            <w:proofErr w:type="spellStart"/>
             <w:r>
               <w:rPr>
                 <w:rFonts w:ascii="Times" w:eastAsia="Times New Roman" w:hAnsi="Times" w:cs="Calibri"/>
@@ -2443,6 +2701,7 @@
               </w:rPr>
               <w:t>branch</w:t>
             </w:r>
+            <w:proofErr w:type="spellEnd"/>
           </w:p>
         </w:tc>
         <w:tc>
@@ -2599,14 +2858,45 @@
                 <w:szCs w:val="15"/>
               </w:rPr>
             </w:pPr>
-            <w:r>
-              <w:rPr>
-                <w:rFonts w:ascii="Times" w:eastAsia="Times New Roman" w:hAnsi="Times" w:cs="Calibri"/>
-                <w:color w:val="000000"/>
-                <w:sz w:val="15"/>
-                <w:szCs w:val="15"/>
-              </w:rPr>
-              <w:t xml:space="preserve">TrB &gt; TeB </w:t>
+            <w:proofErr w:type="spellStart"/>
+            <w:r>
+              <w:rPr>
+                <w:rFonts w:ascii="Times" w:eastAsia="Times New Roman" w:hAnsi="Times" w:cs="Calibri"/>
+                <w:color w:val="000000"/>
+                <w:sz w:val="15"/>
+                <w:szCs w:val="15"/>
+              </w:rPr>
+              <w:t>TrB</w:t>
+            </w:r>
+            <w:proofErr w:type="spellEnd"/>
+            <w:r>
+              <w:rPr>
+                <w:rFonts w:ascii="Times" w:eastAsia="Times New Roman" w:hAnsi="Times" w:cs="Calibri"/>
+                <w:color w:val="000000"/>
+                <w:sz w:val="15"/>
+                <w:szCs w:val="15"/>
+              </w:rPr>
+              <w:t xml:space="preserve"> &gt; </w:t>
+            </w:r>
+            <w:proofErr w:type="spellStart"/>
+            <w:r>
+              <w:rPr>
+                <w:rFonts w:ascii="Times" w:eastAsia="Times New Roman" w:hAnsi="Times" w:cs="Calibri"/>
+                <w:color w:val="000000"/>
+                <w:sz w:val="15"/>
+                <w:szCs w:val="15"/>
+              </w:rPr>
+              <w:t>TeB</w:t>
+            </w:r>
+            <w:proofErr w:type="spellEnd"/>
+            <w:r>
+              <w:rPr>
+                <w:rFonts w:ascii="Times" w:eastAsia="Times New Roman" w:hAnsi="Times" w:cs="Calibri"/>
+                <w:color w:val="000000"/>
+                <w:sz w:val="15"/>
+                <w:szCs w:val="15"/>
+              </w:rPr>
+              <w:t xml:space="preserve"> </w:t>
             </w:r>
             <w:r>
               <w:rPr>
@@ -2617,6 +2907,7 @@
               </w:rPr>
               <w:t>≥</w:t>
             </w:r>
+            <w:proofErr w:type="spellStart"/>
             <w:r>
               <w:rPr>
                 <w:rFonts w:ascii="Times" w:eastAsia="Times New Roman" w:hAnsi="Times" w:cs="Calibri"/>
@@ -2626,6 +2917,7 @@
               </w:rPr>
               <w:t>TeN</w:t>
             </w:r>
+            <w:proofErr w:type="spellEnd"/>
           </w:p>
         </w:tc>
         <w:tc>
@@ -2650,14 +2942,25 @@
                 <w:szCs w:val="15"/>
               </w:rPr>
             </w:pPr>
-            <w:r>
-              <w:rPr>
-                <w:rFonts w:ascii="Times" w:eastAsia="Times New Roman" w:hAnsi="Times" w:cs="Calibri"/>
-                <w:color w:val="000000"/>
-                <w:sz w:val="15"/>
-                <w:szCs w:val="15"/>
-              </w:rPr>
-              <w:t>n.s.</w:t>
+            <w:proofErr w:type="spellStart"/>
+            <w:r>
+              <w:rPr>
+                <w:rFonts w:ascii="Times" w:eastAsia="Times New Roman" w:hAnsi="Times" w:cs="Calibri"/>
+                <w:color w:val="000000"/>
+                <w:sz w:val="15"/>
+                <w:szCs w:val="15"/>
+              </w:rPr>
+              <w:t>n.s</w:t>
+            </w:r>
+            <w:proofErr w:type="spellEnd"/>
+            <w:r>
+              <w:rPr>
+                <w:rFonts w:ascii="Times" w:eastAsia="Times New Roman" w:hAnsi="Times" w:cs="Calibri"/>
+                <w:color w:val="000000"/>
+                <w:sz w:val="15"/>
+                <w:szCs w:val="15"/>
+              </w:rPr>
+              <w:t>.</w:t>
             </w:r>
           </w:p>
         </w:tc>
@@ -2690,6 +2993,7 @@
                 <w:szCs w:val="15"/>
               </w:rPr>
             </w:pPr>
+            <w:proofErr w:type="spellStart"/>
             <w:r>
               <w:rPr>
                 <w:rFonts w:ascii="Times" w:eastAsia="Times New Roman" w:hAnsi="Times" w:cs="Calibri"/>
@@ -2713,6 +3017,7 @@
               </w:rPr>
               <w:t>foliage</w:t>
             </w:r>
+            <w:proofErr w:type="spellEnd"/>
           </w:p>
         </w:tc>
         <w:tc>
@@ -2869,14 +3174,45 @@
                 <w:szCs w:val="15"/>
               </w:rPr>
             </w:pPr>
-            <w:r>
-              <w:rPr>
-                <w:rFonts w:ascii="Times" w:eastAsia="Times New Roman" w:hAnsi="Times" w:cs="Calibri"/>
-                <w:color w:val="000000"/>
-                <w:sz w:val="15"/>
-                <w:szCs w:val="15"/>
-              </w:rPr>
-              <w:t xml:space="preserve">TrB &gt; TeB </w:t>
+            <w:proofErr w:type="spellStart"/>
+            <w:r>
+              <w:rPr>
+                <w:rFonts w:ascii="Times" w:eastAsia="Times New Roman" w:hAnsi="Times" w:cs="Calibri"/>
+                <w:color w:val="000000"/>
+                <w:sz w:val="15"/>
+                <w:szCs w:val="15"/>
+              </w:rPr>
+              <w:t>TrB</w:t>
+            </w:r>
+            <w:proofErr w:type="spellEnd"/>
+            <w:r>
+              <w:rPr>
+                <w:rFonts w:ascii="Times" w:eastAsia="Times New Roman" w:hAnsi="Times" w:cs="Calibri"/>
+                <w:color w:val="000000"/>
+                <w:sz w:val="15"/>
+                <w:szCs w:val="15"/>
+              </w:rPr>
+              <w:t xml:space="preserve"> &gt; </w:t>
+            </w:r>
+            <w:proofErr w:type="spellStart"/>
+            <w:r>
+              <w:rPr>
+                <w:rFonts w:ascii="Times" w:eastAsia="Times New Roman" w:hAnsi="Times" w:cs="Calibri"/>
+                <w:color w:val="000000"/>
+                <w:sz w:val="15"/>
+                <w:szCs w:val="15"/>
+              </w:rPr>
+              <w:t>TeB</w:t>
+            </w:r>
+            <w:proofErr w:type="spellEnd"/>
+            <w:r>
+              <w:rPr>
+                <w:rFonts w:ascii="Times" w:eastAsia="Times New Roman" w:hAnsi="Times" w:cs="Calibri"/>
+                <w:color w:val="000000"/>
+                <w:sz w:val="15"/>
+                <w:szCs w:val="15"/>
+              </w:rPr>
+              <w:t xml:space="preserve"> </w:t>
             </w:r>
             <w:r>
               <w:rPr>
@@ -2887,15 +3223,37 @@
               </w:rPr>
               <w:t>≥</w:t>
             </w:r>
-            <w:r>
-              <w:rPr>
-                <w:rFonts w:ascii="Times" w:eastAsia="Times New Roman" w:hAnsi="Times" w:cs="Calibri"/>
-                <w:color w:val="000000"/>
-                <w:sz w:val="15"/>
-                <w:szCs w:val="15"/>
-              </w:rPr>
-              <w:t>TeN &gt; BoN</w:t>
-            </w:r>
+            <w:proofErr w:type="spellStart"/>
+            <w:r>
+              <w:rPr>
+                <w:rFonts w:ascii="Times" w:eastAsia="Times New Roman" w:hAnsi="Times" w:cs="Calibri"/>
+                <w:color w:val="000000"/>
+                <w:sz w:val="15"/>
+                <w:szCs w:val="15"/>
+              </w:rPr>
+              <w:t>TeN</w:t>
+            </w:r>
+            <w:proofErr w:type="spellEnd"/>
+            <w:r>
+              <w:rPr>
+                <w:rFonts w:ascii="Times" w:eastAsia="Times New Roman" w:hAnsi="Times" w:cs="Calibri"/>
+                <w:color w:val="000000"/>
+                <w:sz w:val="15"/>
+                <w:szCs w:val="15"/>
+              </w:rPr>
+              <w:t xml:space="preserve"> &gt; </w:t>
+            </w:r>
+            <w:proofErr w:type="spellStart"/>
+            <w:r>
+              <w:rPr>
+                <w:rFonts w:ascii="Times" w:eastAsia="Times New Roman" w:hAnsi="Times" w:cs="Calibri"/>
+                <w:color w:val="000000"/>
+                <w:sz w:val="15"/>
+                <w:szCs w:val="15"/>
+              </w:rPr>
+              <w:t>BoN</w:t>
+            </w:r>
+            <w:proofErr w:type="spellEnd"/>
           </w:p>
         </w:tc>
         <w:tc>
@@ -2960,6 +3318,7 @@
                 <w:szCs w:val="15"/>
               </w:rPr>
             </w:pPr>
+            <w:proofErr w:type="spellStart"/>
             <w:r>
               <w:rPr>
                 <w:rFonts w:ascii="Times" w:eastAsia="Times New Roman" w:hAnsi="Times" w:cs="Calibri"/>
@@ -2983,6 +3342,7 @@
               </w:rPr>
               <w:t>litterfall</w:t>
             </w:r>
+            <w:proofErr w:type="spellEnd"/>
           </w:p>
         </w:tc>
         <w:tc>
@@ -3139,14 +3499,25 @@
                 <w:szCs w:val="15"/>
               </w:rPr>
             </w:pPr>
-            <w:r>
-              <w:rPr>
-                <w:rFonts w:ascii="Times" w:eastAsia="Times New Roman" w:hAnsi="Times" w:cs="Calibri"/>
-                <w:color w:val="000000"/>
-                <w:sz w:val="15"/>
-                <w:szCs w:val="15"/>
-              </w:rPr>
-              <w:t>n.s.</w:t>
+            <w:proofErr w:type="spellStart"/>
+            <w:r>
+              <w:rPr>
+                <w:rFonts w:ascii="Times" w:eastAsia="Times New Roman" w:hAnsi="Times" w:cs="Calibri"/>
+                <w:color w:val="000000"/>
+                <w:sz w:val="15"/>
+                <w:szCs w:val="15"/>
+              </w:rPr>
+              <w:t>n.s</w:t>
+            </w:r>
+            <w:proofErr w:type="spellEnd"/>
+            <w:r>
+              <w:rPr>
+                <w:rFonts w:ascii="Times" w:eastAsia="Times New Roman" w:hAnsi="Times" w:cs="Calibri"/>
+                <w:color w:val="000000"/>
+                <w:sz w:val="15"/>
+                <w:szCs w:val="15"/>
+              </w:rPr>
+              <w:t>.</w:t>
             </w:r>
           </w:p>
         </w:tc>
@@ -3212,6 +3583,7 @@
                 <w:szCs w:val="15"/>
               </w:rPr>
             </w:pPr>
+            <w:proofErr w:type="spellStart"/>
             <w:r>
               <w:rPr>
                 <w:rFonts w:ascii="Times" w:eastAsia="Times New Roman" w:hAnsi="Times" w:cs="Calibri"/>
@@ -3235,6 +3607,7 @@
               </w:rPr>
               <w:t>repro</w:t>
             </w:r>
+            <w:proofErr w:type="spellEnd"/>
           </w:p>
         </w:tc>
         <w:tc>
@@ -3391,6 +3764,7 @@
                 <w:szCs w:val="15"/>
               </w:rPr>
             </w:pPr>
+            <w:proofErr w:type="spellStart"/>
             <w:r>
               <w:rPr>
                 <w:rFonts w:ascii="Times" w:eastAsia="Times New Roman" w:hAnsi="Times" w:cs="Calibri"/>
@@ -3400,6 +3774,7 @@
               </w:rPr>
               <w:t>n.t.</w:t>
             </w:r>
+            <w:proofErr w:type="spellEnd"/>
           </w:p>
         </w:tc>
         <w:tc>
@@ -3424,6 +3799,7 @@
                 <w:szCs w:val="15"/>
               </w:rPr>
             </w:pPr>
+            <w:proofErr w:type="spellStart"/>
             <w:r>
               <w:rPr>
                 <w:rFonts w:ascii="Times" w:eastAsia="Times New Roman" w:hAnsi="Times" w:cs="Calibri"/>
@@ -3433,6 +3809,7 @@
               </w:rPr>
               <w:t>n.t.</w:t>
             </w:r>
+            <w:proofErr w:type="spellEnd"/>
           </w:p>
         </w:tc>
       </w:tr>
@@ -3464,6 +3841,7 @@
                 <w:szCs w:val="15"/>
               </w:rPr>
             </w:pPr>
+            <w:proofErr w:type="spellStart"/>
             <w:r>
               <w:rPr>
                 <w:rFonts w:ascii="Times" w:eastAsia="Times New Roman" w:hAnsi="Times" w:cs="Calibri"/>
@@ -3487,6 +3865,7 @@
               </w:rPr>
               <w:t>folivory</w:t>
             </w:r>
+            <w:proofErr w:type="spellEnd"/>
           </w:p>
         </w:tc>
         <w:tc>
@@ -3643,6 +4022,7 @@
                 <w:szCs w:val="15"/>
               </w:rPr>
             </w:pPr>
+            <w:proofErr w:type="spellStart"/>
             <w:r>
               <w:rPr>
                 <w:rFonts w:ascii="Times" w:eastAsia="Times New Roman" w:hAnsi="Times" w:cs="Calibri"/>
@@ -3652,6 +4032,7 @@
               </w:rPr>
               <w:t>n.t.</w:t>
             </w:r>
+            <w:proofErr w:type="spellEnd"/>
           </w:p>
         </w:tc>
         <w:tc>
@@ -3676,6 +4057,7 @@
                 <w:szCs w:val="15"/>
               </w:rPr>
             </w:pPr>
+            <w:proofErr w:type="spellStart"/>
             <w:r>
               <w:rPr>
                 <w:rFonts w:ascii="Times" w:eastAsia="Times New Roman" w:hAnsi="Times" w:cs="Calibri"/>
@@ -3685,6 +4067,7 @@
               </w:rPr>
               <w:t>n.t.</w:t>
             </w:r>
+            <w:proofErr w:type="spellEnd"/>
           </w:p>
         </w:tc>
       </w:tr>
@@ -3716,6 +4099,7 @@
                 <w:szCs w:val="15"/>
               </w:rPr>
             </w:pPr>
+            <w:proofErr w:type="spellStart"/>
             <w:r>
               <w:rPr>
                 <w:rFonts w:ascii="Times" w:eastAsia="Times New Roman" w:hAnsi="Times" w:cs="Calibri"/>
@@ -3739,6 +4123,7 @@
               </w:rPr>
               <w:t>woody</w:t>
             </w:r>
+            <w:proofErr w:type="spellEnd"/>
           </w:p>
         </w:tc>
         <w:tc>
@@ -3927,6 +4312,7 @@
                 <w:szCs w:val="15"/>
               </w:rPr>
             </w:pPr>
+            <w:proofErr w:type="spellStart"/>
             <w:r>
               <w:rPr>
                 <w:rFonts w:ascii="Times" w:eastAsia="Times New Roman" w:hAnsi="Times" w:cs="Calibri"/>
@@ -3936,6 +4322,7 @@
               </w:rPr>
               <w:t>n.t.</w:t>
             </w:r>
+            <w:proofErr w:type="spellEnd"/>
           </w:p>
         </w:tc>
         <w:tc>
@@ -3960,6 +4347,7 @@
                 <w:szCs w:val="15"/>
               </w:rPr>
             </w:pPr>
+            <w:proofErr w:type="spellStart"/>
             <w:r>
               <w:rPr>
                 <w:rFonts w:ascii="Times" w:eastAsia="Times New Roman" w:hAnsi="Times" w:cs="Calibri"/>
@@ -3969,6 +4357,7 @@
               </w:rPr>
               <w:t>n.t.</w:t>
             </w:r>
+            <w:proofErr w:type="spellEnd"/>
           </w:p>
         </w:tc>
       </w:tr>
@@ -4044,6 +4433,7 @@
               </w:rPr>
               <w:t>belowground NPP (</w:t>
             </w:r>
+            <w:proofErr w:type="spellStart"/>
             <w:r>
               <w:rPr>
                 <w:rFonts w:ascii="Times" w:eastAsia="Times New Roman" w:hAnsi="Times" w:cs="Calibri"/>
@@ -4067,6 +4457,7 @@
               </w:rPr>
               <w:t>coarse</w:t>
             </w:r>
+            <w:proofErr w:type="spellEnd"/>
             <w:r>
               <w:rPr>
                 <w:rFonts w:ascii="Times" w:eastAsia="Times New Roman" w:hAnsi="Times" w:cs="Calibri"/>
@@ -4076,6 +4467,7 @@
               </w:rPr>
               <w:t xml:space="preserve">+ </w:t>
             </w:r>
+            <w:proofErr w:type="spellStart"/>
             <w:r>
               <w:rPr>
                 <w:rFonts w:ascii="Times" w:eastAsia="Times New Roman" w:hAnsi="Times" w:cs="Calibri"/>
@@ -4099,6 +4491,7 @@
               </w:rPr>
               <w:t>fine</w:t>
             </w:r>
+            <w:proofErr w:type="spellEnd"/>
             <w:r>
               <w:rPr>
                 <w:rFonts w:ascii="Times" w:eastAsia="Times New Roman" w:hAnsi="Times" w:cs="Calibri"/>
@@ -4231,14 +4624,45 @@
                 <w:szCs w:val="15"/>
               </w:rPr>
             </w:pPr>
-            <w:r>
-              <w:rPr>
-                <w:rFonts w:ascii="Times" w:eastAsia="Times New Roman" w:hAnsi="Times" w:cs="Calibri"/>
-                <w:color w:val="000000"/>
-                <w:sz w:val="15"/>
-                <w:szCs w:val="15"/>
-              </w:rPr>
-              <w:t xml:space="preserve">TrB &gt; TeN </w:t>
+            <w:proofErr w:type="spellStart"/>
+            <w:r>
+              <w:rPr>
+                <w:rFonts w:ascii="Times" w:eastAsia="Times New Roman" w:hAnsi="Times" w:cs="Calibri"/>
+                <w:color w:val="000000"/>
+                <w:sz w:val="15"/>
+                <w:szCs w:val="15"/>
+              </w:rPr>
+              <w:t>TrB</w:t>
+            </w:r>
+            <w:proofErr w:type="spellEnd"/>
+            <w:r>
+              <w:rPr>
+                <w:rFonts w:ascii="Times" w:eastAsia="Times New Roman" w:hAnsi="Times" w:cs="Calibri"/>
+                <w:color w:val="000000"/>
+                <w:sz w:val="15"/>
+                <w:szCs w:val="15"/>
+              </w:rPr>
+              <w:t xml:space="preserve"> &gt; </w:t>
+            </w:r>
+            <w:proofErr w:type="spellStart"/>
+            <w:r>
+              <w:rPr>
+                <w:rFonts w:ascii="Times" w:eastAsia="Times New Roman" w:hAnsi="Times" w:cs="Calibri"/>
+                <w:color w:val="000000"/>
+                <w:sz w:val="15"/>
+                <w:szCs w:val="15"/>
+              </w:rPr>
+              <w:t>TeN</w:t>
+            </w:r>
+            <w:proofErr w:type="spellEnd"/>
+            <w:r>
+              <w:rPr>
+                <w:rFonts w:ascii="Times" w:eastAsia="Times New Roman" w:hAnsi="Times" w:cs="Calibri"/>
+                <w:color w:val="000000"/>
+                <w:sz w:val="15"/>
+                <w:szCs w:val="15"/>
+              </w:rPr>
+              <w:t xml:space="preserve"> </w:t>
             </w:r>
             <w:r>
               <w:rPr>
@@ -4249,14 +4673,25 @@
               </w:rPr>
               <w:t>≥</w:t>
             </w:r>
-            <w:r>
-              <w:rPr>
-                <w:rFonts w:ascii="Times" w:eastAsia="Times New Roman" w:hAnsi="Times" w:cs="Calibri"/>
-                <w:color w:val="000000"/>
-                <w:sz w:val="15"/>
-                <w:szCs w:val="15"/>
-              </w:rPr>
-              <w:t xml:space="preserve">TeB </w:t>
+            <w:proofErr w:type="spellStart"/>
+            <w:r>
+              <w:rPr>
+                <w:rFonts w:ascii="Times" w:eastAsia="Times New Roman" w:hAnsi="Times" w:cs="Calibri"/>
+                <w:color w:val="000000"/>
+                <w:sz w:val="15"/>
+                <w:szCs w:val="15"/>
+              </w:rPr>
+              <w:t>TeB</w:t>
+            </w:r>
+            <w:proofErr w:type="spellEnd"/>
+            <w:r>
+              <w:rPr>
+                <w:rFonts w:ascii="Times" w:eastAsia="Times New Roman" w:hAnsi="Times" w:cs="Calibri"/>
+                <w:color w:val="000000"/>
+                <w:sz w:val="15"/>
+                <w:szCs w:val="15"/>
+              </w:rPr>
+              <w:t xml:space="preserve"> </w:t>
             </w:r>
             <w:r>
               <w:rPr>
@@ -4267,6 +4702,7 @@
               </w:rPr>
               <w:t>≥</w:t>
             </w:r>
+            <w:proofErr w:type="spellStart"/>
             <w:r>
               <w:rPr>
                 <w:rFonts w:ascii="Times" w:eastAsia="Times New Roman" w:hAnsi="Times" w:cs="Calibri"/>
@@ -4276,6 +4712,7 @@
               </w:rPr>
               <w:t>BoN</w:t>
             </w:r>
+            <w:proofErr w:type="spellEnd"/>
           </w:p>
         </w:tc>
         <w:tc>
@@ -4340,6 +4777,7 @@
                 <w:szCs w:val="15"/>
               </w:rPr>
             </w:pPr>
+            <w:proofErr w:type="spellStart"/>
             <w:r>
               <w:rPr>
                 <w:rFonts w:ascii="Times" w:eastAsia="Times New Roman" w:hAnsi="Times" w:cs="Calibri"/>
@@ -4363,6 +4801,7 @@
               </w:rPr>
               <w:t>coarse</w:t>
             </w:r>
+            <w:proofErr w:type="spellEnd"/>
           </w:p>
         </w:tc>
         <w:tc>
@@ -4519,14 +4958,25 @@
                 <w:szCs w:val="15"/>
               </w:rPr>
             </w:pPr>
-            <w:r>
-              <w:rPr>
-                <w:rFonts w:ascii="Times" w:eastAsia="Times New Roman" w:hAnsi="Times" w:cs="Calibri"/>
-                <w:color w:val="000000"/>
-                <w:sz w:val="15"/>
-                <w:szCs w:val="15"/>
-              </w:rPr>
-              <w:t xml:space="preserve">TeN </w:t>
+            <w:proofErr w:type="spellStart"/>
+            <w:r>
+              <w:rPr>
+                <w:rFonts w:ascii="Times" w:eastAsia="Times New Roman" w:hAnsi="Times" w:cs="Calibri"/>
+                <w:color w:val="000000"/>
+                <w:sz w:val="15"/>
+                <w:szCs w:val="15"/>
+              </w:rPr>
+              <w:t>TeN</w:t>
+            </w:r>
+            <w:proofErr w:type="spellEnd"/>
+            <w:r>
+              <w:rPr>
+                <w:rFonts w:ascii="Times" w:eastAsia="Times New Roman" w:hAnsi="Times" w:cs="Calibri"/>
+                <w:color w:val="000000"/>
+                <w:sz w:val="15"/>
+                <w:szCs w:val="15"/>
+              </w:rPr>
+              <w:t xml:space="preserve"> </w:t>
             </w:r>
             <w:r>
               <w:rPr>
@@ -4537,6 +4987,7 @@
               </w:rPr>
               <w:t>≥</w:t>
             </w:r>
+            <w:proofErr w:type="spellStart"/>
             <w:r>
               <w:rPr>
                 <w:rFonts w:ascii="Times" w:eastAsia="Times New Roman" w:hAnsi="Times" w:cs="Calibri"/>
@@ -4546,6 +4997,7 @@
               </w:rPr>
               <w:t>TrB</w:t>
             </w:r>
+            <w:proofErr w:type="spellEnd"/>
           </w:p>
         </w:tc>
         <w:tc>
@@ -4570,14 +5022,25 @@
                 <w:szCs w:val="15"/>
               </w:rPr>
             </w:pPr>
-            <w:r>
-              <w:rPr>
-                <w:rFonts w:ascii="Times" w:eastAsia="Times New Roman" w:hAnsi="Times" w:cs="Calibri"/>
-                <w:color w:val="000000"/>
-                <w:sz w:val="15"/>
-                <w:szCs w:val="15"/>
-              </w:rPr>
-              <w:t>n.s.</w:t>
+            <w:proofErr w:type="spellStart"/>
+            <w:r>
+              <w:rPr>
+                <w:rFonts w:ascii="Times" w:eastAsia="Times New Roman" w:hAnsi="Times" w:cs="Calibri"/>
+                <w:color w:val="000000"/>
+                <w:sz w:val="15"/>
+                <w:szCs w:val="15"/>
+              </w:rPr>
+              <w:t>n.s</w:t>
+            </w:r>
+            <w:proofErr w:type="spellEnd"/>
+            <w:r>
+              <w:rPr>
+                <w:rFonts w:ascii="Times" w:eastAsia="Times New Roman" w:hAnsi="Times" w:cs="Calibri"/>
+                <w:color w:val="000000"/>
+                <w:sz w:val="15"/>
+                <w:szCs w:val="15"/>
+              </w:rPr>
+              <w:t>.</w:t>
             </w:r>
           </w:p>
         </w:tc>
@@ -4610,6 +5073,7 @@
                 <w:szCs w:val="15"/>
               </w:rPr>
             </w:pPr>
+            <w:proofErr w:type="spellStart"/>
             <w:r>
               <w:rPr>
                 <w:rFonts w:ascii="Times" w:eastAsia="Times New Roman" w:hAnsi="Times" w:cs="Calibri"/>
@@ -4631,7 +5095,20 @@
                 <w:szCs w:val="15"/>
                 <w:vertAlign w:val="subscript"/>
               </w:rPr>
-              <w:t xml:space="preserve">fine </w:t>
+              <w:t>fine</w:t>
+            </w:r>
+            <w:proofErr w:type="spellEnd"/>
+            <w:r>
+              <w:rPr>
+                <w:rFonts w:ascii="Times" w:eastAsia="Times New Roman" w:hAnsi="Times" w:cs="Calibri"/>
+                <w:i/>
+                <w:iCs/>
+                <w:color w:val="000000"/>
+                <w:sz w:val="15"/>
+                <w:szCs w:val="15"/>
+                <w:vertAlign w:val="subscript"/>
+              </w:rPr>
+              <w:t xml:space="preserve"> </w:t>
             </w:r>
           </w:p>
         </w:tc>
@@ -4789,14 +5266,25 @@
                 <w:szCs w:val="15"/>
               </w:rPr>
             </w:pPr>
-            <w:r>
-              <w:rPr>
-                <w:rFonts w:ascii="Times" w:eastAsia="Times New Roman" w:hAnsi="Times" w:cs="Calibri"/>
-                <w:color w:val="000000"/>
-                <w:sz w:val="15"/>
-                <w:szCs w:val="15"/>
-              </w:rPr>
-              <w:t>n.s.</w:t>
+            <w:proofErr w:type="spellStart"/>
+            <w:r>
+              <w:rPr>
+                <w:rFonts w:ascii="Times" w:eastAsia="Times New Roman" w:hAnsi="Times" w:cs="Calibri"/>
+                <w:color w:val="000000"/>
+                <w:sz w:val="15"/>
+                <w:szCs w:val="15"/>
+              </w:rPr>
+              <w:t>n.s</w:t>
+            </w:r>
+            <w:proofErr w:type="spellEnd"/>
+            <w:r>
+              <w:rPr>
+                <w:rFonts w:ascii="Times" w:eastAsia="Times New Roman" w:hAnsi="Times" w:cs="Calibri"/>
+                <w:color w:val="000000"/>
+                <w:sz w:val="15"/>
+                <w:szCs w:val="15"/>
+              </w:rPr>
+              <w:t>.</w:t>
             </w:r>
           </w:p>
         </w:tc>
@@ -4862,6 +5350,7 @@
                 <w:szCs w:val="15"/>
               </w:rPr>
             </w:pPr>
+            <w:proofErr w:type="spellStart"/>
             <w:r>
               <w:rPr>
                 <w:rFonts w:ascii="Times" w:eastAsia="Times New Roman" w:hAnsi="Times" w:cs="Calibri"/>
@@ -4885,6 +5374,7 @@
               </w:rPr>
               <w:t>eco</w:t>
             </w:r>
+            <w:proofErr w:type="spellEnd"/>
           </w:p>
         </w:tc>
         <w:tc>
@@ -4916,7 +5406,17 @@
                 <w:sz w:val="15"/>
                 <w:szCs w:val="15"/>
               </w:rPr>
-              <w:t>ecosystem respiration (R</w:t>
+              <w:t>ecosystem respiration (</w:t>
+            </w:r>
+            <w:proofErr w:type="spellStart"/>
+            <w:r>
+              <w:rPr>
+                <w:rFonts w:ascii="Times" w:eastAsia="Times New Roman" w:hAnsi="Times" w:cs="Calibri"/>
+                <w:color w:val="000000"/>
+                <w:sz w:val="15"/>
+                <w:szCs w:val="15"/>
+              </w:rPr>
+              <w:t>R</w:t>
             </w:r>
             <w:r>
               <w:rPr>
@@ -4928,14 +5428,25 @@
               </w:rPr>
               <w:t>auto</w:t>
             </w:r>
-            <w:r>
-              <w:rPr>
-                <w:rFonts w:ascii="Times" w:eastAsia="Times New Roman" w:hAnsi="Times" w:cs="Calibri"/>
-                <w:color w:val="000000"/>
-                <w:sz w:val="15"/>
-                <w:szCs w:val="15"/>
-              </w:rPr>
-              <w:t>+ R</w:t>
+            <w:proofErr w:type="spellEnd"/>
+            <w:r>
+              <w:rPr>
+                <w:rFonts w:ascii="Times" w:eastAsia="Times New Roman" w:hAnsi="Times" w:cs="Calibri"/>
+                <w:color w:val="000000"/>
+                <w:sz w:val="15"/>
+                <w:szCs w:val="15"/>
+              </w:rPr>
+              <w:t xml:space="preserve">+ </w:t>
+            </w:r>
+            <w:proofErr w:type="spellStart"/>
+            <w:r>
+              <w:rPr>
+                <w:rFonts w:ascii="Times" w:eastAsia="Times New Roman" w:hAnsi="Times" w:cs="Calibri"/>
+                <w:color w:val="000000"/>
+                <w:sz w:val="15"/>
+                <w:szCs w:val="15"/>
+              </w:rPr>
+              <w:t>R</w:t>
             </w:r>
             <w:r>
               <w:rPr>
@@ -4947,6 +5458,7 @@
               </w:rPr>
               <w:t>het</w:t>
             </w:r>
+            <w:proofErr w:type="spellEnd"/>
             <w:r>
               <w:rPr>
                 <w:rFonts w:ascii="Times" w:eastAsia="Times New Roman" w:hAnsi="Times" w:cs="Calibri"/>
@@ -5079,14 +5591,45 @@
                 <w:szCs w:val="15"/>
               </w:rPr>
             </w:pPr>
-            <w:r>
-              <w:rPr>
-                <w:rFonts w:ascii="Times" w:eastAsia="Times New Roman" w:hAnsi="Times" w:cs="Calibri"/>
-                <w:color w:val="000000"/>
-                <w:sz w:val="15"/>
-                <w:szCs w:val="15"/>
-              </w:rPr>
-              <w:t xml:space="preserve">TrB &gt; TeB </w:t>
+            <w:proofErr w:type="spellStart"/>
+            <w:r>
+              <w:rPr>
+                <w:rFonts w:ascii="Times" w:eastAsia="Times New Roman" w:hAnsi="Times" w:cs="Calibri"/>
+                <w:color w:val="000000"/>
+                <w:sz w:val="15"/>
+                <w:szCs w:val="15"/>
+              </w:rPr>
+              <w:t>TrB</w:t>
+            </w:r>
+            <w:proofErr w:type="spellEnd"/>
+            <w:r>
+              <w:rPr>
+                <w:rFonts w:ascii="Times" w:eastAsia="Times New Roman" w:hAnsi="Times" w:cs="Calibri"/>
+                <w:color w:val="000000"/>
+                <w:sz w:val="15"/>
+                <w:szCs w:val="15"/>
+              </w:rPr>
+              <w:t xml:space="preserve"> &gt; </w:t>
+            </w:r>
+            <w:proofErr w:type="spellStart"/>
+            <w:r>
+              <w:rPr>
+                <w:rFonts w:ascii="Times" w:eastAsia="Times New Roman" w:hAnsi="Times" w:cs="Calibri"/>
+                <w:color w:val="000000"/>
+                <w:sz w:val="15"/>
+                <w:szCs w:val="15"/>
+              </w:rPr>
+              <w:t>TeB</w:t>
+            </w:r>
+            <w:proofErr w:type="spellEnd"/>
+            <w:r>
+              <w:rPr>
+                <w:rFonts w:ascii="Times" w:eastAsia="Times New Roman" w:hAnsi="Times" w:cs="Calibri"/>
+                <w:color w:val="000000"/>
+                <w:sz w:val="15"/>
+                <w:szCs w:val="15"/>
+              </w:rPr>
+              <w:t xml:space="preserve"> </w:t>
             </w:r>
             <w:r>
               <w:rPr>
@@ -5097,6 +5640,7 @@
               </w:rPr>
               <w:t>≥</w:t>
             </w:r>
+            <w:proofErr w:type="spellStart"/>
             <w:r>
               <w:rPr>
                 <w:rFonts w:ascii="Times" w:eastAsia="Times New Roman" w:hAnsi="Times" w:cs="Calibri"/>
@@ -5106,6 +5650,7 @@
               </w:rPr>
               <w:t>TeN</w:t>
             </w:r>
+            <w:proofErr w:type="spellEnd"/>
           </w:p>
         </w:tc>
         <w:tc>
@@ -5170,6 +5715,7 @@
                 <w:szCs w:val="15"/>
               </w:rPr>
             </w:pPr>
+            <w:proofErr w:type="spellStart"/>
             <w:r>
               <w:rPr>
                 <w:rFonts w:ascii="Times" w:eastAsia="Times New Roman" w:hAnsi="Times" w:cs="Calibri"/>
@@ -5193,6 +5739,7 @@
               </w:rPr>
               <w:t>auto</w:t>
             </w:r>
+            <w:proofErr w:type="spellEnd"/>
           </w:p>
         </w:tc>
         <w:tc>
@@ -5226,6 +5773,7 @@
               </w:rPr>
               <w:t>autotrophic respiration (</w:t>
             </w:r>
+            <w:proofErr w:type="spellStart"/>
             <w:r>
               <w:rPr>
                 <w:rFonts w:ascii="Times" w:eastAsia="Times New Roman" w:hAnsi="Times" w:cs="Calibri"/>
@@ -5247,7 +5795,20 @@
                 <w:szCs w:val="15"/>
                 <w:vertAlign w:val="subscript"/>
               </w:rPr>
-              <w:t>auto-ag</w:t>
+              <w:t>auto</w:t>
+            </w:r>
+            <w:proofErr w:type="spellEnd"/>
+            <w:r>
+              <w:rPr>
+                <w:rFonts w:ascii="Times" w:eastAsia="Times New Roman" w:hAnsi="Times" w:cs="Calibri"/>
+                <w:i/>
+                <w:iCs/>
+                <w:color w:val="000000"/>
+                <w:sz w:val="15"/>
+                <w:szCs w:val="15"/>
+                <w:vertAlign w:val="subscript"/>
+              </w:rPr>
+              <w:t>-ag</w:t>
             </w:r>
             <w:r>
               <w:rPr>
@@ -5258,6 +5819,7 @@
               </w:rPr>
               <w:t xml:space="preserve">+ </w:t>
             </w:r>
+            <w:proofErr w:type="spellStart"/>
             <w:r>
               <w:rPr>
                 <w:rFonts w:ascii="Times" w:eastAsia="Times New Roman" w:hAnsi="Times" w:cs="Calibri"/>
@@ -5281,6 +5843,7 @@
               </w:rPr>
               <w:t>root</w:t>
             </w:r>
+            <w:proofErr w:type="spellEnd"/>
             <w:r>
               <w:rPr>
                 <w:rFonts w:ascii="Times" w:eastAsia="Times New Roman" w:hAnsi="Times" w:cs="Calibri"/>
@@ -5413,6 +5976,7 @@
                 <w:szCs w:val="15"/>
               </w:rPr>
             </w:pPr>
+            <w:proofErr w:type="spellStart"/>
             <w:r>
               <w:rPr>
                 <w:rFonts w:ascii="Times" w:eastAsia="Times New Roman" w:hAnsi="Times" w:cs="Calibri"/>
@@ -5422,6 +5986,7 @@
               </w:rPr>
               <w:t>n.t.</w:t>
             </w:r>
+            <w:proofErr w:type="spellEnd"/>
           </w:p>
         </w:tc>
         <w:tc>
@@ -5446,6 +6011,7 @@
                 <w:szCs w:val="15"/>
               </w:rPr>
             </w:pPr>
+            <w:proofErr w:type="spellStart"/>
             <w:r>
               <w:rPr>
                 <w:rFonts w:ascii="Times" w:eastAsia="Times New Roman" w:hAnsi="Times" w:cs="Calibri"/>
@@ -5455,6 +6021,7 @@
               </w:rPr>
               <w:t>n.t.</w:t>
             </w:r>
+            <w:proofErr w:type="spellEnd"/>
           </w:p>
         </w:tc>
       </w:tr>
@@ -5486,6 +6053,7 @@
                 <w:szCs w:val="15"/>
               </w:rPr>
             </w:pPr>
+            <w:proofErr w:type="spellStart"/>
             <w:r>
               <w:rPr>
                 <w:rFonts w:ascii="Times" w:eastAsia="Times New Roman" w:hAnsi="Times" w:cs="Calibri"/>
@@ -5507,7 +6075,20 @@
                 <w:szCs w:val="15"/>
                 <w:vertAlign w:val="subscript"/>
               </w:rPr>
-              <w:t>auto-ag</w:t>
+              <w:t>auto</w:t>
+            </w:r>
+            <w:proofErr w:type="spellEnd"/>
+            <w:r>
+              <w:rPr>
+                <w:rFonts w:ascii="Times" w:eastAsia="Times New Roman" w:hAnsi="Times" w:cs="Calibri"/>
+                <w:i/>
+                <w:iCs/>
+                <w:color w:val="000000"/>
+                <w:sz w:val="15"/>
+                <w:szCs w:val="15"/>
+                <w:vertAlign w:val="subscript"/>
+              </w:rPr>
+              <w:t>-ag</w:t>
             </w:r>
           </w:p>
         </w:tc>
@@ -5665,6 +6246,7 @@
                 <w:szCs w:val="15"/>
               </w:rPr>
             </w:pPr>
+            <w:proofErr w:type="spellStart"/>
             <w:r>
               <w:rPr>
                 <w:rFonts w:ascii="Times" w:eastAsia="Times New Roman" w:hAnsi="Times" w:cs="Calibri"/>
@@ -5674,6 +6256,7 @@
               </w:rPr>
               <w:t>n.t.</w:t>
             </w:r>
+            <w:proofErr w:type="spellEnd"/>
           </w:p>
         </w:tc>
         <w:tc>
@@ -5698,6 +6281,7 @@
                 <w:szCs w:val="15"/>
               </w:rPr>
             </w:pPr>
+            <w:proofErr w:type="spellStart"/>
             <w:r>
               <w:rPr>
                 <w:rFonts w:ascii="Times" w:eastAsia="Times New Roman" w:hAnsi="Times" w:cs="Calibri"/>
@@ -5707,6 +6291,7 @@
               </w:rPr>
               <w:t>n.t.</w:t>
             </w:r>
+            <w:proofErr w:type="spellEnd"/>
           </w:p>
         </w:tc>
       </w:tr>
@@ -5738,6 +6323,7 @@
                 <w:szCs w:val="15"/>
               </w:rPr>
             </w:pPr>
+            <w:proofErr w:type="spellStart"/>
             <w:r>
               <w:rPr>
                 <w:rFonts w:ascii="Times" w:eastAsia="Times New Roman" w:hAnsi="Times" w:cs="Calibri"/>
@@ -5761,6 +6347,7 @@
               </w:rPr>
               <w:t>root</w:t>
             </w:r>
+            <w:proofErr w:type="spellEnd"/>
           </w:p>
         </w:tc>
         <w:tc>
@@ -5917,14 +6504,25 @@
                 <w:szCs w:val="15"/>
               </w:rPr>
             </w:pPr>
-            <w:r>
-              <w:rPr>
-                <w:rFonts w:ascii="Times" w:eastAsia="Times New Roman" w:hAnsi="Times" w:cs="Calibri"/>
-                <w:color w:val="000000"/>
-                <w:sz w:val="15"/>
-                <w:szCs w:val="15"/>
-              </w:rPr>
-              <w:t xml:space="preserve">TrB </w:t>
+            <w:proofErr w:type="spellStart"/>
+            <w:r>
+              <w:rPr>
+                <w:rFonts w:ascii="Times" w:eastAsia="Times New Roman" w:hAnsi="Times" w:cs="Calibri"/>
+                <w:color w:val="000000"/>
+                <w:sz w:val="15"/>
+                <w:szCs w:val="15"/>
+              </w:rPr>
+              <w:t>TrB</w:t>
+            </w:r>
+            <w:proofErr w:type="spellEnd"/>
+            <w:r>
+              <w:rPr>
+                <w:rFonts w:ascii="Times" w:eastAsia="Times New Roman" w:hAnsi="Times" w:cs="Calibri"/>
+                <w:color w:val="000000"/>
+                <w:sz w:val="15"/>
+                <w:szCs w:val="15"/>
+              </w:rPr>
+              <w:t xml:space="preserve"> </w:t>
             </w:r>
             <w:r>
               <w:rPr>
@@ -5935,6 +6533,7 @@
               </w:rPr>
               <w:t>≥</w:t>
             </w:r>
+            <w:proofErr w:type="spellStart"/>
             <w:r>
               <w:rPr>
                 <w:rFonts w:ascii="Times" w:eastAsia="Times New Roman" w:hAnsi="Times" w:cs="Calibri"/>
@@ -5944,6 +6543,7 @@
               </w:rPr>
               <w:t>TeB</w:t>
             </w:r>
+            <w:proofErr w:type="spellEnd"/>
           </w:p>
         </w:tc>
         <w:tc>
@@ -6008,6 +6608,7 @@
                 <w:szCs w:val="15"/>
               </w:rPr>
             </w:pPr>
+            <w:proofErr w:type="spellStart"/>
             <w:r>
               <w:rPr>
                 <w:rFonts w:ascii="Times" w:eastAsia="Times New Roman" w:hAnsi="Times" w:cs="Calibri"/>
@@ -6031,6 +6632,7 @@
               </w:rPr>
               <w:t>soil</w:t>
             </w:r>
+            <w:proofErr w:type="spellEnd"/>
           </w:p>
         </w:tc>
         <w:tc>
@@ -6064,6 +6666,7 @@
               </w:rPr>
               <w:t>soil respiration (</w:t>
             </w:r>
+            <w:proofErr w:type="spellStart"/>
             <w:r>
               <w:rPr>
                 <w:rFonts w:ascii="Times" w:eastAsia="Times New Roman" w:hAnsi="Times" w:cs="Calibri"/>
@@ -6085,16 +6688,29 @@
                 <w:szCs w:val="15"/>
                 <w:vertAlign w:val="subscript"/>
               </w:rPr>
-              <w:t>het-soil</w:t>
-            </w:r>
-            <w:r>
-              <w:rPr>
-                <w:rFonts w:ascii="Times" w:eastAsia="Times New Roman" w:hAnsi="Times" w:cs="Calibri"/>
+              <w:t>het</w:t>
+            </w:r>
+            <w:proofErr w:type="spellEnd"/>
+            <w:r>
+              <w:rPr>
+                <w:rFonts w:ascii="Times" w:eastAsia="Times New Roman" w:hAnsi="Times" w:cs="Calibri"/>
+                <w:i/>
+                <w:iCs/>
                 <w:color w:val="000000"/>
                 <w:sz w:val="15"/>
                 <w:szCs w:val="15"/>
                 <w:vertAlign w:val="subscript"/>
               </w:rPr>
+              <w:t>-soil</w:t>
+            </w:r>
+            <w:r>
+              <w:rPr>
+                <w:rFonts w:ascii="Times" w:eastAsia="Times New Roman" w:hAnsi="Times" w:cs="Calibri"/>
+                <w:color w:val="000000"/>
+                <w:sz w:val="15"/>
+                <w:szCs w:val="15"/>
+                <w:vertAlign w:val="subscript"/>
+              </w:rPr>
               <w:t xml:space="preserve"> </w:t>
             </w:r>
             <w:r>
@@ -6106,6 +6722,7 @@
               </w:rPr>
               <w:t xml:space="preserve">+ </w:t>
             </w:r>
+            <w:proofErr w:type="spellStart"/>
             <w:r>
               <w:rPr>
                 <w:rFonts w:ascii="Times" w:eastAsia="Times New Roman" w:hAnsi="Times" w:cs="Calibri"/>
@@ -6129,6 +6746,7 @@
               </w:rPr>
               <w:t>root</w:t>
             </w:r>
+            <w:proofErr w:type="spellEnd"/>
             <w:r>
               <w:rPr>
                 <w:rFonts w:ascii="Times" w:eastAsia="Times New Roman" w:hAnsi="Times" w:cs="Calibri"/>
@@ -6261,14 +6879,65 @@
                 <w:szCs w:val="15"/>
               </w:rPr>
             </w:pPr>
-            <w:r>
-              <w:rPr>
-                <w:rFonts w:ascii="Times" w:eastAsia="Times New Roman" w:hAnsi="Times" w:cs="Calibri"/>
-                <w:color w:val="000000"/>
-                <w:sz w:val="15"/>
-                <w:szCs w:val="15"/>
-              </w:rPr>
-              <w:t xml:space="preserve">TrB &gt; TeB &gt; TeN </w:t>
+            <w:proofErr w:type="spellStart"/>
+            <w:r>
+              <w:rPr>
+                <w:rFonts w:ascii="Times" w:eastAsia="Times New Roman" w:hAnsi="Times" w:cs="Calibri"/>
+                <w:color w:val="000000"/>
+                <w:sz w:val="15"/>
+                <w:szCs w:val="15"/>
+              </w:rPr>
+              <w:t>TrB</w:t>
+            </w:r>
+            <w:proofErr w:type="spellEnd"/>
+            <w:r>
+              <w:rPr>
+                <w:rFonts w:ascii="Times" w:eastAsia="Times New Roman" w:hAnsi="Times" w:cs="Calibri"/>
+                <w:color w:val="000000"/>
+                <w:sz w:val="15"/>
+                <w:szCs w:val="15"/>
+              </w:rPr>
+              <w:t xml:space="preserve"> &gt; </w:t>
+            </w:r>
+            <w:proofErr w:type="spellStart"/>
+            <w:r>
+              <w:rPr>
+                <w:rFonts w:ascii="Times" w:eastAsia="Times New Roman" w:hAnsi="Times" w:cs="Calibri"/>
+                <w:color w:val="000000"/>
+                <w:sz w:val="15"/>
+                <w:szCs w:val="15"/>
+              </w:rPr>
+              <w:t>TeB</w:t>
+            </w:r>
+            <w:proofErr w:type="spellEnd"/>
+            <w:r>
+              <w:rPr>
+                <w:rFonts w:ascii="Times" w:eastAsia="Times New Roman" w:hAnsi="Times" w:cs="Calibri"/>
+                <w:color w:val="000000"/>
+                <w:sz w:val="15"/>
+                <w:szCs w:val="15"/>
+              </w:rPr>
+              <w:t xml:space="preserve"> &gt; </w:t>
+            </w:r>
+            <w:proofErr w:type="spellStart"/>
+            <w:r>
+              <w:rPr>
+                <w:rFonts w:ascii="Times" w:eastAsia="Times New Roman" w:hAnsi="Times" w:cs="Calibri"/>
+                <w:color w:val="000000"/>
+                <w:sz w:val="15"/>
+                <w:szCs w:val="15"/>
+              </w:rPr>
+              <w:t>TeN</w:t>
+            </w:r>
+            <w:proofErr w:type="spellEnd"/>
+            <w:r>
+              <w:rPr>
+                <w:rFonts w:ascii="Times" w:eastAsia="Times New Roman" w:hAnsi="Times" w:cs="Calibri"/>
+                <w:color w:val="000000"/>
+                <w:sz w:val="15"/>
+                <w:szCs w:val="15"/>
+              </w:rPr>
+              <w:t xml:space="preserve"> </w:t>
             </w:r>
             <w:r>
               <w:rPr>
@@ -6279,6 +6948,7 @@
               </w:rPr>
               <w:t>≥</w:t>
             </w:r>
+            <w:proofErr w:type="spellStart"/>
             <w:r>
               <w:rPr>
                 <w:rFonts w:ascii="Times" w:eastAsia="Times New Roman" w:hAnsi="Times" w:cs="Calibri"/>
@@ -6288,6 +6958,7 @@
               </w:rPr>
               <w:t>BoN</w:t>
             </w:r>
+            <w:proofErr w:type="spellEnd"/>
           </w:p>
         </w:tc>
         <w:tc>
@@ -6312,14 +6983,25 @@
                 <w:szCs w:val="15"/>
               </w:rPr>
             </w:pPr>
-            <w:r>
-              <w:rPr>
-                <w:rFonts w:ascii="Times" w:eastAsia="Times New Roman" w:hAnsi="Times" w:cs="Calibri"/>
-                <w:color w:val="000000"/>
-                <w:sz w:val="15"/>
-                <w:szCs w:val="15"/>
-              </w:rPr>
-              <w:t>n.s.</w:t>
+            <w:proofErr w:type="spellStart"/>
+            <w:r>
+              <w:rPr>
+                <w:rFonts w:ascii="Times" w:eastAsia="Times New Roman" w:hAnsi="Times" w:cs="Calibri"/>
+                <w:color w:val="000000"/>
+                <w:sz w:val="15"/>
+                <w:szCs w:val="15"/>
+              </w:rPr>
+              <w:t>n.s</w:t>
+            </w:r>
+            <w:proofErr w:type="spellEnd"/>
+            <w:r>
+              <w:rPr>
+                <w:rFonts w:ascii="Times" w:eastAsia="Times New Roman" w:hAnsi="Times" w:cs="Calibri"/>
+                <w:color w:val="000000"/>
+                <w:sz w:val="15"/>
+                <w:szCs w:val="15"/>
+              </w:rPr>
+              <w:t>.</w:t>
             </w:r>
           </w:p>
         </w:tc>
@@ -6352,6 +7034,7 @@
                 <w:szCs w:val="15"/>
               </w:rPr>
             </w:pPr>
+            <w:proofErr w:type="spellStart"/>
             <w:r>
               <w:rPr>
                 <w:rFonts w:ascii="Times" w:eastAsia="Times New Roman" w:hAnsi="Times" w:cs="Calibri"/>
@@ -6373,7 +7056,20 @@
                 <w:szCs w:val="15"/>
                 <w:vertAlign w:val="subscript"/>
               </w:rPr>
-              <w:t>het-soil</w:t>
+              <w:t>het</w:t>
+            </w:r>
+            <w:proofErr w:type="spellEnd"/>
+            <w:r>
+              <w:rPr>
+                <w:rFonts w:ascii="Times" w:eastAsia="Times New Roman" w:hAnsi="Times" w:cs="Calibri"/>
+                <w:i/>
+                <w:iCs/>
+                <w:color w:val="000000"/>
+                <w:sz w:val="15"/>
+                <w:szCs w:val="15"/>
+                <w:vertAlign w:val="subscript"/>
+              </w:rPr>
+              <w:t>-soil</w:t>
             </w:r>
           </w:p>
         </w:tc>
@@ -6531,14 +7227,45 @@
                 <w:szCs w:val="15"/>
               </w:rPr>
             </w:pPr>
-            <w:r>
-              <w:rPr>
-                <w:rFonts w:ascii="Times" w:eastAsia="Times New Roman" w:hAnsi="Times" w:cs="Calibri"/>
-                <w:color w:val="000000"/>
-                <w:sz w:val="15"/>
-                <w:szCs w:val="15"/>
-              </w:rPr>
-              <w:t xml:space="preserve">TrB &gt; TeB </w:t>
+            <w:proofErr w:type="spellStart"/>
+            <w:r>
+              <w:rPr>
+                <w:rFonts w:ascii="Times" w:eastAsia="Times New Roman" w:hAnsi="Times" w:cs="Calibri"/>
+                <w:color w:val="000000"/>
+                <w:sz w:val="15"/>
+                <w:szCs w:val="15"/>
+              </w:rPr>
+              <w:t>TrB</w:t>
+            </w:r>
+            <w:proofErr w:type="spellEnd"/>
+            <w:r>
+              <w:rPr>
+                <w:rFonts w:ascii="Times" w:eastAsia="Times New Roman" w:hAnsi="Times" w:cs="Calibri"/>
+                <w:color w:val="000000"/>
+                <w:sz w:val="15"/>
+                <w:szCs w:val="15"/>
+              </w:rPr>
+              <w:t xml:space="preserve"> &gt; </w:t>
+            </w:r>
+            <w:proofErr w:type="spellStart"/>
+            <w:r>
+              <w:rPr>
+                <w:rFonts w:ascii="Times" w:eastAsia="Times New Roman" w:hAnsi="Times" w:cs="Calibri"/>
+                <w:color w:val="000000"/>
+                <w:sz w:val="15"/>
+                <w:szCs w:val="15"/>
+              </w:rPr>
+              <w:t>TeB</w:t>
+            </w:r>
+            <w:proofErr w:type="spellEnd"/>
+            <w:r>
+              <w:rPr>
+                <w:rFonts w:ascii="Times" w:eastAsia="Times New Roman" w:hAnsi="Times" w:cs="Calibri"/>
+                <w:color w:val="000000"/>
+                <w:sz w:val="15"/>
+                <w:szCs w:val="15"/>
+              </w:rPr>
+              <w:t xml:space="preserve"> </w:t>
             </w:r>
             <w:r>
               <w:rPr>
@@ -6549,6 +7276,7 @@
               </w:rPr>
               <w:t>≥</w:t>
             </w:r>
+            <w:proofErr w:type="spellStart"/>
             <w:r>
               <w:rPr>
                 <w:rFonts w:ascii="Times" w:eastAsia="Times New Roman" w:hAnsi="Times" w:cs="Calibri"/>
@@ -6558,6 +7286,7 @@
               </w:rPr>
               <w:t>TeN</w:t>
             </w:r>
+            <w:proofErr w:type="spellEnd"/>
           </w:p>
         </w:tc>
         <w:tc>
@@ -6582,14 +7311,25 @@
                 <w:szCs w:val="15"/>
               </w:rPr>
             </w:pPr>
-            <w:r>
-              <w:rPr>
-                <w:rFonts w:ascii="Times" w:eastAsia="Times New Roman" w:hAnsi="Times" w:cs="Calibri"/>
-                <w:color w:val="000000"/>
-                <w:sz w:val="15"/>
-                <w:szCs w:val="15"/>
-              </w:rPr>
-              <w:t>n.s.</w:t>
+            <w:proofErr w:type="spellStart"/>
+            <w:r>
+              <w:rPr>
+                <w:rFonts w:ascii="Times" w:eastAsia="Times New Roman" w:hAnsi="Times" w:cs="Calibri"/>
+                <w:color w:val="000000"/>
+                <w:sz w:val="15"/>
+                <w:szCs w:val="15"/>
+              </w:rPr>
+              <w:t>n.s</w:t>
+            </w:r>
+            <w:proofErr w:type="spellEnd"/>
+            <w:r>
+              <w:rPr>
+                <w:rFonts w:ascii="Times" w:eastAsia="Times New Roman" w:hAnsi="Times" w:cs="Calibri"/>
+                <w:color w:val="000000"/>
+                <w:sz w:val="15"/>
+                <w:szCs w:val="15"/>
+              </w:rPr>
+              <w:t>.</w:t>
             </w:r>
           </w:p>
         </w:tc>
@@ -6622,6 +7362,7 @@
                 <w:szCs w:val="15"/>
               </w:rPr>
             </w:pPr>
+            <w:proofErr w:type="spellStart"/>
             <w:r>
               <w:rPr>
                 <w:rFonts w:ascii="Times" w:eastAsia="Times New Roman" w:hAnsi="Times" w:cs="Calibri"/>
@@ -6643,7 +7384,20 @@
                 <w:szCs w:val="15"/>
                 <w:vertAlign w:val="subscript"/>
               </w:rPr>
-              <w:t>het-ag</w:t>
+              <w:t>het</w:t>
+            </w:r>
+            <w:proofErr w:type="spellEnd"/>
+            <w:r>
+              <w:rPr>
+                <w:rFonts w:ascii="Times" w:eastAsia="Times New Roman" w:hAnsi="Times" w:cs="Calibri"/>
+                <w:i/>
+                <w:iCs/>
+                <w:color w:val="000000"/>
+                <w:sz w:val="15"/>
+                <w:szCs w:val="15"/>
+                <w:vertAlign w:val="subscript"/>
+              </w:rPr>
+              <w:t>-ag</w:t>
             </w:r>
           </w:p>
         </w:tc>
@@ -6874,6 +7628,7 @@
                 <w:szCs w:val="15"/>
               </w:rPr>
             </w:pPr>
+            <w:proofErr w:type="spellStart"/>
             <w:r>
               <w:rPr>
                 <w:rFonts w:ascii="Times" w:eastAsia="Times New Roman" w:hAnsi="Times" w:cs="Calibri"/>
@@ -6897,6 +7652,7 @@
               </w:rPr>
               <w:t>het</w:t>
             </w:r>
+            <w:proofErr w:type="spellEnd"/>
           </w:p>
         </w:tc>
         <w:tc>
@@ -6930,6 +7686,7 @@
               </w:rPr>
               <w:t>heterotrophic respiration (</w:t>
             </w:r>
+            <w:proofErr w:type="spellStart"/>
             <w:r>
               <w:rPr>
                 <w:rFonts w:ascii="Times" w:eastAsia="Times New Roman" w:hAnsi="Times" w:cs="Calibri"/>
@@ -6951,16 +7708,29 @@
                 <w:szCs w:val="15"/>
                 <w:vertAlign w:val="subscript"/>
               </w:rPr>
-              <w:t>het-ag</w:t>
-            </w:r>
-            <w:r>
-              <w:rPr>
-                <w:rFonts w:ascii="Times" w:eastAsia="Times New Roman" w:hAnsi="Times" w:cs="Calibri"/>
+              <w:t>het</w:t>
+            </w:r>
+            <w:proofErr w:type="spellEnd"/>
+            <w:r>
+              <w:rPr>
+                <w:rFonts w:ascii="Times" w:eastAsia="Times New Roman" w:hAnsi="Times" w:cs="Calibri"/>
+                <w:i/>
+                <w:iCs/>
                 <w:color w:val="000000"/>
                 <w:sz w:val="15"/>
                 <w:szCs w:val="15"/>
                 <w:vertAlign w:val="subscript"/>
               </w:rPr>
+              <w:t>-ag</w:t>
+            </w:r>
+            <w:r>
+              <w:rPr>
+                <w:rFonts w:ascii="Times" w:eastAsia="Times New Roman" w:hAnsi="Times" w:cs="Calibri"/>
+                <w:color w:val="000000"/>
+                <w:sz w:val="15"/>
+                <w:szCs w:val="15"/>
+                <w:vertAlign w:val="subscript"/>
+              </w:rPr>
               <w:t xml:space="preserve"> </w:t>
             </w:r>
             <w:r>
@@ -6972,6 +7742,7 @@
               </w:rPr>
               <w:t>+</w:t>
             </w:r>
+            <w:proofErr w:type="spellStart"/>
             <w:r>
               <w:rPr>
                 <w:rFonts w:ascii="Times" w:eastAsia="Times New Roman" w:hAnsi="Times" w:cs="Calibri"/>
@@ -6993,7 +7764,20 @@
                 <w:szCs w:val="15"/>
                 <w:vertAlign w:val="subscript"/>
               </w:rPr>
-              <w:t>het-soil</w:t>
+              <w:t>het</w:t>
+            </w:r>
+            <w:proofErr w:type="spellEnd"/>
+            <w:r>
+              <w:rPr>
+                <w:rFonts w:ascii="Times" w:eastAsia="Times New Roman" w:hAnsi="Times" w:cs="Calibri"/>
+                <w:i/>
+                <w:iCs/>
+                <w:color w:val="000000"/>
+                <w:sz w:val="15"/>
+                <w:szCs w:val="15"/>
+                <w:vertAlign w:val="subscript"/>
+              </w:rPr>
+              <w:t>-soil</w:t>
             </w:r>
             <w:r>
               <w:rPr>
@@ -7379,6 +8163,7 @@
                 <w:szCs w:val="15"/>
               </w:rPr>
             </w:pPr>
+            <w:proofErr w:type="spellStart"/>
             <w:r>
               <w:rPr>
                 <w:rFonts w:ascii="Times" w:eastAsia="Times New Roman" w:hAnsi="Times" w:cs="Calibri"/>
@@ -7402,6 +8187,7 @@
               </w:rPr>
               <w:t>tot</w:t>
             </w:r>
+            <w:proofErr w:type="spellEnd"/>
           </w:p>
         </w:tc>
         <w:tc>
@@ -7488,6 +8274,7 @@
               </w:rPr>
               <w:t xml:space="preserve"> </w:t>
             </w:r>
+            <w:proofErr w:type="spellStart"/>
             <w:r>
               <w:rPr>
                 <w:rFonts w:ascii="Times" w:eastAsia="Times New Roman" w:hAnsi="Times" w:cs="Calibri"/>
@@ -7511,6 +8298,7 @@
               </w:rPr>
               <w:t>root</w:t>
             </w:r>
+            <w:proofErr w:type="spellEnd"/>
             <w:r>
               <w:rPr>
                 <w:rFonts w:ascii="Times" w:eastAsia="Times New Roman" w:hAnsi="Times" w:cs="Calibri"/>
@@ -7643,14 +8431,25 @@
                 <w:szCs w:val="15"/>
               </w:rPr>
             </w:pPr>
-            <w:r>
-              <w:rPr>
-                <w:rFonts w:ascii="Times" w:eastAsia="Times New Roman" w:hAnsi="Times" w:cs="Calibri"/>
-                <w:color w:val="000000"/>
-                <w:sz w:val="15"/>
-                <w:szCs w:val="15"/>
-              </w:rPr>
-              <w:t xml:space="preserve">TrB </w:t>
+            <w:proofErr w:type="spellStart"/>
+            <w:r>
+              <w:rPr>
+                <w:rFonts w:ascii="Times" w:eastAsia="Times New Roman" w:hAnsi="Times" w:cs="Calibri"/>
+                <w:color w:val="000000"/>
+                <w:sz w:val="15"/>
+                <w:szCs w:val="15"/>
+              </w:rPr>
+              <w:t>TrB</w:t>
+            </w:r>
+            <w:proofErr w:type="spellEnd"/>
+            <w:r>
+              <w:rPr>
+                <w:rFonts w:ascii="Times" w:eastAsia="Times New Roman" w:hAnsi="Times" w:cs="Calibri"/>
+                <w:color w:val="000000"/>
+                <w:sz w:val="15"/>
+                <w:szCs w:val="15"/>
+              </w:rPr>
+              <w:t xml:space="preserve"> </w:t>
             </w:r>
             <w:r>
               <w:rPr>
@@ -7661,15 +8460,37 @@
               </w:rPr>
               <w:t>≥</w:t>
             </w:r>
-            <w:r>
-              <w:rPr>
-                <w:rFonts w:ascii="Times" w:eastAsia="Times New Roman" w:hAnsi="Times" w:cs="Calibri"/>
-                <w:color w:val="000000"/>
-                <w:sz w:val="15"/>
-                <w:szCs w:val="15"/>
-              </w:rPr>
-              <w:t>TeB &gt; BoN</w:t>
-            </w:r>
+            <w:proofErr w:type="spellStart"/>
+            <w:r>
+              <w:rPr>
+                <w:rFonts w:ascii="Times" w:eastAsia="Times New Roman" w:hAnsi="Times" w:cs="Calibri"/>
+                <w:color w:val="000000"/>
+                <w:sz w:val="15"/>
+                <w:szCs w:val="15"/>
+              </w:rPr>
+              <w:t>TeB</w:t>
+            </w:r>
+            <w:proofErr w:type="spellEnd"/>
+            <w:r>
+              <w:rPr>
+                <w:rFonts w:ascii="Times" w:eastAsia="Times New Roman" w:hAnsi="Times" w:cs="Calibri"/>
+                <w:color w:val="000000"/>
+                <w:sz w:val="15"/>
+                <w:szCs w:val="15"/>
+              </w:rPr>
+              <w:t xml:space="preserve"> &gt; </w:t>
+            </w:r>
+            <w:proofErr w:type="spellStart"/>
+            <w:r>
+              <w:rPr>
+                <w:rFonts w:ascii="Times" w:eastAsia="Times New Roman" w:hAnsi="Times" w:cs="Calibri"/>
+                <w:color w:val="000000"/>
+                <w:sz w:val="15"/>
+                <w:szCs w:val="15"/>
+              </w:rPr>
+              <w:t>BoN</w:t>
+            </w:r>
+            <w:proofErr w:type="spellEnd"/>
           </w:p>
         </w:tc>
         <w:tc>
@@ -7701,8 +8522,19 @@
                 <w:sz w:val="15"/>
                 <w:szCs w:val="15"/>
               </w:rPr>
-              <w:t>+; xB</w:t>
-            </w:r>
+              <w:t xml:space="preserve">+; </w:t>
+            </w:r>
+            <w:proofErr w:type="spellStart"/>
+            <w:r>
+              <w:rPr>
+                <w:rFonts w:ascii="Times" w:eastAsia="Times New Roman" w:hAnsi="Times" w:cs="Calibri"/>
+                <w:color w:val="000000"/>
+                <w:sz w:val="15"/>
+                <w:szCs w:val="15"/>
+              </w:rPr>
+              <w:t>xB</w:t>
+            </w:r>
+            <w:proofErr w:type="spellEnd"/>
           </w:p>
         </w:tc>
       </w:tr>
@@ -7865,6 +8697,7 @@
               </w:rPr>
               <w:t xml:space="preserve"> </w:t>
             </w:r>
+            <w:proofErr w:type="spellStart"/>
             <w:r>
               <w:rPr>
                 <w:rFonts w:ascii="Times" w:eastAsia="Times New Roman" w:hAnsi="Times" w:cs="Calibri"/>
@@ -7888,6 +8721,7 @@
               </w:rPr>
               <w:t>foliage</w:t>
             </w:r>
+            <w:proofErr w:type="spellEnd"/>
             <w:r>
               <w:rPr>
                 <w:rFonts w:ascii="Times" w:eastAsia="Times New Roman" w:hAnsi="Times" w:cs="Calibri"/>
@@ -8020,14 +8854,25 @@
                 <w:szCs w:val="15"/>
               </w:rPr>
             </w:pPr>
-            <w:r>
-              <w:rPr>
-                <w:rFonts w:ascii="Times" w:eastAsia="Times New Roman" w:hAnsi="Times" w:cs="Calibri"/>
-                <w:color w:val="000000"/>
-                <w:sz w:val="15"/>
-                <w:szCs w:val="15"/>
-              </w:rPr>
-              <w:t xml:space="preserve">TrB </w:t>
+            <w:proofErr w:type="spellStart"/>
+            <w:r>
+              <w:rPr>
+                <w:rFonts w:ascii="Times" w:eastAsia="Times New Roman" w:hAnsi="Times" w:cs="Calibri"/>
+                <w:color w:val="000000"/>
+                <w:sz w:val="15"/>
+                <w:szCs w:val="15"/>
+              </w:rPr>
+              <w:t>TrB</w:t>
+            </w:r>
+            <w:proofErr w:type="spellEnd"/>
+            <w:r>
+              <w:rPr>
+                <w:rFonts w:ascii="Times" w:eastAsia="Times New Roman" w:hAnsi="Times" w:cs="Calibri"/>
+                <w:color w:val="000000"/>
+                <w:sz w:val="15"/>
+                <w:szCs w:val="15"/>
+              </w:rPr>
+              <w:t xml:space="preserve"> </w:t>
             </w:r>
             <w:r>
               <w:rPr>
@@ -8038,14 +8883,25 @@
               </w:rPr>
               <w:t>≥</w:t>
             </w:r>
-            <w:r>
-              <w:rPr>
-                <w:rFonts w:ascii="Times" w:eastAsia="Times New Roman" w:hAnsi="Times" w:cs="Calibri"/>
-                <w:color w:val="000000"/>
-                <w:sz w:val="15"/>
-                <w:szCs w:val="15"/>
-              </w:rPr>
-              <w:t xml:space="preserve">TeN </w:t>
+            <w:proofErr w:type="spellStart"/>
+            <w:r>
+              <w:rPr>
+                <w:rFonts w:ascii="Times" w:eastAsia="Times New Roman" w:hAnsi="Times" w:cs="Calibri"/>
+                <w:color w:val="000000"/>
+                <w:sz w:val="15"/>
+                <w:szCs w:val="15"/>
+              </w:rPr>
+              <w:t>TeN</w:t>
+            </w:r>
+            <w:proofErr w:type="spellEnd"/>
+            <w:r>
+              <w:rPr>
+                <w:rFonts w:ascii="Times" w:eastAsia="Times New Roman" w:hAnsi="Times" w:cs="Calibri"/>
+                <w:color w:val="000000"/>
+                <w:sz w:val="15"/>
+                <w:szCs w:val="15"/>
+              </w:rPr>
+              <w:t xml:space="preserve"> </w:t>
             </w:r>
             <w:r>
               <w:rPr>
@@ -8056,15 +8912,37 @@
               </w:rPr>
               <w:t>≥</w:t>
             </w:r>
-            <w:r>
-              <w:rPr>
-                <w:rFonts w:ascii="Times" w:eastAsia="Times New Roman" w:hAnsi="Times" w:cs="Calibri"/>
-                <w:color w:val="000000"/>
-                <w:sz w:val="15"/>
-                <w:szCs w:val="15"/>
-              </w:rPr>
-              <w:t>TeB &gt; BoN</w:t>
-            </w:r>
+            <w:proofErr w:type="spellStart"/>
+            <w:r>
+              <w:rPr>
+                <w:rFonts w:ascii="Times" w:eastAsia="Times New Roman" w:hAnsi="Times" w:cs="Calibri"/>
+                <w:color w:val="000000"/>
+                <w:sz w:val="15"/>
+                <w:szCs w:val="15"/>
+              </w:rPr>
+              <w:t>TeB</w:t>
+            </w:r>
+            <w:proofErr w:type="spellEnd"/>
+            <w:r>
+              <w:rPr>
+                <w:rFonts w:ascii="Times" w:eastAsia="Times New Roman" w:hAnsi="Times" w:cs="Calibri"/>
+                <w:color w:val="000000"/>
+                <w:sz w:val="15"/>
+                <w:szCs w:val="15"/>
+              </w:rPr>
+              <w:t xml:space="preserve"> &gt; </w:t>
+            </w:r>
+            <w:proofErr w:type="spellStart"/>
+            <w:r>
+              <w:rPr>
+                <w:rFonts w:ascii="Times" w:eastAsia="Times New Roman" w:hAnsi="Times" w:cs="Calibri"/>
+                <w:color w:val="000000"/>
+                <w:sz w:val="15"/>
+                <w:szCs w:val="15"/>
+              </w:rPr>
+              <w:t>BoN</w:t>
+            </w:r>
+            <w:proofErr w:type="spellEnd"/>
           </w:p>
         </w:tc>
         <w:tc>
@@ -8096,8 +8974,19 @@
                 <w:sz w:val="15"/>
                 <w:szCs w:val="15"/>
               </w:rPr>
-              <w:t>+; xB</w:t>
-            </w:r>
+              <w:t xml:space="preserve">+; </w:t>
+            </w:r>
+            <w:proofErr w:type="spellStart"/>
+            <w:r>
+              <w:rPr>
+                <w:rFonts w:ascii="Times" w:eastAsia="Times New Roman" w:hAnsi="Times" w:cs="Calibri"/>
+                <w:color w:val="000000"/>
+                <w:sz w:val="15"/>
+                <w:szCs w:val="15"/>
+              </w:rPr>
+              <w:t>xB</w:t>
+            </w:r>
+            <w:proofErr w:type="spellEnd"/>
           </w:p>
         </w:tc>
       </w:tr>
@@ -8308,14 +9197,45 @@
                 <w:szCs w:val="15"/>
               </w:rPr>
             </w:pPr>
-            <w:r>
-              <w:rPr>
-                <w:rFonts w:ascii="Times" w:eastAsia="Times New Roman" w:hAnsi="Times" w:cs="Calibri"/>
-                <w:color w:val="000000"/>
-                <w:sz w:val="15"/>
-                <w:szCs w:val="15"/>
-              </w:rPr>
-              <w:t xml:space="preserve">TeN &gt; TrB </w:t>
+            <w:proofErr w:type="spellStart"/>
+            <w:r>
+              <w:rPr>
+                <w:rFonts w:ascii="Times" w:eastAsia="Times New Roman" w:hAnsi="Times" w:cs="Calibri"/>
+                <w:color w:val="000000"/>
+                <w:sz w:val="15"/>
+                <w:szCs w:val="15"/>
+              </w:rPr>
+              <w:t>TeN</w:t>
+            </w:r>
+            <w:proofErr w:type="spellEnd"/>
+            <w:r>
+              <w:rPr>
+                <w:rFonts w:ascii="Times" w:eastAsia="Times New Roman" w:hAnsi="Times" w:cs="Calibri"/>
+                <w:color w:val="000000"/>
+                <w:sz w:val="15"/>
+                <w:szCs w:val="15"/>
+              </w:rPr>
+              <w:t xml:space="preserve"> &gt; </w:t>
+            </w:r>
+            <w:proofErr w:type="spellStart"/>
+            <w:r>
+              <w:rPr>
+                <w:rFonts w:ascii="Times" w:eastAsia="Times New Roman" w:hAnsi="Times" w:cs="Calibri"/>
+                <w:color w:val="000000"/>
+                <w:sz w:val="15"/>
+                <w:szCs w:val="15"/>
+              </w:rPr>
+              <w:t>TrB</w:t>
+            </w:r>
+            <w:proofErr w:type="spellEnd"/>
+            <w:r>
+              <w:rPr>
+                <w:rFonts w:ascii="Times" w:eastAsia="Times New Roman" w:hAnsi="Times" w:cs="Calibri"/>
+                <w:color w:val="000000"/>
+                <w:sz w:val="15"/>
+                <w:szCs w:val="15"/>
+              </w:rPr>
+              <w:t xml:space="preserve"> </w:t>
             </w:r>
             <w:r>
               <w:rPr>
@@ -8326,6 +9246,7 @@
               </w:rPr>
               <w:t>≥</w:t>
             </w:r>
+            <w:proofErr w:type="spellStart"/>
             <w:r>
               <w:rPr>
                 <w:rFonts w:ascii="Times" w:eastAsia="Times New Roman" w:hAnsi="Times" w:cs="Calibri"/>
@@ -8335,6 +9256,7 @@
               </w:rPr>
               <w:t>BoN</w:t>
             </w:r>
+            <w:proofErr w:type="spellEnd"/>
           </w:p>
         </w:tc>
         <w:tc>
@@ -8366,8 +9288,19 @@
                 <w:sz w:val="15"/>
                 <w:szCs w:val="15"/>
               </w:rPr>
-              <w:t>+; xB</w:t>
-            </w:r>
+              <w:t xml:space="preserve">+; </w:t>
+            </w:r>
+            <w:proofErr w:type="spellStart"/>
+            <w:r>
+              <w:rPr>
+                <w:rFonts w:ascii="Times" w:eastAsia="Times New Roman" w:hAnsi="Times" w:cs="Calibri"/>
+                <w:color w:val="000000"/>
+                <w:sz w:val="15"/>
+                <w:szCs w:val="15"/>
+              </w:rPr>
+              <w:t>xB</w:t>
+            </w:r>
+            <w:proofErr w:type="spellEnd"/>
           </w:p>
         </w:tc>
       </w:tr>
@@ -8399,6 +9332,7 @@
                 <w:szCs w:val="15"/>
               </w:rPr>
             </w:pPr>
+            <w:proofErr w:type="spellStart"/>
             <w:r>
               <w:rPr>
                 <w:rFonts w:ascii="Times" w:eastAsia="Times New Roman" w:hAnsi="Times" w:cs="Calibri"/>
@@ -8422,6 +9356,7 @@
               </w:rPr>
               <w:t>foliage</w:t>
             </w:r>
+            <w:proofErr w:type="spellEnd"/>
           </w:p>
         </w:tc>
         <w:tc>
@@ -8578,14 +9513,45 @@
                 <w:szCs w:val="15"/>
               </w:rPr>
             </w:pPr>
-            <w:r>
-              <w:rPr>
-                <w:rFonts w:ascii="Times" w:eastAsia="Times New Roman" w:hAnsi="Times" w:cs="Calibri"/>
-                <w:color w:val="000000"/>
-                <w:sz w:val="15"/>
-                <w:szCs w:val="15"/>
-              </w:rPr>
-              <w:t xml:space="preserve">TeN &gt; TrB </w:t>
+            <w:proofErr w:type="spellStart"/>
+            <w:r>
+              <w:rPr>
+                <w:rFonts w:ascii="Times" w:eastAsia="Times New Roman" w:hAnsi="Times" w:cs="Calibri"/>
+                <w:color w:val="000000"/>
+                <w:sz w:val="15"/>
+                <w:szCs w:val="15"/>
+              </w:rPr>
+              <w:t>TeN</w:t>
+            </w:r>
+            <w:proofErr w:type="spellEnd"/>
+            <w:r>
+              <w:rPr>
+                <w:rFonts w:ascii="Times" w:eastAsia="Times New Roman" w:hAnsi="Times" w:cs="Calibri"/>
+                <w:color w:val="000000"/>
+                <w:sz w:val="15"/>
+                <w:szCs w:val="15"/>
+              </w:rPr>
+              <w:t xml:space="preserve"> &gt; </w:t>
+            </w:r>
+            <w:proofErr w:type="spellStart"/>
+            <w:r>
+              <w:rPr>
+                <w:rFonts w:ascii="Times" w:eastAsia="Times New Roman" w:hAnsi="Times" w:cs="Calibri"/>
+                <w:color w:val="000000"/>
+                <w:sz w:val="15"/>
+                <w:szCs w:val="15"/>
+              </w:rPr>
+              <w:t>TrB</w:t>
+            </w:r>
+            <w:proofErr w:type="spellEnd"/>
+            <w:r>
+              <w:rPr>
+                <w:rFonts w:ascii="Times" w:eastAsia="Times New Roman" w:hAnsi="Times" w:cs="Calibri"/>
+                <w:color w:val="000000"/>
+                <w:sz w:val="15"/>
+                <w:szCs w:val="15"/>
+              </w:rPr>
+              <w:t xml:space="preserve"> </w:t>
             </w:r>
             <w:r>
               <w:rPr>
@@ -8596,14 +9562,25 @@
               </w:rPr>
               <w:t>≥</w:t>
             </w:r>
-            <w:r>
-              <w:rPr>
-                <w:rFonts w:ascii="Times" w:eastAsia="Times New Roman" w:hAnsi="Times" w:cs="Calibri"/>
-                <w:color w:val="000000"/>
-                <w:sz w:val="15"/>
-                <w:szCs w:val="15"/>
-              </w:rPr>
-              <w:t xml:space="preserve">BoN </w:t>
+            <w:proofErr w:type="spellStart"/>
+            <w:r>
+              <w:rPr>
+                <w:rFonts w:ascii="Times" w:eastAsia="Times New Roman" w:hAnsi="Times" w:cs="Calibri"/>
+                <w:color w:val="000000"/>
+                <w:sz w:val="15"/>
+                <w:szCs w:val="15"/>
+              </w:rPr>
+              <w:t>BoN</w:t>
+            </w:r>
+            <w:proofErr w:type="spellEnd"/>
+            <w:r>
+              <w:rPr>
+                <w:rFonts w:ascii="Times" w:eastAsia="Times New Roman" w:hAnsi="Times" w:cs="Calibri"/>
+                <w:color w:val="000000"/>
+                <w:sz w:val="15"/>
+                <w:szCs w:val="15"/>
+              </w:rPr>
+              <w:t xml:space="preserve"> </w:t>
             </w:r>
             <w:r>
               <w:rPr>
@@ -8614,6 +9591,7 @@
               </w:rPr>
               <w:t>≥</w:t>
             </w:r>
+            <w:proofErr w:type="spellStart"/>
             <w:r>
               <w:rPr>
                 <w:rFonts w:ascii="Times" w:eastAsia="Times New Roman" w:hAnsi="Times" w:cs="Calibri"/>
@@ -8623,6 +9601,7 @@
               </w:rPr>
               <w:t>TeB</w:t>
             </w:r>
+            <w:proofErr w:type="spellEnd"/>
           </w:p>
         </w:tc>
         <w:tc>
@@ -8654,8 +9633,19 @@
                 <w:sz w:val="15"/>
                 <w:szCs w:val="15"/>
               </w:rPr>
-              <w:t>+; xB</w:t>
-            </w:r>
+              <w:t xml:space="preserve">+; </w:t>
+            </w:r>
+            <w:proofErr w:type="spellStart"/>
+            <w:r>
+              <w:rPr>
+                <w:rFonts w:ascii="Times" w:eastAsia="Times New Roman" w:hAnsi="Times" w:cs="Calibri"/>
+                <w:color w:val="000000"/>
+                <w:sz w:val="15"/>
+                <w:szCs w:val="15"/>
+              </w:rPr>
+              <w:t>xB</w:t>
+            </w:r>
+            <w:proofErr w:type="spellEnd"/>
           </w:p>
         </w:tc>
       </w:tr>
@@ -8687,6 +9677,7 @@
                 <w:szCs w:val="15"/>
               </w:rPr>
             </w:pPr>
+            <w:proofErr w:type="spellStart"/>
             <w:r>
               <w:rPr>
                 <w:rFonts w:ascii="Times" w:eastAsia="Times New Roman" w:hAnsi="Times" w:cs="Calibri"/>
@@ -8710,6 +9701,7 @@
               </w:rPr>
               <w:t>root</w:t>
             </w:r>
+            <w:proofErr w:type="spellEnd"/>
           </w:p>
         </w:tc>
         <w:tc>
@@ -8743,6 +9735,7 @@
               </w:rPr>
               <w:t>total root biomass (</w:t>
             </w:r>
+            <w:proofErr w:type="spellStart"/>
             <w:r>
               <w:rPr>
                 <w:rFonts w:ascii="Times" w:eastAsia="Times New Roman" w:hAnsi="Times" w:cs="Calibri"/>
@@ -8789,6 +9782,7 @@
               </w:rPr>
               <w:t>root-fine</w:t>
             </w:r>
+            <w:proofErr w:type="spellEnd"/>
             <w:r>
               <w:rPr>
                 <w:rFonts w:ascii="Times" w:eastAsia="Times New Roman" w:hAnsi="Times" w:cs="Calibri"/>
@@ -8921,14 +9915,25 @@
                 <w:szCs w:val="15"/>
               </w:rPr>
             </w:pPr>
-            <w:r>
-              <w:rPr>
-                <w:rFonts w:ascii="Times" w:eastAsia="Times New Roman" w:hAnsi="Times" w:cs="Calibri"/>
-                <w:color w:val="000000"/>
-                <w:sz w:val="15"/>
-                <w:szCs w:val="15"/>
-              </w:rPr>
-              <w:t>n.s.</w:t>
+            <w:proofErr w:type="spellStart"/>
+            <w:r>
+              <w:rPr>
+                <w:rFonts w:ascii="Times" w:eastAsia="Times New Roman" w:hAnsi="Times" w:cs="Calibri"/>
+                <w:color w:val="000000"/>
+                <w:sz w:val="15"/>
+                <w:szCs w:val="15"/>
+              </w:rPr>
+              <w:t>n.s</w:t>
+            </w:r>
+            <w:proofErr w:type="spellEnd"/>
+            <w:r>
+              <w:rPr>
+                <w:rFonts w:ascii="Times" w:eastAsia="Times New Roman" w:hAnsi="Times" w:cs="Calibri"/>
+                <w:color w:val="000000"/>
+                <w:sz w:val="15"/>
+                <w:szCs w:val="15"/>
+              </w:rPr>
+              <w:t>.</w:t>
             </w:r>
           </w:p>
         </w:tc>
@@ -8961,8 +9966,19 @@
                 <w:sz w:val="15"/>
                 <w:szCs w:val="15"/>
               </w:rPr>
-              <w:t>+; xB</w:t>
-            </w:r>
+              <w:t xml:space="preserve">+; </w:t>
+            </w:r>
+            <w:proofErr w:type="spellStart"/>
+            <w:r>
+              <w:rPr>
+                <w:rFonts w:ascii="Times" w:eastAsia="Times New Roman" w:hAnsi="Times" w:cs="Calibri"/>
+                <w:color w:val="000000"/>
+                <w:sz w:val="15"/>
+                <w:szCs w:val="15"/>
+              </w:rPr>
+              <w:t>xB</w:t>
+            </w:r>
+            <w:proofErr w:type="spellEnd"/>
           </w:p>
         </w:tc>
       </w:tr>
@@ -8994,6 +10010,7 @@
                 <w:szCs w:val="15"/>
               </w:rPr>
             </w:pPr>
+            <w:proofErr w:type="spellStart"/>
             <w:r>
               <w:rPr>
                 <w:rFonts w:ascii="Times" w:eastAsia="Times New Roman" w:hAnsi="Times" w:cs="Calibri"/>
@@ -9015,7 +10032,20 @@
                 <w:szCs w:val="15"/>
                 <w:vertAlign w:val="subscript"/>
               </w:rPr>
-              <w:t>root-coarse</w:t>
+              <w:t>root</w:t>
+            </w:r>
+            <w:proofErr w:type="spellEnd"/>
+            <w:r>
+              <w:rPr>
+                <w:rFonts w:ascii="Times" w:eastAsia="Times New Roman" w:hAnsi="Times" w:cs="Calibri"/>
+                <w:i/>
+                <w:iCs/>
+                <w:color w:val="000000"/>
+                <w:sz w:val="15"/>
+                <w:szCs w:val="15"/>
+                <w:vertAlign w:val="subscript"/>
+              </w:rPr>
+              <w:t>-coarse</w:t>
             </w:r>
           </w:p>
         </w:tc>
@@ -9173,14 +10203,45 @@
                 <w:szCs w:val="15"/>
               </w:rPr>
             </w:pPr>
-            <w:r>
-              <w:rPr>
-                <w:rFonts w:ascii="Times" w:eastAsia="Times New Roman" w:hAnsi="Times" w:cs="Calibri"/>
-                <w:color w:val="000000"/>
-                <w:sz w:val="15"/>
-                <w:szCs w:val="15"/>
-              </w:rPr>
-              <w:t xml:space="preserve">TeN &gt; TeB </w:t>
+            <w:proofErr w:type="spellStart"/>
+            <w:r>
+              <w:rPr>
+                <w:rFonts w:ascii="Times" w:eastAsia="Times New Roman" w:hAnsi="Times" w:cs="Calibri"/>
+                <w:color w:val="000000"/>
+                <w:sz w:val="15"/>
+                <w:szCs w:val="15"/>
+              </w:rPr>
+              <w:t>TeN</w:t>
+            </w:r>
+            <w:proofErr w:type="spellEnd"/>
+            <w:r>
+              <w:rPr>
+                <w:rFonts w:ascii="Times" w:eastAsia="Times New Roman" w:hAnsi="Times" w:cs="Calibri"/>
+                <w:color w:val="000000"/>
+                <w:sz w:val="15"/>
+                <w:szCs w:val="15"/>
+              </w:rPr>
+              <w:t xml:space="preserve"> &gt; </w:t>
+            </w:r>
+            <w:proofErr w:type="spellStart"/>
+            <w:r>
+              <w:rPr>
+                <w:rFonts w:ascii="Times" w:eastAsia="Times New Roman" w:hAnsi="Times" w:cs="Calibri"/>
+                <w:color w:val="000000"/>
+                <w:sz w:val="15"/>
+                <w:szCs w:val="15"/>
+              </w:rPr>
+              <w:t>TeB</w:t>
+            </w:r>
+            <w:proofErr w:type="spellEnd"/>
+            <w:r>
+              <w:rPr>
+                <w:rFonts w:ascii="Times" w:eastAsia="Times New Roman" w:hAnsi="Times" w:cs="Calibri"/>
+                <w:color w:val="000000"/>
+                <w:sz w:val="15"/>
+                <w:szCs w:val="15"/>
+              </w:rPr>
+              <w:t xml:space="preserve"> </w:t>
             </w:r>
             <w:r>
               <w:rPr>
@@ -9191,6 +10252,7 @@
               </w:rPr>
               <w:t>≥</w:t>
             </w:r>
+            <w:proofErr w:type="spellStart"/>
             <w:r>
               <w:rPr>
                 <w:rFonts w:ascii="Times" w:eastAsia="Times New Roman" w:hAnsi="Times" w:cs="Calibri"/>
@@ -9200,6 +10262,7 @@
               </w:rPr>
               <w:t>BoN</w:t>
             </w:r>
+            <w:proofErr w:type="spellEnd"/>
           </w:p>
         </w:tc>
         <w:tc>
@@ -9231,8 +10294,19 @@
                 <w:sz w:val="15"/>
                 <w:szCs w:val="15"/>
               </w:rPr>
-              <w:t>+; xB</w:t>
-            </w:r>
+              <w:t xml:space="preserve">+; </w:t>
+            </w:r>
+            <w:proofErr w:type="spellStart"/>
+            <w:r>
+              <w:rPr>
+                <w:rFonts w:ascii="Times" w:eastAsia="Times New Roman" w:hAnsi="Times" w:cs="Calibri"/>
+                <w:color w:val="000000"/>
+                <w:sz w:val="15"/>
+                <w:szCs w:val="15"/>
+              </w:rPr>
+              <w:t>xB</w:t>
+            </w:r>
+            <w:proofErr w:type="spellEnd"/>
           </w:p>
         </w:tc>
       </w:tr>
@@ -9264,6 +10338,7 @@
                 <w:szCs w:val="15"/>
               </w:rPr>
             </w:pPr>
+            <w:proofErr w:type="spellStart"/>
             <w:r>
               <w:rPr>
                 <w:rFonts w:ascii="Times" w:eastAsia="Times New Roman" w:hAnsi="Times" w:cs="Calibri"/>
@@ -9285,7 +10360,20 @@
                 <w:szCs w:val="15"/>
                 <w:vertAlign w:val="subscript"/>
               </w:rPr>
-              <w:t>root-fine</w:t>
+              <w:t>root</w:t>
+            </w:r>
+            <w:proofErr w:type="spellEnd"/>
+            <w:r>
+              <w:rPr>
+                <w:rFonts w:ascii="Times" w:eastAsia="Times New Roman" w:hAnsi="Times" w:cs="Calibri"/>
+                <w:i/>
+                <w:iCs/>
+                <w:color w:val="000000"/>
+                <w:sz w:val="15"/>
+                <w:szCs w:val="15"/>
+                <w:vertAlign w:val="subscript"/>
+              </w:rPr>
+              <w:t>-fine</w:t>
             </w:r>
           </w:p>
         </w:tc>
@@ -9443,14 +10531,25 @@
                 <w:szCs w:val="15"/>
               </w:rPr>
             </w:pPr>
-            <w:r>
-              <w:rPr>
-                <w:rFonts w:ascii="Times" w:eastAsia="Times New Roman" w:hAnsi="Times" w:cs="Calibri"/>
-                <w:color w:val="000000"/>
-                <w:sz w:val="15"/>
-                <w:szCs w:val="15"/>
-              </w:rPr>
-              <w:t>n.s.</w:t>
+            <w:proofErr w:type="spellStart"/>
+            <w:r>
+              <w:rPr>
+                <w:rFonts w:ascii="Times" w:eastAsia="Times New Roman" w:hAnsi="Times" w:cs="Calibri"/>
+                <w:color w:val="000000"/>
+                <w:sz w:val="15"/>
+                <w:szCs w:val="15"/>
+              </w:rPr>
+              <w:t>n.s</w:t>
+            </w:r>
+            <w:proofErr w:type="spellEnd"/>
+            <w:r>
+              <w:rPr>
+                <w:rFonts w:ascii="Times" w:eastAsia="Times New Roman" w:hAnsi="Times" w:cs="Calibri"/>
+                <w:color w:val="000000"/>
+                <w:sz w:val="15"/>
+                <w:szCs w:val="15"/>
+              </w:rPr>
+              <w:t>.</w:t>
             </w:r>
           </w:p>
         </w:tc>
@@ -9483,8 +10582,19 @@
                 <w:sz w:val="15"/>
                 <w:szCs w:val="15"/>
               </w:rPr>
-              <w:t>+; xB</w:t>
-            </w:r>
+              <w:t xml:space="preserve">+; </w:t>
+            </w:r>
+            <w:proofErr w:type="spellStart"/>
+            <w:r>
+              <w:rPr>
+                <w:rFonts w:ascii="Times" w:eastAsia="Times New Roman" w:hAnsi="Times" w:cs="Calibri"/>
+                <w:color w:val="000000"/>
+                <w:sz w:val="15"/>
+                <w:szCs w:val="15"/>
+              </w:rPr>
+              <w:t>xB</w:t>
+            </w:r>
+            <w:proofErr w:type="spellEnd"/>
           </w:p>
         </w:tc>
       </w:tr>
@@ -9516,6 +10626,7 @@
                 <w:szCs w:val="15"/>
               </w:rPr>
             </w:pPr>
+            <w:proofErr w:type="spellStart"/>
             <w:r>
               <w:rPr>
                 <w:rFonts w:ascii="Times" w:eastAsia="Times New Roman" w:hAnsi="Times" w:cs="Calibri"/>
@@ -9539,6 +10650,7 @@
               </w:rPr>
               <w:t>tot</w:t>
             </w:r>
+            <w:proofErr w:type="spellEnd"/>
           </w:p>
         </w:tc>
         <w:tc>
@@ -9572,6 +10684,7 @@
               </w:rPr>
               <w:t>deadwood (</w:t>
             </w:r>
+            <w:proofErr w:type="spellStart"/>
             <w:r>
               <w:rPr>
                 <w:rFonts w:ascii="Times" w:eastAsia="Times New Roman" w:hAnsi="Times" w:cs="Calibri"/>
@@ -9618,6 +10731,7 @@
               </w:rPr>
               <w:t>down</w:t>
             </w:r>
+            <w:proofErr w:type="spellEnd"/>
             <w:r>
               <w:rPr>
                 <w:rFonts w:ascii="Times" w:eastAsia="Times New Roman" w:hAnsi="Times" w:cs="Calibri"/>
@@ -9750,6 +10864,7 @@
                 <w:szCs w:val="15"/>
               </w:rPr>
             </w:pPr>
+            <w:proofErr w:type="spellStart"/>
             <w:r>
               <w:rPr>
                 <w:rFonts w:ascii="Times" w:eastAsia="Times New Roman" w:hAnsi="Times" w:cs="Calibri"/>
@@ -9759,6 +10874,7 @@
               </w:rPr>
               <w:t>n.t.</w:t>
             </w:r>
+            <w:proofErr w:type="spellEnd"/>
           </w:p>
         </w:tc>
         <w:tc>
@@ -9790,8 +10906,19 @@
                 <w:sz w:val="15"/>
                 <w:szCs w:val="15"/>
               </w:rPr>
-              <w:t>+; xB</w:t>
-            </w:r>
+              <w:t xml:space="preserve">+; </w:t>
+            </w:r>
+            <w:proofErr w:type="spellStart"/>
+            <w:r>
+              <w:rPr>
+                <w:rFonts w:ascii="Times" w:eastAsia="Times New Roman" w:hAnsi="Times" w:cs="Calibri"/>
+                <w:color w:val="000000"/>
+                <w:sz w:val="15"/>
+                <w:szCs w:val="15"/>
+              </w:rPr>
+              <w:t>xB</w:t>
+            </w:r>
+            <w:proofErr w:type="spellEnd"/>
           </w:p>
         </w:tc>
       </w:tr>
@@ -9823,6 +10950,7 @@
                 <w:szCs w:val="15"/>
               </w:rPr>
             </w:pPr>
+            <w:proofErr w:type="spellStart"/>
             <w:r>
               <w:rPr>
                 <w:rFonts w:ascii="Times" w:eastAsia="Times New Roman" w:hAnsi="Times" w:cs="Calibri"/>
@@ -9846,6 +10974,7 @@
               </w:rPr>
               <w:t>standing</w:t>
             </w:r>
+            <w:proofErr w:type="spellEnd"/>
           </w:p>
         </w:tc>
         <w:tc>
@@ -10002,6 +11131,7 @@
                 <w:szCs w:val="15"/>
               </w:rPr>
             </w:pPr>
+            <w:proofErr w:type="spellStart"/>
             <w:r>
               <w:rPr>
                 <w:rFonts w:ascii="Times" w:eastAsia="Times New Roman" w:hAnsi="Times" w:cs="Calibri"/>
@@ -10011,6 +11141,7 @@
               </w:rPr>
               <w:t>n.t.</w:t>
             </w:r>
+            <w:proofErr w:type="spellEnd"/>
           </w:p>
         </w:tc>
         <w:tc>
@@ -10035,6 +11166,7 @@
                 <w:szCs w:val="15"/>
               </w:rPr>
             </w:pPr>
+            <w:proofErr w:type="spellStart"/>
             <w:r>
               <w:rPr>
                 <w:rFonts w:ascii="Times" w:eastAsia="Times New Roman" w:hAnsi="Times" w:cs="Calibri"/>
@@ -10044,6 +11176,7 @@
               </w:rPr>
               <w:t>n.t.</w:t>
             </w:r>
+            <w:proofErr w:type="spellEnd"/>
           </w:p>
         </w:tc>
       </w:tr>
@@ -10074,6 +11207,7 @@
                 <w:szCs w:val="15"/>
               </w:rPr>
             </w:pPr>
+            <w:proofErr w:type="spellStart"/>
             <w:r>
               <w:rPr>
                 <w:rFonts w:ascii="Times" w:eastAsia="Times New Roman" w:hAnsi="Times" w:cs="Calibri"/>
@@ -10097,6 +11231,7 @@
               </w:rPr>
               <w:t>down</w:t>
             </w:r>
+            <w:proofErr w:type="spellEnd"/>
           </w:p>
         </w:tc>
         <w:tc>
@@ -10248,6 +11383,7 @@
                 <w:szCs w:val="15"/>
               </w:rPr>
             </w:pPr>
+            <w:proofErr w:type="spellStart"/>
             <w:r>
               <w:rPr>
                 <w:rFonts w:ascii="Times" w:eastAsia="Times New Roman" w:hAnsi="Times" w:cs="Calibri"/>
@@ -10257,6 +11393,7 @@
               </w:rPr>
               <w:t>n.t.</w:t>
             </w:r>
+            <w:proofErr w:type="spellEnd"/>
           </w:p>
         </w:tc>
         <w:tc>
@@ -10287,8 +11424,19 @@
                 <w:sz w:val="15"/>
                 <w:szCs w:val="15"/>
               </w:rPr>
-              <w:t>+; xB</w:t>
-            </w:r>
+              <w:t xml:space="preserve">+; </w:t>
+            </w:r>
+            <w:proofErr w:type="spellStart"/>
+            <w:r>
+              <w:rPr>
+                <w:rFonts w:ascii="Times" w:eastAsia="Times New Roman" w:hAnsi="Times" w:cs="Calibri"/>
+                <w:color w:val="000000"/>
+                <w:sz w:val="15"/>
+                <w:szCs w:val="15"/>
+              </w:rPr>
+              <w:t>xB</w:t>
+            </w:r>
+            <w:proofErr w:type="spellEnd"/>
           </w:p>
         </w:tc>
       </w:tr>
@@ -10483,14 +11631,25 @@
                 <w:szCs w:val="15"/>
               </w:rPr>
             </w:pPr>
-            <w:r>
-              <w:rPr>
-                <w:rFonts w:ascii="Times" w:eastAsia="Times New Roman" w:hAnsi="Times" w:cs="Calibri"/>
-                <w:color w:val="000000"/>
-                <w:sz w:val="15"/>
-                <w:szCs w:val="15"/>
-              </w:rPr>
-              <w:t>n.s.</w:t>
+            <w:proofErr w:type="spellStart"/>
+            <w:r>
+              <w:rPr>
+                <w:rFonts w:ascii="Times" w:eastAsia="Times New Roman" w:hAnsi="Times" w:cs="Calibri"/>
+                <w:color w:val="000000"/>
+                <w:sz w:val="15"/>
+                <w:szCs w:val="15"/>
+              </w:rPr>
+              <w:t>n.s</w:t>
+            </w:r>
+            <w:proofErr w:type="spellEnd"/>
+            <w:r>
+              <w:rPr>
+                <w:rFonts w:ascii="Times" w:eastAsia="Times New Roman" w:hAnsi="Times" w:cs="Calibri"/>
+                <w:color w:val="000000"/>
+                <w:sz w:val="15"/>
+                <w:szCs w:val="15"/>
+              </w:rPr>
+              <w:t>.</w:t>
             </w:r>
           </w:p>
         </w:tc>
@@ -10523,8 +11682,19 @@
                 <w:sz w:val="15"/>
                 <w:szCs w:val="15"/>
               </w:rPr>
-              <w:t>+; xB</w:t>
-            </w:r>
+              <w:t xml:space="preserve">+; </w:t>
+            </w:r>
+            <w:proofErr w:type="spellStart"/>
+            <w:r>
+              <w:rPr>
+                <w:rFonts w:ascii="Times" w:eastAsia="Times New Roman" w:hAnsi="Times" w:cs="Calibri"/>
+                <w:color w:val="000000"/>
+                <w:sz w:val="15"/>
+                <w:szCs w:val="15"/>
+              </w:rPr>
+              <w:t>xB</w:t>
+            </w:r>
+            <w:proofErr w:type="spellEnd"/>
           </w:p>
         </w:tc>
       </w:tr>
@@ -10545,6 +11715,7 @@
         </w:rPr>
         <w:t xml:space="preserve">* </w:t>
       </w:r>
+      <w:proofErr w:type="spellStart"/>
       <w:r>
         <w:rPr>
           <w:rFonts w:ascii="Times" w:hAnsi="Times"/>
@@ -10561,13 +11732,61 @@
         </w:rPr>
         <w:t>B</w:t>
       </w:r>
+      <w:proofErr w:type="spellEnd"/>
       <w:r>
         <w:rPr>
           <w:rFonts w:ascii="Times" w:hAnsi="Times"/>
           <w:sz w:val="15"/>
           <w:szCs w:val="15"/>
         </w:rPr>
-        <w:t>: Tropical, TeB: Temperate Broadleaf, TeN: Temperate Needleleaf, B</w:t>
+        <w:t xml:space="preserve">: Tropical, </w:t>
+      </w:r>
+      <w:proofErr w:type="spellStart"/>
+      <w:r>
+        <w:rPr>
+          <w:rFonts w:ascii="Times" w:hAnsi="Times"/>
+          <w:sz w:val="15"/>
+          <w:szCs w:val="15"/>
+        </w:rPr>
+        <w:t>TeB</w:t>
+      </w:r>
+      <w:proofErr w:type="spellEnd"/>
+      <w:r>
+        <w:rPr>
+          <w:rFonts w:ascii="Times" w:hAnsi="Times"/>
+          <w:sz w:val="15"/>
+          <w:szCs w:val="15"/>
+        </w:rPr>
+        <w:t xml:space="preserve">: Temperate Broadleaf, </w:t>
+      </w:r>
+      <w:proofErr w:type="spellStart"/>
+      <w:proofErr w:type="gramStart"/>
+      <w:r>
+        <w:rPr>
+          <w:rFonts w:ascii="Times" w:hAnsi="Times"/>
+          <w:sz w:val="15"/>
+          <w:szCs w:val="15"/>
+        </w:rPr>
+        <w:t>TeN</w:t>
+      </w:r>
+      <w:proofErr w:type="spellEnd"/>
+      <w:proofErr w:type="gramEnd"/>
+      <w:r>
+        <w:rPr>
+          <w:rFonts w:ascii="Times" w:hAnsi="Times"/>
+          <w:sz w:val="15"/>
+          <w:szCs w:val="15"/>
+        </w:rPr>
+        <w:t xml:space="preserve">: Temperate Needleleaf, </w:t>
+      </w:r>
+      <w:proofErr w:type="spellStart"/>
+      <w:r>
+        <w:rPr>
+          <w:rFonts w:ascii="Times" w:hAnsi="Times"/>
+          <w:sz w:val="15"/>
+          <w:szCs w:val="15"/>
+        </w:rPr>
+        <w:t>B</w:t>
       </w:r>
       <w:r>
         <w:rPr>
@@ -10577,13 +11796,50 @@
         </w:rPr>
         <w:t>oN</w:t>
       </w:r>
+      <w:proofErr w:type="spellEnd"/>
       <w:r>
         <w:rPr>
           <w:rFonts w:ascii="Times" w:hAnsi="Times"/>
           <w:sz w:val="15"/>
           <w:szCs w:val="15"/>
         </w:rPr>
-        <w:t xml:space="preserve">: Boreal, n.s.: no significant differences, n.t.: not tested </w:t>
+        <w:t xml:space="preserve">: Boreal, </w:t>
+      </w:r>
+      <w:proofErr w:type="spellStart"/>
+      <w:r>
+        <w:rPr>
+          <w:rFonts w:ascii="Times" w:hAnsi="Times"/>
+          <w:sz w:val="15"/>
+          <w:szCs w:val="15"/>
+        </w:rPr>
+        <w:t>n.s</w:t>
+      </w:r>
+      <w:proofErr w:type="spellEnd"/>
+      <w:r>
+        <w:rPr>
+          <w:rFonts w:ascii="Times" w:hAnsi="Times"/>
+          <w:sz w:val="15"/>
+          <w:szCs w:val="15"/>
+        </w:rPr>
+        <w:t xml:space="preserve">.: no significant differences, </w:t>
+      </w:r>
+      <w:proofErr w:type="spellStart"/>
+      <w:r>
+        <w:rPr>
+          <w:rFonts w:ascii="Times" w:hAnsi="Times"/>
+          <w:sz w:val="15"/>
+          <w:szCs w:val="15"/>
+        </w:rPr>
+        <w:t>n.t.</w:t>
+      </w:r>
+      <w:proofErr w:type="spellEnd"/>
+      <w:r>
+        <w:rPr>
+          <w:rFonts w:ascii="Times" w:hAnsi="Times"/>
+          <w:sz w:val="15"/>
+          <w:szCs w:val="15"/>
+        </w:rPr>
+        <w:t xml:space="preserve">: not tested </w:t>
       </w:r>
     </w:p>
     <w:p>
@@ -10608,7 +11864,61 @@
           <w:sz w:val="15"/>
           <w:szCs w:val="15"/>
         </w:rPr>
-        <w:t>+ or -: significant positive or negative trend, xB: significant age x biome interaction, n.s.: no significant age trend, n.t.: not tested</w:t>
+        <w:t xml:space="preserve">+ or -: significant positive or negative trend, </w:t>
+      </w:r>
+      <w:proofErr w:type="spellStart"/>
+      <w:r>
+        <w:rPr>
+          <w:rFonts w:ascii="Times" w:hAnsi="Times"/>
+          <w:sz w:val="15"/>
+          <w:szCs w:val="15"/>
+        </w:rPr>
+        <w:t>xB</w:t>
+      </w:r>
+      <w:proofErr w:type="spellEnd"/>
+      <w:r>
+        <w:rPr>
+          <w:rFonts w:ascii="Times" w:hAnsi="Times"/>
+          <w:sz w:val="15"/>
+          <w:szCs w:val="15"/>
+        </w:rPr>
+        <w:t xml:space="preserve">: significant age x biome interaction, </w:t>
+      </w:r>
+      <w:proofErr w:type="spellStart"/>
+      <w:r>
+        <w:rPr>
+          <w:rFonts w:ascii="Times" w:hAnsi="Times"/>
+          <w:sz w:val="15"/>
+          <w:szCs w:val="15"/>
+        </w:rPr>
+        <w:t>n.s</w:t>
+      </w:r>
+      <w:proofErr w:type="spellEnd"/>
+      <w:r>
+        <w:rPr>
+          <w:rFonts w:ascii="Times" w:hAnsi="Times"/>
+          <w:sz w:val="15"/>
+          <w:szCs w:val="15"/>
+        </w:rPr>
+        <w:t xml:space="preserve">.: no significant age trend, </w:t>
+      </w:r>
+      <w:proofErr w:type="spellStart"/>
+      <w:r>
+        <w:rPr>
+          <w:rFonts w:ascii="Times" w:hAnsi="Times"/>
+          <w:sz w:val="15"/>
+          <w:szCs w:val="15"/>
+        </w:rPr>
+        <w:t>n.t.</w:t>
+      </w:r>
+      <w:proofErr w:type="spellEnd"/>
+      <w:r>
+        <w:rPr>
+          <w:rFonts w:ascii="Times" w:hAnsi="Times"/>
+          <w:sz w:val="15"/>
+          <w:szCs w:val="15"/>
+        </w:rPr>
+        <w:t>: not tested</w:t>
       </w:r>
     </w:p>
     <w:sectPr>

</xml_diff>